<commit_message>
part 3 added to the report
specific requirements
</commit_message>
<xml_diff>
--- a/srstemplemodified.docx
+++ b/srstemplemodified.docx
@@ -222,13 +222,8 @@
       <w:r>
         <w:t xml:space="preserve">  </w:t>
       </w:r>
-      <w:proofErr w:type="spellStart"/>
-      <w:r>
-        <w:t>Bilkent</w:t>
-      </w:r>
-      <w:proofErr w:type="spellEnd"/>
-      <w:r>
-        <w:t xml:space="preserve"> University</w:t>
+      <w:r>
+        <w:t>Bilkent University</w:t>
       </w:r>
     </w:p>
     <w:p>
@@ -248,11 +243,9 @@
       <w:pPr>
         <w:pStyle w:val="SubtitleItalic"/>
       </w:pPr>
-      <w:proofErr w:type="spellStart"/>
       <w:r>
         <w:t>EmojiStrike</w:t>
       </w:r>
-      <w:proofErr w:type="spellEnd"/>
     </w:p>
     <w:p>
       <w:pPr>
@@ -273,39 +266,7 @@
         <w:t xml:space="preserve">Project Group </w:t>
       </w:r>
       <w:r>
-        <w:t xml:space="preserve">Ali </w:t>
-      </w:r>
-      <w:proofErr w:type="spellStart"/>
-      <w:r>
-        <w:t>Altaf</w:t>
-      </w:r>
-      <w:proofErr w:type="spellEnd"/>
-      <w:r>
-        <w:t xml:space="preserve"> </w:t>
-      </w:r>
-      <w:proofErr w:type="spellStart"/>
-      <w:r>
-        <w:t>Salemwala</w:t>
-      </w:r>
-      <w:proofErr w:type="spellEnd"/>
-      <w:r>
-        <w:t xml:space="preserve">, Bora </w:t>
-      </w:r>
-      <w:proofErr w:type="spellStart"/>
-      <w:r>
-        <w:t>Bardük</w:t>
-      </w:r>
-      <w:proofErr w:type="spellEnd"/>
-      <w:r>
-        <w:t xml:space="preserve">, </w:t>
-      </w:r>
-      <w:proofErr w:type="spellStart"/>
-      <w:r>
-        <w:t>Eren</w:t>
-      </w:r>
-      <w:proofErr w:type="spellEnd"/>
-      <w:r>
-        <w:t xml:space="preserve"> </w:t>
+        <w:t xml:space="preserve">Ali Altaf Salemwala, Bora Bardük, Eren </w:t>
       </w:r>
       <w:r>
         <w:rPr>
@@ -2474,11 +2435,9 @@
       <w:pPr>
         <w:pStyle w:val="SubtitleSecondPage"/>
       </w:pPr>
-      <w:proofErr w:type="spellStart"/>
       <w:r>
         <w:t>EmojiStrike</w:t>
       </w:r>
-      <w:proofErr w:type="spellEnd"/>
     </w:p>
     <w:p>
       <w:pPr>
@@ -2505,15 +2464,7 @@
         <w:ind w:firstLine="360"/>
       </w:pPr>
       <w:r>
-        <w:t xml:space="preserve">This document will present a detailed description of the </w:t>
-      </w:r>
-      <w:proofErr w:type="spellStart"/>
-      <w:r>
-        <w:t>EmojiStrike</w:t>
-      </w:r>
-      <w:proofErr w:type="spellEnd"/>
-      <w:r>
-        <w:t xml:space="preserve"> game. It will introduce the purpose and scope of this game, followed by a detailing of the features, requirements, and constraints of the product. The document will also contain cases which explain how the game system will react to stimuli from the players. The intention of this Software Requirements Specification document is to serve as a future reference point for the developers and the clients, as well as a map for the future development of the project.</w:t>
+        <w:t>This document will present a detailed description of the EmojiStrike game. It will introduce the purpose and scope of this game, followed by a detailing of the features, requirements, and constraints of the product. The document will also contain cases which explain how the game system will react to stimuli from the players. The intention of this Software Requirements Specification document is to serve as a future reference point for the developers and the clients, as well as a map for the future development of the project.</w:t>
       </w:r>
     </w:p>
     <w:p>
@@ -2588,13 +2539,8 @@
         <w:fldChar w:fldCharType="end"/>
       </w:r>
       <w:r>
-        <w:t xml:space="preserve"> Glossary used for </w:t>
-      </w:r>
-      <w:proofErr w:type="spellStart"/>
-      <w:r>
-        <w:t>EmojiStrike</w:t>
-      </w:r>
-      <w:proofErr w:type="spellEnd"/>
+        <w:t xml:space="preserve"> Glossary used for EmojiStrike</w:t>
+      </w:r>
     </w:p>
     <w:tbl>
       <w:tblPr>
@@ -2709,15 +2655,7 @@
         <w:pStyle w:val="BodyText"/>
       </w:pPr>
       <w:r>
-        <w:t xml:space="preserve">IEEE. IEEE </w:t>
-      </w:r>
-      <w:proofErr w:type="spellStart"/>
-      <w:r>
-        <w:t>Std</w:t>
-      </w:r>
-      <w:proofErr w:type="spellEnd"/>
-      <w:r>
-        <w:t xml:space="preserve"> 830-1998 IEEE Recommended Practice for Software Requirements Specifications. IEEE Computer Society, 1998.</w:t>
+        <w:t>IEEE. IEEE Std 830-1998 IEEE Recommended Practice for Software Requirements Specifications. IEEE Computer Society, 1998.</w:t>
       </w:r>
     </w:p>
     <w:p>
@@ -2747,13 +2685,7 @@
       </w:r>
       <w:r>
         <w:lastRenderedPageBreak/>
-        <w:t>product.</w:t>
-      </w:r>
-      <w:r>
-        <w:t xml:space="preserve">  </w:t>
-      </w:r>
-      <w:r>
-        <w:t>Both sections of the document describe the same game, but since they are intended for different audiences, different language has been used.</w:t>
+        <w:t>product.  Both sections of the document describe the same game, but since they are intended for different audiences, different language has been used.</w:t>
       </w:r>
     </w:p>
     <w:p>
@@ -2791,7 +2723,7 @@
         <w:pStyle w:val="Heading2"/>
         <w:numPr>
           <w:ilvl w:val="2"/>
-          <w:numId w:val="44"/>
+          <w:numId w:val="5"/>
         </w:numPr>
       </w:pPr>
       <w:r>
@@ -2813,17 +2745,7 @@
       </w:pPr>
       <w:r>
         <w:tab/>
-      </w:r>
-      <w:r>
-        <w:t>The “P” button will be used to move the game in and out of the Pause mode. The “R” button will be used to restart the game and bring it back to the main menu, and the “Q” button will be used to quit the game. “</w:t>
-      </w:r>
-      <w:proofErr w:type="gramStart"/>
-      <w:r>
-        <w:t>Shift”+</w:t>
-      </w:r>
-      <w:proofErr w:type="gramEnd"/>
-      <w:r>
-        <w:t xml:space="preserve"> “Q” saves the game first and then quits. A dialog box will open asking the user to type in a name for the saved game.</w:t>
+        <w:t>The “P” button will be used to move the game in and out of the Pause mode. The “R” button will be used to restart the game and bring it back to the main menu, and the “Q” button will be used to quit the game. “Shift”+ “Q” saves the game first and then quits. A dialog box will open asking the user to type in a name for the saved game.</w:t>
       </w:r>
     </w:p>
     <w:p>
@@ -2832,8 +2754,6 @@
       </w:pPr>
       <w:r>
         <w:tab/>
-      </w:r>
-      <w:r>
         <w:t>The outputs will be passed using the computer monitor and speakers. The user interface display will be visible on the monitor, and game sounds will be audible through the speakers.</w:t>
       </w:r>
     </w:p>
@@ -2843,8 +2763,6 @@
       </w:pPr>
       <w:r>
         <w:tab/>
-      </w:r>
-      <w:r>
         <w:t>The game will be saved in a sorted order according to the date.  The file which will be used will be in the root directory of the game and will be a CSV file to keep track of different data easily.  The data will consist of the game state, date, and desired name to each save file.</w:t>
       </w:r>
     </w:p>
@@ -2853,7 +2771,7 @@
         <w:pStyle w:val="Heading2"/>
         <w:numPr>
           <w:ilvl w:val="2"/>
-          <w:numId w:val="44"/>
+          <w:numId w:val="5"/>
         </w:numPr>
       </w:pPr>
       <w:r>
@@ -2866,8 +2784,6 @@
       </w:pPr>
       <w:r>
         <w:tab/>
-      </w:r>
-      <w:r>
         <w:t>The game will be displayed in the maximum windowed resolution. In the top-left corner will be a menu with options to pause, quit, quit + save, and restart the game. Next to the commands will be the letters which should be pressed to bring the user into the desired state. The rest of the available space will be occupied by the game.</w:t>
       </w:r>
     </w:p>
@@ -2877,8 +2793,6 @@
       </w:pPr>
       <w:r>
         <w:tab/>
-      </w:r>
-      <w:r>
         <w:t>During each move, a small circular timer will display the amount of time remaining for the player currently doing their move.</w:t>
       </w:r>
     </w:p>
@@ -2888,8 +2802,6 @@
       </w:pPr>
       <w:r>
         <w:tab/>
-      </w:r>
-      <w:r>
         <w:t>When beginning the game, the users will select the number of players. Following this, they will select the Emoji and set the name for each player in sequence, and then finally select the map they will play on, after which they game will start.</w:t>
       </w:r>
     </w:p>
@@ -2899,17 +2811,7 @@
       </w:pPr>
       <w:r>
         <w:tab/>
-      </w:r>
-      <w:r>
-        <w:t xml:space="preserve">The users will select </w:t>
-      </w:r>
-      <w:proofErr w:type="spellStart"/>
-      <w:r>
-        <w:t>Emojis</w:t>
-      </w:r>
-      <w:proofErr w:type="spellEnd"/>
-      <w:r>
-        <w:t xml:space="preserve"> from a list, and type in the name for each player. They will also select the number of players from a list of pre-approved numbers. A table of maps with small previews will allow them to select the map.</w:t>
+        <w:t>The users will select Emojis from a list, and type in the name for each player. They will also select the number of players from a list of pre-approved numbers. A table of maps with small previews will allow them to select the map.</w:t>
       </w:r>
     </w:p>
     <w:p>
@@ -2918,8 +2820,6 @@
       </w:pPr>
       <w:r>
         <w:tab/>
-      </w:r>
-      <w:r>
         <w:t>If a player chooses to load the game, there will appear a list of files which the user may load the game from. While saving, there will be a text input box where the user types in the saved game’s name and press Enter to quit.</w:t>
       </w:r>
     </w:p>
@@ -2963,7 +2863,7 @@
         <w:pStyle w:val="Heading2"/>
         <w:numPr>
           <w:ilvl w:val="2"/>
-          <w:numId w:val="44"/>
+          <w:numId w:val="5"/>
         </w:numPr>
       </w:pPr>
       <w:r>
@@ -2984,7 +2884,7 @@
         <w:pStyle w:val="Heading2"/>
         <w:numPr>
           <w:ilvl w:val="2"/>
-          <w:numId w:val="44"/>
+          <w:numId w:val="5"/>
         </w:numPr>
       </w:pPr>
       <w:r>
@@ -3008,14 +2908,11 @@
         <w:pStyle w:val="BodyText"/>
         <w:numPr>
           <w:ilvl w:val="2"/>
-          <w:numId w:val="46"/>
-        </w:numPr>
-      </w:pPr>
-      <w:r>
-        <w:t>Java Version 8 Update 121 from www.java</w:t>
-      </w:r>
-      <w:r>
-        <w:t>.com</w:t>
+          <w:numId w:val="6"/>
+        </w:numPr>
+      </w:pPr>
+      <w:r>
+        <w:t>Java Version 8 Update 121 from www.java.com</w:t>
       </w:r>
     </w:p>
     <w:p>
@@ -3023,7 +2920,7 @@
         <w:pStyle w:val="BodyText"/>
         <w:numPr>
           <w:ilvl w:val="2"/>
-          <w:numId w:val="46"/>
+          <w:numId w:val="6"/>
         </w:numPr>
       </w:pPr>
       <w:r>
@@ -3035,7 +2932,7 @@
         <w:pStyle w:val="BodyText"/>
         <w:numPr>
           <w:ilvl w:val="2"/>
-          <w:numId w:val="46"/>
+          <w:numId w:val="6"/>
         </w:numPr>
       </w:pPr>
       <w:r>
@@ -3047,14 +2944,11 @@
         <w:pStyle w:val="Heading2"/>
         <w:numPr>
           <w:ilvl w:val="2"/>
-          <w:numId w:val="44"/>
-        </w:numPr>
-      </w:pPr>
-      <w:r>
-        <w:t>Communications</w:t>
-      </w:r>
-      <w:r>
-        <w:t xml:space="preserve"> Interface</w:t>
+          <w:numId w:val="5"/>
+        </w:numPr>
+      </w:pPr>
+      <w:r>
+        <w:t>Communications Interface</w:t>
       </w:r>
     </w:p>
     <w:p>
@@ -3070,7 +2964,7 @@
         <w:pStyle w:val="Heading2"/>
         <w:numPr>
           <w:ilvl w:val="2"/>
-          <w:numId w:val="44"/>
+          <w:numId w:val="5"/>
         </w:numPr>
       </w:pPr>
       <w:r>
@@ -3083,23 +2977,7 @@
         <w:ind w:firstLine="360"/>
       </w:pPr>
       <w:r>
-        <w:t>In the Java Virtual Machine, -</w:t>
-      </w:r>
-      <w:proofErr w:type="spellStart"/>
-      <w:r>
-        <w:t>Xmx</w:t>
-      </w:r>
-      <w:proofErr w:type="spellEnd"/>
-      <w:r>
-        <w:t xml:space="preserve"> is 2 gigabytes, and the -</w:t>
-      </w:r>
-      <w:proofErr w:type="spellStart"/>
-      <w:r>
-        <w:t>Xms</w:t>
-      </w:r>
-      <w:proofErr w:type="spellEnd"/>
-      <w:r>
-        <w:t xml:space="preserve"> is 256 megabytes. The program will use the default settings.</w:t>
+        <w:t>In the Java Virtual Machine, -Xmx is 2 gigabytes, and the -Xms is 256 megabytes. The program will use the default settings.</w:t>
       </w:r>
     </w:p>
     <w:p>
@@ -3107,7 +2985,7 @@
         <w:pStyle w:val="Heading2"/>
         <w:numPr>
           <w:ilvl w:val="2"/>
-          <w:numId w:val="44"/>
+          <w:numId w:val="5"/>
         </w:numPr>
       </w:pPr>
       <w:r>
@@ -3129,8 +3007,6 @@
       </w:pPr>
       <w:r>
         <w:tab/>
-      </w:r>
-      <w:r>
         <w:t>During the “Loading” mode, no keys can be used. There are no user operations in this mode since the program is loading the game.</w:t>
       </w:r>
     </w:p>
@@ -3140,8 +3016,6 @@
       </w:pPr>
       <w:r>
         <w:tab/>
-      </w:r>
-      <w:r>
         <w:t>Throughout all the following modes, the users can use the “Q” key to quit the game, and the “R” key to bring them back to the main menu and delete any progress.</w:t>
       </w:r>
     </w:p>
@@ -3151,8 +3025,6 @@
       </w:pPr>
       <w:r>
         <w:tab/>
-      </w:r>
-      <w:r>
         <w:t>In the “Main Menu” mode, the user can use the arrow keys to navigate the menu, the Enter key to select, and the Backspace to move them back in the menu. Apart from these keys and “R” and “Q”, all other keys are deactivated.</w:t>
       </w:r>
     </w:p>
@@ -3162,8 +3034,6 @@
       </w:pPr>
       <w:r>
         <w:tab/>
-      </w:r>
-      <w:r>
         <w:t>In the “Pause” mode, the user can only use the “R”, “P”, “Q”, and “Shift” + “Q” keys. The “P” key moves the user back into the “Game mode”.</w:t>
       </w:r>
     </w:p>
@@ -3173,8 +3043,6 @@
       </w:pPr>
       <w:r>
         <w:tab/>
-      </w:r>
-      <w:r>
         <w:t>In the “Game” mode, the user can use all available keys. Arrow keys will change the weapon’s aim, while the “W”, “A”, “S”, “D” keys will navigate the player’s character. The “P” key will move the game into “Pause” mode, and the “R”, “Q”, and “Shift + Q” keys will keep their functionality. The Space Bar will shoot the weapon.</w:t>
       </w:r>
     </w:p>
@@ -3208,7 +3076,7 @@
         <w:pStyle w:val="Heading2"/>
         <w:numPr>
           <w:ilvl w:val="2"/>
-          <w:numId w:val="44"/>
+          <w:numId w:val="5"/>
         </w:numPr>
       </w:pPr>
       <w:r>
@@ -3219,13 +3087,8 @@
       <w:pPr>
         <w:pStyle w:val="BodyText"/>
       </w:pPr>
-      <w:proofErr w:type="spellStart"/>
-      <w:r>
-        <w:t>a</w:t>
-      </w:r>
-      <w:proofErr w:type="spellEnd"/>
-      <w:r>
-        <w:t>)</w:t>
+      <w:r>
+        <w:t>a)</w:t>
       </w:r>
       <w:r>
         <w:tab/>
@@ -3323,8 +3186,6 @@
       </w:pPr>
       <w:r>
         <w:tab/>
-      </w:r>
-      <w:r>
         <w:t>We are expecting that the game is designed for multi-color and multi-dimensional screens with a size such that gameplay is user-friendly.</w:t>
       </w:r>
     </w:p>
@@ -3334,8 +3195,6 @@
       </w:pPr>
       <w:r>
         <w:tab/>
-      </w:r>
-      <w:r>
         <w:t>We are expecting that the game is developed using an up-to-date Java version to avoid version conflicts.</w:t>
       </w:r>
     </w:p>
@@ -3353,15 +3212,7 @@
       </w:pPr>
       <w:r>
         <w:tab/>
-        <w:t xml:space="preserve">If the up-to-date Java version of the development time requires different hardware and software constraints (like </w:t>
-      </w:r>
-      <w:proofErr w:type="spellStart"/>
-      <w:r>
-        <w:t>macOS</w:t>
-      </w:r>
-      <w:proofErr w:type="spellEnd"/>
-      <w:r>
-        <w:t xml:space="preserve"> losing support), requirements may change at the time.</w:t>
+        <w:t>If the up-to-date Java version of the development time requires different hardware and software constraints (like macOS losing support), requirements may change at the time.</w:t>
       </w:r>
     </w:p>
     <w:p>
@@ -3370,8 +3221,6 @@
       </w:pPr>
       <w:r>
         <w:tab/>
-      </w:r>
-      <w:r>
         <w:t>If the up-to-date computer communication technologies render the use of a keyboard, speaker, or display interfaces obsolete; different types of I/O with the user should be implemented.</w:t>
       </w:r>
     </w:p>
@@ -3410,14 +3259,6 @@
     </w:p>
     <w:p>
       <w:pPr>
-        <w:pStyle w:val="BodyText"/>
-      </w:pPr>
-      <w:r>
-        <w:t>This is where you provide the details of the results of your analysis work.</w:t>
-      </w:r>
-    </w:p>
-    <w:p>
-      <w:pPr>
         <w:pStyle w:val="Heading2"/>
       </w:pPr>
       <w:r>
@@ -3426,34 +3267,1708 @@
     </w:p>
     <w:p>
       <w:pPr>
-        <w:pStyle w:val="Heading1"/>
-      </w:pPr>
-      <w:r>
-        <w:t>Appendixes</w:t>
-      </w:r>
-    </w:p>
-    <w:p>
-      <w:pPr>
-        <w:pStyle w:val="BodyText"/>
-      </w:pPr>
-      <w:r>
-        <w:t>Glossary for any domain-specific terms you use in your report.</w:t>
-      </w:r>
-    </w:p>
-    <w:p>
-      <w:pPr>
-        <w:pStyle w:val="Heading1"/>
-      </w:pPr>
-      <w:r>
-        <w:t>Index</w:t>
-      </w:r>
-    </w:p>
-    <w:p>
-      <w:pPr>
-        <w:pStyle w:val="BodyText"/>
-      </w:pPr>
+        <w:pStyle w:val="Heading2"/>
+        <w:numPr>
+          <w:ilvl w:val="2"/>
+          <w:numId w:val="5"/>
+        </w:numPr>
+      </w:pPr>
+      <w:r>
+        <w:t>User Interfaces</w:t>
+      </w:r>
+    </w:p>
+    <w:p>
+      <w:pPr>
+        <w:pStyle w:val="BodyText"/>
+      </w:pPr>
+      <w:r>
+        <w:t xml:space="preserve">    The system starts a window in Java and waits for keyboard inputs from the user to change the game state. Different commands work in different states, and so not all keys work in every part of the game. For example, the ASDW commands will not work for the menu state.</w:t>
+      </w:r>
+    </w:p>
+    <w:p>
+      <w:pPr>
+        <w:pStyle w:val="Heading2"/>
+        <w:numPr>
+          <w:ilvl w:val="2"/>
+          <w:numId w:val="5"/>
+        </w:numPr>
+      </w:pPr>
+      <w:r>
+        <w:t>Hardware</w:t>
+      </w:r>
+      <w:r>
+        <w:t xml:space="preserve"> Interfaces</w:t>
+      </w:r>
+    </w:p>
+    <w:p>
+      <w:pPr>
+        <w:pStyle w:val="BodyText"/>
+        <w:numPr>
+          <w:ilvl w:val="0"/>
+          <w:numId w:val="7"/>
+        </w:numPr>
+      </w:pPr>
+      <w:r>
+        <w:t>Keyboard</w:t>
+      </w:r>
+    </w:p>
+    <w:p>
+      <w:pPr>
+        <w:pStyle w:val="BodyText"/>
+        <w:numPr>
+          <w:ilvl w:val="0"/>
+          <w:numId w:val="7"/>
+        </w:numPr>
+      </w:pPr>
+      <w:r>
+        <w:t>To allow the user to enter commands to be interpreted by the game</w:t>
+      </w:r>
+    </w:p>
+    <w:p>
+      <w:pPr>
+        <w:pStyle w:val="BodyText"/>
+        <w:numPr>
+          <w:ilvl w:val="0"/>
+          <w:numId w:val="7"/>
+        </w:numPr>
+      </w:pPr>
+      <w:r>
+        <w:t>N/A</w:t>
+      </w:r>
+    </w:p>
+    <w:p>
+      <w:pPr>
+        <w:pStyle w:val="BodyText"/>
+        <w:numPr>
+          <w:ilvl w:val="0"/>
+          <w:numId w:val="7"/>
+        </w:numPr>
+      </w:pPr>
+      <w:r>
+        <w:t>N/A</w:t>
+      </w:r>
+    </w:p>
+    <w:p>
+      <w:pPr>
+        <w:pStyle w:val="BodyText"/>
+        <w:numPr>
+          <w:ilvl w:val="0"/>
+          <w:numId w:val="7"/>
+        </w:numPr>
+      </w:pPr>
+      <w:r>
+        <w:t>N/A</w:t>
+      </w:r>
+    </w:p>
+    <w:p>
+      <w:pPr>
+        <w:pStyle w:val="BodyText"/>
+        <w:numPr>
+          <w:ilvl w:val="0"/>
+          <w:numId w:val="7"/>
+        </w:numPr>
+      </w:pPr>
+      <w:r>
+        <w:t>Real-time</w:t>
+      </w:r>
+    </w:p>
+    <w:p>
+      <w:pPr>
+        <w:pStyle w:val="BodyText"/>
+        <w:numPr>
+          <w:ilvl w:val="0"/>
+          <w:numId w:val="7"/>
+        </w:numPr>
+      </w:pPr>
+      <w:r>
+        <w:t>Changes will be made visible on the monitor screen and audible through the speakers</w:t>
+      </w:r>
+    </w:p>
+    <w:p>
+      <w:pPr>
+        <w:pStyle w:val="BodyText"/>
+        <w:numPr>
+          <w:ilvl w:val="0"/>
+          <w:numId w:val="7"/>
+        </w:numPr>
+      </w:pPr>
+      <w:r>
+        <w:t>N/A</w:t>
+      </w:r>
+    </w:p>
+    <w:p>
+      <w:pPr>
+        <w:pStyle w:val="BodyText"/>
+        <w:numPr>
+          <w:ilvl w:val="0"/>
+          <w:numId w:val="7"/>
+        </w:numPr>
+      </w:pPr>
+      <w:r>
+        <w:t>N/A</w:t>
+      </w:r>
+    </w:p>
+    <w:p>
+      <w:pPr>
+        <w:pStyle w:val="BodyText"/>
+        <w:numPr>
+          <w:ilvl w:val="0"/>
+          <w:numId w:val="7"/>
+        </w:numPr>
+      </w:pPr>
+      <w:r>
+        <w:t>N/A</w:t>
+      </w:r>
+    </w:p>
+    <w:p>
+      <w:pPr>
+        <w:pStyle w:val="BodyText"/>
+        <w:numPr>
+          <w:ilvl w:val="0"/>
+          <w:numId w:val="7"/>
+        </w:numPr>
+      </w:pPr>
+      <w:r>
+        <w:t>N/A</w:t>
+      </w:r>
+    </w:p>
+    <w:p>
+      <w:pPr>
+        <w:pStyle w:val="BodyText"/>
+        <w:numPr>
+          <w:ilvl w:val="0"/>
+          <w:numId w:val="7"/>
+        </w:numPr>
+      </w:pPr>
+      <w:r>
+        <w:t>End messages.</w:t>
+      </w:r>
+    </w:p>
+    <w:p>
+      <w:pPr>
+        <w:pStyle w:val="BodyText"/>
+      </w:pPr>
+    </w:p>
+    <w:p>
+      <w:pPr>
+        <w:pStyle w:val="BodyText"/>
+        <w:numPr>
+          <w:ilvl w:val="0"/>
+          <w:numId w:val="8"/>
+        </w:numPr>
+      </w:pPr>
+      <w:r>
+        <w:t>Speakers</w:t>
+      </w:r>
+    </w:p>
+    <w:p>
+      <w:pPr>
+        <w:pStyle w:val="BodyText"/>
+        <w:numPr>
+          <w:ilvl w:val="0"/>
+          <w:numId w:val="8"/>
+        </w:numPr>
+      </w:pPr>
+      <w:r>
+        <w:t>To allow the user to hear sounds emitted by the game for a better user experience</w:t>
+      </w:r>
+    </w:p>
+    <w:p>
+      <w:pPr>
+        <w:pStyle w:val="BodyText"/>
+        <w:numPr>
+          <w:ilvl w:val="0"/>
+          <w:numId w:val="8"/>
+        </w:numPr>
+      </w:pPr>
+      <w:r>
+        <w:t>Source is game events</w:t>
+      </w:r>
+    </w:p>
+    <w:p>
+      <w:pPr>
+        <w:pStyle w:val="BodyText"/>
+        <w:numPr>
+          <w:ilvl w:val="0"/>
+          <w:numId w:val="8"/>
+        </w:numPr>
+      </w:pPr>
+      <w:r>
+        <w:t>N/A</w:t>
+      </w:r>
+    </w:p>
+    <w:p>
+      <w:pPr>
+        <w:pStyle w:val="BodyText"/>
+        <w:numPr>
+          <w:ilvl w:val="0"/>
+          <w:numId w:val="8"/>
+        </w:numPr>
+      </w:pPr>
+      <w:r>
+        <w:t>N/A</w:t>
+      </w:r>
+    </w:p>
+    <w:p>
+      <w:pPr>
+        <w:pStyle w:val="BodyText"/>
+        <w:numPr>
+          <w:ilvl w:val="0"/>
+          <w:numId w:val="8"/>
+        </w:numPr>
+      </w:pPr>
+      <w:r>
+        <w:t>Real-time</w:t>
+      </w:r>
+    </w:p>
+    <w:p>
+      <w:pPr>
+        <w:pStyle w:val="BodyText"/>
+        <w:numPr>
+          <w:ilvl w:val="0"/>
+          <w:numId w:val="8"/>
+        </w:numPr>
+      </w:pPr>
+      <w:r>
+        <w:t>Changes made by keyboard influence sounds produced</w:t>
+      </w:r>
+    </w:p>
+    <w:p>
+      <w:pPr>
+        <w:pStyle w:val="BodyText"/>
+        <w:numPr>
+          <w:ilvl w:val="0"/>
+          <w:numId w:val="8"/>
+        </w:numPr>
+      </w:pPr>
+      <w:r>
+        <w:t>N/A</w:t>
+      </w:r>
+    </w:p>
+    <w:p>
+      <w:pPr>
+        <w:pStyle w:val="BodyText"/>
+        <w:numPr>
+          <w:ilvl w:val="0"/>
+          <w:numId w:val="8"/>
+        </w:numPr>
+      </w:pPr>
+      <w:r>
+        <w:lastRenderedPageBreak/>
+        <w:t>N/A</w:t>
+      </w:r>
+    </w:p>
+    <w:p>
+      <w:pPr>
+        <w:pStyle w:val="BodyText"/>
+        <w:numPr>
+          <w:ilvl w:val="0"/>
+          <w:numId w:val="8"/>
+        </w:numPr>
+      </w:pPr>
+      <w:r>
+        <w:t>.mp3, .wav</w:t>
+      </w:r>
+    </w:p>
+    <w:p>
+      <w:pPr>
+        <w:pStyle w:val="BodyText"/>
+        <w:numPr>
+          <w:ilvl w:val="0"/>
+          <w:numId w:val="8"/>
+        </w:numPr>
+      </w:pPr>
+      <w:r>
+        <w:t>N/A</w:t>
+      </w:r>
+    </w:p>
+    <w:p>
+      <w:pPr>
+        <w:pStyle w:val="BodyText"/>
+        <w:numPr>
+          <w:ilvl w:val="0"/>
+          <w:numId w:val="8"/>
+        </w:numPr>
+      </w:pPr>
+      <w:r>
+        <w:t>End messages.</w:t>
+      </w:r>
+    </w:p>
+    <w:p>
+      <w:pPr>
+        <w:pStyle w:val="BodyText"/>
+      </w:pPr>
+    </w:p>
+    <w:p>
+      <w:pPr>
+        <w:pStyle w:val="BodyText"/>
+        <w:numPr>
+          <w:ilvl w:val="0"/>
+          <w:numId w:val="9"/>
+        </w:numPr>
+      </w:pPr>
+      <w:r>
+        <w:t>Monitor</w:t>
+      </w:r>
+    </w:p>
+    <w:p>
+      <w:pPr>
+        <w:pStyle w:val="BodyText"/>
+        <w:numPr>
+          <w:ilvl w:val="0"/>
+          <w:numId w:val="9"/>
+        </w:numPr>
+      </w:pPr>
+      <w:r>
+        <w:t>To allow the user to view changes in the gameplay and to see the visualization of their commands.</w:t>
+      </w:r>
+    </w:p>
+    <w:p>
+      <w:pPr>
+        <w:pStyle w:val="BodyText"/>
+        <w:numPr>
+          <w:ilvl w:val="0"/>
+          <w:numId w:val="9"/>
+        </w:numPr>
+      </w:pPr>
+      <w:r>
+        <w:t>Source is game events</w:t>
+      </w:r>
+    </w:p>
+    <w:p>
+      <w:pPr>
+        <w:pStyle w:val="BodyText"/>
+        <w:numPr>
+          <w:ilvl w:val="0"/>
+          <w:numId w:val="9"/>
+        </w:numPr>
+      </w:pPr>
+      <w:r>
+        <w:t>Valid ra</w:t>
+      </w:r>
+      <w:r>
+        <w:t>nge, accuracy, and/or tolerance</w:t>
+      </w:r>
+    </w:p>
+    <w:p>
+      <w:pPr>
+        <w:pStyle w:val="BodyText"/>
+        <w:numPr>
+          <w:ilvl w:val="0"/>
+          <w:numId w:val="9"/>
+        </w:numPr>
+      </w:pPr>
+      <w:r>
+        <w:t>Units of measure</w:t>
+      </w:r>
+    </w:p>
+    <w:p>
+      <w:pPr>
+        <w:pStyle w:val="BodyText"/>
+        <w:numPr>
+          <w:ilvl w:val="0"/>
+          <w:numId w:val="9"/>
+        </w:numPr>
+      </w:pPr>
+      <w:r>
+        <w:t>Real time</w:t>
+      </w:r>
+    </w:p>
+    <w:p>
+      <w:pPr>
+        <w:pStyle w:val="BodyText"/>
+        <w:numPr>
+          <w:ilvl w:val="0"/>
+          <w:numId w:val="9"/>
+        </w:numPr>
+      </w:pPr>
+      <w:r>
+        <w:t>Changes will be made visible on the monitor screen and audible through the speakers</w:t>
+      </w:r>
+    </w:p>
+    <w:p>
+      <w:pPr>
+        <w:pStyle w:val="BodyText"/>
+        <w:numPr>
+          <w:ilvl w:val="0"/>
+          <w:numId w:val="9"/>
+        </w:numPr>
+      </w:pPr>
+      <w:r>
+        <w:t>N/A</w:t>
+      </w:r>
+    </w:p>
+    <w:p>
+      <w:pPr>
+        <w:pStyle w:val="BodyText"/>
+        <w:numPr>
+          <w:ilvl w:val="0"/>
+          <w:numId w:val="9"/>
+        </w:numPr>
+      </w:pPr>
+      <w:r>
+        <w:t>N/A</w:t>
+      </w:r>
+    </w:p>
+    <w:p>
+      <w:pPr>
+        <w:pStyle w:val="BodyText"/>
+        <w:numPr>
+          <w:ilvl w:val="0"/>
+          <w:numId w:val="9"/>
+        </w:numPr>
+      </w:pPr>
+      <w:r>
+        <w:t>.jpg, .png, etc</w:t>
+      </w:r>
+    </w:p>
+    <w:p>
+      <w:pPr>
+        <w:pStyle w:val="BodyText"/>
+        <w:numPr>
+          <w:ilvl w:val="0"/>
+          <w:numId w:val="9"/>
+        </w:numPr>
+      </w:pPr>
+      <w:r>
+        <w:t>Command formats</w:t>
+      </w:r>
+    </w:p>
+    <w:p>
+      <w:pPr>
+        <w:pStyle w:val="BodyText"/>
+        <w:numPr>
+          <w:ilvl w:val="0"/>
+          <w:numId w:val="9"/>
+        </w:numPr>
+      </w:pPr>
+      <w:r>
+        <w:t>End messages.</w:t>
+      </w:r>
+    </w:p>
+    <w:p>
+      <w:pPr>
+        <w:pStyle w:val="BodyText"/>
+      </w:pPr>
+    </w:p>
+    <w:p>
+      <w:pPr>
+        <w:pStyle w:val="Heading2"/>
+        <w:numPr>
+          <w:ilvl w:val="2"/>
+          <w:numId w:val="5"/>
+        </w:numPr>
+      </w:pPr>
+      <w:r>
+        <w:t>Software Interfaces</w:t>
+      </w:r>
+    </w:p>
+    <w:p>
+      <w:pPr>
+        <w:pStyle w:val="BodyText"/>
+      </w:pPr>
+      <w:r>
+        <w:t>N/A</w:t>
+      </w:r>
+    </w:p>
+    <w:p>
+      <w:pPr>
+        <w:pStyle w:val="Heading2"/>
+        <w:numPr>
+          <w:ilvl w:val="2"/>
+          <w:numId w:val="5"/>
+        </w:numPr>
+      </w:pPr>
+      <w:r>
+        <w:t>External Interface Requirements</w:t>
+      </w:r>
+    </w:p>
+    <w:p>
+      <w:pPr>
+        <w:pStyle w:val="BodyText"/>
+      </w:pPr>
+      <w:r>
+        <w:t>N/A</w:t>
+      </w:r>
+    </w:p>
+    <w:p>
+      <w:pPr>
+        <w:pStyle w:val="Heading2"/>
+      </w:pPr>
+      <w:r>
+        <w:t>Functional</w:t>
+      </w:r>
+      <w:r>
+        <w:t xml:space="preserve"> Requirements</w:t>
+      </w:r>
+    </w:p>
+    <w:p>
+      <w:pPr>
+        <w:pStyle w:val="Heading2"/>
+        <w:numPr>
+          <w:ilvl w:val="2"/>
+          <w:numId w:val="5"/>
+        </w:numPr>
+      </w:pPr>
+      <w:r>
+        <w:t>Menu State</w:t>
+      </w:r>
+    </w:p>
+    <w:p>
+      <w:pPr>
+        <w:pStyle w:val="Heading2"/>
+        <w:numPr>
+          <w:ilvl w:val="3"/>
+          <w:numId w:val="5"/>
+        </w:numPr>
+      </w:pPr>
+      <w:r>
+        <w:t>Arrow Keys</w:t>
+      </w:r>
+    </w:p>
+    <w:p>
+      <w:pPr>
+        <w:pStyle w:val="BodyText"/>
+        <w:ind w:firstLine="360"/>
+      </w:pPr>
+      <w:r>
+        <w:t>The system shall highlight the available options depending on which keys are pressed. Up key moves the selection up, down key moves it down.</w:t>
+      </w:r>
+    </w:p>
+    <w:p>
+      <w:pPr>
+        <w:pStyle w:val="Heading2"/>
+        <w:numPr>
+          <w:ilvl w:val="3"/>
+          <w:numId w:val="5"/>
+        </w:numPr>
+      </w:pPr>
+      <w:r>
+        <w:t>Enter Key</w:t>
+      </w:r>
+    </w:p>
+    <w:p>
+      <w:pPr>
+        <w:pStyle w:val="BodyText"/>
+        <w:ind w:firstLine="360"/>
+      </w:pPr>
+      <w:r>
+        <w:t>The system shall run the highlighted option.</w:t>
+      </w:r>
+    </w:p>
+    <w:p>
+      <w:pPr>
+        <w:pStyle w:val="BodyText"/>
+        <w:ind w:firstLine="360"/>
+      </w:pPr>
+    </w:p>
+    <w:p>
+      <w:pPr>
+        <w:pStyle w:val="BodyText"/>
+        <w:ind w:firstLine="360"/>
+      </w:pPr>
+    </w:p>
+    <w:p>
+      <w:pPr>
+        <w:pStyle w:val="BodyText"/>
+        <w:ind w:firstLine="360"/>
+      </w:pPr>
+    </w:p>
+    <w:p>
+      <w:pPr>
+        <w:pStyle w:val="BodyText"/>
+        <w:ind w:firstLine="360"/>
+      </w:pPr>
+    </w:p>
+    <w:p>
+      <w:pPr>
+        <w:pStyle w:val="Heading2"/>
+        <w:numPr>
+          <w:ilvl w:val="2"/>
+          <w:numId w:val="5"/>
+        </w:numPr>
+      </w:pPr>
+      <w:r>
+        <w:t>Choice</w:t>
+      </w:r>
+      <w:r>
+        <w:t xml:space="preserve"> </w:t>
+      </w:r>
+      <w:r>
+        <w:t>State</w:t>
+      </w:r>
+    </w:p>
+    <w:p>
+      <w:pPr>
+        <w:pStyle w:val="Heading2"/>
+        <w:numPr>
+          <w:ilvl w:val="3"/>
+          <w:numId w:val="5"/>
+        </w:numPr>
+      </w:pPr>
+      <w:r>
+        <w:t>Arrow Keys</w:t>
+      </w:r>
+    </w:p>
+    <w:p>
+      <w:pPr>
+        <w:pStyle w:val="BodyText"/>
+        <w:ind w:firstLine="360"/>
+      </w:pPr>
+      <w:r>
+        <w:t>The system shall highlight the available options depending on which keys are pressed. It will loop through the options.</w:t>
+      </w:r>
+    </w:p>
+    <w:p>
+      <w:pPr>
+        <w:pStyle w:val="Heading2"/>
+        <w:numPr>
+          <w:ilvl w:val="3"/>
+          <w:numId w:val="5"/>
+        </w:numPr>
+      </w:pPr>
+      <w:r>
+        <w:t>Enter Key</w:t>
+      </w:r>
+    </w:p>
+    <w:p>
+      <w:pPr>
+        <w:pStyle w:val="BodyText"/>
+        <w:ind w:firstLine="360"/>
+      </w:pPr>
+      <w:r>
+        <w:t>The system shall run the highlighted option.</w:t>
+      </w:r>
+    </w:p>
+    <w:p>
+      <w:pPr>
+        <w:pStyle w:val="Heading2"/>
+        <w:numPr>
+          <w:ilvl w:val="3"/>
+          <w:numId w:val="5"/>
+        </w:numPr>
+      </w:pPr>
+      <w:r>
+        <w:t>Letter and Number Keys</w:t>
+      </w:r>
+    </w:p>
+    <w:p>
+      <w:pPr>
+        <w:pStyle w:val="BodyText"/>
+        <w:ind w:firstLine="360"/>
+      </w:pPr>
+      <w:r>
+        <w:t>In the Emoji-selection window, the system shall take the textual input from the user and save it as the name of that player.</w:t>
+      </w:r>
+    </w:p>
+    <w:p>
+      <w:pPr>
+        <w:pStyle w:val="Heading2"/>
+        <w:numPr>
+          <w:ilvl w:val="2"/>
+          <w:numId w:val="5"/>
+        </w:numPr>
+      </w:pPr>
+      <w:r>
+        <w:t>Game State</w:t>
+      </w:r>
+    </w:p>
+    <w:p>
+      <w:pPr>
+        <w:pStyle w:val="Heading2"/>
+        <w:numPr>
+          <w:ilvl w:val="3"/>
+          <w:numId w:val="5"/>
+        </w:numPr>
+      </w:pPr>
+      <w:r>
+        <w:t>Arrow</w:t>
+      </w:r>
+      <w:r>
+        <w:t xml:space="preserve"> Keys</w:t>
+      </w:r>
+    </w:p>
+    <w:p>
+      <w:pPr>
+        <w:pStyle w:val="BodyText"/>
+        <w:ind w:firstLine="360"/>
+      </w:pPr>
+      <w:r>
+        <w:t>The system shall calculate the direction where the weapon will be fired and represent an arrow in that direction.</w:t>
+      </w:r>
+    </w:p>
+    <w:p>
+      <w:pPr>
+        <w:pStyle w:val="Heading2"/>
+        <w:numPr>
+          <w:ilvl w:val="3"/>
+          <w:numId w:val="5"/>
+        </w:numPr>
+      </w:pPr>
+      <w:r>
+        <w:t>Space Key</w:t>
+      </w:r>
+    </w:p>
+    <w:p>
+      <w:pPr>
+        <w:pStyle w:val="BodyText"/>
+        <w:ind w:firstLine="360"/>
+      </w:pPr>
+      <w:r>
+        <w:t>The system shall fire the weapon and display the animations, and calculate all updates to display on the screen (characters hurt, terrain destroyed, remaining players, new spaces moved)</w:t>
+      </w:r>
+    </w:p>
+    <w:p>
+      <w:pPr>
+        <w:pStyle w:val="Heading2"/>
+        <w:numPr>
+          <w:ilvl w:val="3"/>
+          <w:numId w:val="5"/>
+        </w:numPr>
+      </w:pPr>
+      <w:r>
+        <w:t>WASD Keys</w:t>
+      </w:r>
+    </w:p>
+    <w:p>
+      <w:pPr>
+        <w:pStyle w:val="BodyText"/>
+        <w:ind w:firstLine="360"/>
+      </w:pPr>
+      <w:r>
+        <w:t>Update the location of the player on the map by the predetermined move amount for the character.  The amount of location update may change by the powerups acquired by the character.  The character may strafe left, right, and jump. Strafing and jumping physics are calculated by the physics engine and will stop if a horizontal or vertical collision occurs.</w:t>
+      </w:r>
+    </w:p>
+    <w:p>
+      <w:pPr>
+        <w:pStyle w:val="BodyText"/>
+        <w:ind w:firstLine="360"/>
+      </w:pPr>
+      <w:r>
+        <w:t xml:space="preserve"> </w:t>
+      </w:r>
+      <w:r>
+        <w:t>Detect the collision on the map and use integrated physics to execute the necessary action.  No collision with terrain executes the falling action and continues until a collision is provided.</w:t>
+      </w:r>
+    </w:p>
+    <w:p>
+      <w:pPr>
+        <w:pStyle w:val="Heading2"/>
+        <w:numPr>
+          <w:ilvl w:val="3"/>
+          <w:numId w:val="5"/>
+        </w:numPr>
+      </w:pPr>
+      <w:r>
+        <w:t>Q Key</w:t>
+      </w:r>
+    </w:p>
+    <w:p>
+      <w:pPr>
+        <w:pStyle w:val="BodyText"/>
+        <w:ind w:firstLine="360"/>
+      </w:pPr>
+      <w:r>
+        <w:t>The system shall terminate.</w:t>
+      </w:r>
+    </w:p>
+    <w:p>
+      <w:pPr>
+        <w:pStyle w:val="Heading2"/>
+        <w:numPr>
+          <w:ilvl w:val="3"/>
+          <w:numId w:val="5"/>
+        </w:numPr>
+      </w:pPr>
+      <w:r>
+        <w:t>R</w:t>
+      </w:r>
+      <w:r>
+        <w:t xml:space="preserve"> Key</w:t>
+      </w:r>
+    </w:p>
+    <w:p>
+      <w:pPr>
+        <w:pStyle w:val="BodyText"/>
+        <w:ind w:firstLine="360"/>
+      </w:pPr>
+      <w:r>
+        <w:t>The system shall quit this instance of the game state and move to the menu state.</w:t>
+      </w:r>
+    </w:p>
+    <w:p>
+      <w:pPr>
+        <w:pStyle w:val="Heading2"/>
+        <w:numPr>
+          <w:ilvl w:val="3"/>
+          <w:numId w:val="5"/>
+        </w:numPr>
+      </w:pPr>
+      <w:r>
+        <w:t>P</w:t>
+      </w:r>
+      <w:r>
+        <w:t xml:space="preserve"> Key</w:t>
+      </w:r>
+    </w:p>
+    <w:p>
+      <w:pPr>
+        <w:pStyle w:val="BodyText"/>
+        <w:ind w:firstLine="360"/>
+      </w:pPr>
+      <w:r>
+        <w:t>The system shall move from the Game state into the Pause state.</w:t>
+      </w:r>
+    </w:p>
+    <w:p>
+      <w:pPr>
+        <w:pStyle w:val="Heading2"/>
+        <w:numPr>
+          <w:ilvl w:val="3"/>
+          <w:numId w:val="5"/>
+        </w:numPr>
+      </w:pPr>
+      <w:r>
+        <w:t>Shift + Q Keys</w:t>
+      </w:r>
+    </w:p>
+    <w:p>
+      <w:pPr>
+        <w:pStyle w:val="BodyText"/>
+        <w:ind w:firstLine="360"/>
+      </w:pPr>
+      <w:r>
+        <w:t>T</w:t>
+      </w:r>
+      <w:r>
+        <w:t>he system shall first open the Save State and then terminates.</w:t>
+      </w:r>
+    </w:p>
+    <w:p>
+      <w:pPr>
+        <w:pStyle w:val="BodyText"/>
+        <w:ind w:firstLine="360"/>
+      </w:pPr>
+    </w:p>
+    <w:p>
+      <w:pPr>
+        <w:pStyle w:val="BodyText"/>
+        <w:ind w:firstLine="360"/>
+      </w:pPr>
+    </w:p>
+    <w:p>
+      <w:pPr>
+        <w:pStyle w:val="BodyText"/>
+        <w:ind w:firstLine="360"/>
+      </w:pPr>
+    </w:p>
+    <w:p>
+      <w:pPr>
+        <w:pStyle w:val="BodyText"/>
+        <w:ind w:firstLine="360"/>
+      </w:pPr>
+    </w:p>
+    <w:p>
+      <w:pPr>
+        <w:pStyle w:val="BodyText"/>
+        <w:ind w:firstLine="360"/>
+      </w:pPr>
+    </w:p>
+    <w:p>
+      <w:pPr>
+        <w:pStyle w:val="Heading2"/>
+        <w:numPr>
+          <w:ilvl w:val="2"/>
+          <w:numId w:val="5"/>
+        </w:numPr>
+      </w:pPr>
+      <w:r>
+        <w:t>Save State</w:t>
+      </w:r>
+    </w:p>
+    <w:p>
+      <w:pPr>
+        <w:pStyle w:val="Heading2"/>
+        <w:numPr>
+          <w:ilvl w:val="3"/>
+          <w:numId w:val="5"/>
+        </w:numPr>
+      </w:pPr>
+      <w:r>
+        <w:t>Letter and Number Keys</w:t>
+      </w:r>
+    </w:p>
+    <w:p>
+      <w:pPr>
+        <w:pStyle w:val="BodyText"/>
+        <w:ind w:firstLine="360"/>
+      </w:pPr>
+      <w:r>
+        <w:t>The system shall store the input</w:t>
+      </w:r>
+      <w:r>
+        <w:t>.</w:t>
+      </w:r>
+    </w:p>
+    <w:p>
+      <w:pPr>
+        <w:pStyle w:val="Heading2"/>
+        <w:numPr>
+          <w:ilvl w:val="3"/>
+          <w:numId w:val="5"/>
+        </w:numPr>
+      </w:pPr>
+      <w:r>
+        <w:t xml:space="preserve">Enter Keys </w:t>
+      </w:r>
+    </w:p>
+    <w:p>
+      <w:pPr>
+        <w:pStyle w:val="BodyText"/>
+        <w:ind w:firstLine="360"/>
+      </w:pPr>
+      <w:r>
+        <w:t>The system shall make a new file with the stored data of the current game, and the name of the and then return to the state it came from.</w:t>
+      </w:r>
+    </w:p>
+    <w:p>
+      <w:pPr>
+        <w:pStyle w:val="Heading2"/>
+        <w:numPr>
+          <w:ilvl w:val="3"/>
+          <w:numId w:val="5"/>
+        </w:numPr>
+      </w:pPr>
+      <w:r>
+        <w:t>Q Keys</w:t>
+      </w:r>
+    </w:p>
+    <w:p>
+      <w:pPr>
+        <w:pStyle w:val="BodyText"/>
+        <w:ind w:firstLine="360"/>
+      </w:pPr>
+      <w:r>
+        <w:t xml:space="preserve"> </w:t>
+      </w:r>
+      <w:r>
+        <w:t>The system shall terminate.</w:t>
+      </w:r>
+    </w:p>
+    <w:p>
+      <w:pPr>
+        <w:pStyle w:val="Heading2"/>
+        <w:numPr>
+          <w:ilvl w:val="2"/>
+          <w:numId w:val="5"/>
+        </w:numPr>
+      </w:pPr>
+      <w:r>
+        <w:t>Pause State</w:t>
+      </w:r>
+    </w:p>
+    <w:p>
+      <w:pPr>
+        <w:pStyle w:val="Heading2"/>
+        <w:numPr>
+          <w:ilvl w:val="3"/>
+          <w:numId w:val="5"/>
+        </w:numPr>
+      </w:pPr>
+      <w:r>
+        <w:t>P Key</w:t>
+      </w:r>
+    </w:p>
+    <w:p>
+      <w:pPr>
+        <w:pStyle w:val="BodyText"/>
+        <w:ind w:firstLine="360"/>
+      </w:pPr>
+      <w:r>
+        <w:t>The system shall move from the Pause state into the Game state.</w:t>
+      </w:r>
+    </w:p>
+    <w:p>
+      <w:pPr>
+        <w:pStyle w:val="Heading2"/>
+        <w:numPr>
+          <w:ilvl w:val="3"/>
+          <w:numId w:val="5"/>
+        </w:numPr>
+      </w:pPr>
+      <w:r>
+        <w:t>R</w:t>
+      </w:r>
+      <w:r>
+        <w:t xml:space="preserve"> Key</w:t>
+      </w:r>
+    </w:p>
+    <w:p>
+      <w:pPr>
+        <w:pStyle w:val="BodyText"/>
+        <w:ind w:firstLine="360"/>
+      </w:pPr>
+      <w:r>
+        <w:t>The system shall quit this instance of the game state and move into the menu state.</w:t>
+      </w:r>
+    </w:p>
+    <w:p>
+      <w:pPr>
+        <w:pStyle w:val="Heading2"/>
+        <w:numPr>
+          <w:ilvl w:val="3"/>
+          <w:numId w:val="5"/>
+        </w:numPr>
+      </w:pPr>
+      <w:r>
+        <w:t>Q</w:t>
+      </w:r>
+      <w:r>
+        <w:t xml:space="preserve"> Key</w:t>
+      </w:r>
+    </w:p>
+    <w:p>
+      <w:pPr>
+        <w:pStyle w:val="BodyText"/>
+        <w:ind w:firstLine="360"/>
+      </w:pPr>
+      <w:r>
+        <w:t>The system shall terminate.</w:t>
+      </w:r>
+    </w:p>
+    <w:p>
+      <w:pPr>
+        <w:pStyle w:val="Heading2"/>
+        <w:numPr>
+          <w:ilvl w:val="2"/>
+          <w:numId w:val="5"/>
+        </w:numPr>
+      </w:pPr>
+      <w:r>
+        <w:t>Load State</w:t>
+      </w:r>
+    </w:p>
+    <w:p>
+      <w:pPr>
+        <w:pStyle w:val="Heading2"/>
+        <w:numPr>
+          <w:ilvl w:val="3"/>
+          <w:numId w:val="5"/>
+        </w:numPr>
+      </w:pPr>
+      <w:r>
+        <w:t>Arrow Keys</w:t>
+      </w:r>
+    </w:p>
+    <w:p>
+      <w:pPr>
+        <w:pStyle w:val="BodyText"/>
+        <w:ind w:firstLine="360"/>
+      </w:pPr>
+      <w:r>
+        <w:t>The system shall change the highlighted saved game on the load game screen. If there is no saved game, no action will be taken by the system.</w:t>
+      </w:r>
+    </w:p>
+    <w:p>
+      <w:pPr>
+        <w:pStyle w:val="Heading2"/>
+        <w:numPr>
+          <w:ilvl w:val="3"/>
+          <w:numId w:val="5"/>
+        </w:numPr>
+      </w:pPr>
+      <w:r>
+        <w:t>Q Key</w:t>
+      </w:r>
+    </w:p>
+    <w:p>
+      <w:pPr>
+        <w:pStyle w:val="BodyText"/>
+        <w:ind w:firstLine="360"/>
+      </w:pPr>
+      <w:r>
+        <w:t>The system shall terminate.</w:t>
+      </w:r>
+    </w:p>
+    <w:p>
+      <w:pPr>
+        <w:pStyle w:val="Heading2"/>
+        <w:numPr>
+          <w:ilvl w:val="3"/>
+          <w:numId w:val="5"/>
+        </w:numPr>
+      </w:pPr>
+      <w:r>
+        <w:t>Backspace</w:t>
+      </w:r>
+      <w:r>
+        <w:t xml:space="preserve"> Key</w:t>
+      </w:r>
+    </w:p>
+    <w:p>
+      <w:pPr>
+        <w:pStyle w:val="BodyText"/>
+        <w:ind w:firstLine="360"/>
+      </w:pPr>
+      <w:r>
+        <w:t>The system shall move back into the Menu State.</w:t>
+      </w:r>
+    </w:p>
+    <w:p>
+      <w:pPr>
+        <w:pStyle w:val="Heading2"/>
+        <w:numPr>
+          <w:ilvl w:val="2"/>
+          <w:numId w:val="5"/>
+        </w:numPr>
+      </w:pPr>
+      <w:r>
+        <w:t>Tutorial State</w:t>
+      </w:r>
+    </w:p>
+    <w:p>
+      <w:pPr>
+        <w:pStyle w:val="Heading2"/>
+        <w:numPr>
+          <w:ilvl w:val="3"/>
+          <w:numId w:val="5"/>
+        </w:numPr>
+      </w:pPr>
+      <w:r>
+        <w:t>Arrow Keys</w:t>
+      </w:r>
+    </w:p>
+    <w:p>
+      <w:pPr>
+        <w:pStyle w:val="BodyText"/>
+        <w:ind w:firstLine="360"/>
+      </w:pPr>
+      <w:r>
+        <w:t>The system shall scroll through the tutorial screen displayed to the user.</w:t>
+      </w:r>
+    </w:p>
+    <w:p>
+      <w:pPr>
+        <w:pStyle w:val="Heading2"/>
+        <w:numPr>
+          <w:ilvl w:val="3"/>
+          <w:numId w:val="5"/>
+        </w:numPr>
+      </w:pPr>
+      <w:r>
+        <w:t>Backspace Key</w:t>
+      </w:r>
+    </w:p>
+    <w:p>
+      <w:pPr>
+        <w:pStyle w:val="BodyText"/>
+        <w:ind w:firstLine="360"/>
+      </w:pPr>
+      <w:r>
+        <w:t>The system shall return to the Menu state.</w:t>
+      </w:r>
+    </w:p>
+    <w:p>
+      <w:pPr>
+        <w:pStyle w:val="Heading2"/>
+        <w:numPr>
+          <w:ilvl w:val="3"/>
+          <w:numId w:val="5"/>
+        </w:numPr>
+      </w:pPr>
+      <w:r>
+        <w:t xml:space="preserve">Q </w:t>
+      </w:r>
+      <w:r>
+        <w:t>Key</w:t>
+      </w:r>
+    </w:p>
+    <w:p>
+      <w:pPr>
+        <w:pStyle w:val="BodyText"/>
+        <w:ind w:firstLine="360"/>
+      </w:pPr>
+      <w:r>
+        <w:t>The system shall terminate.</w:t>
+      </w:r>
+    </w:p>
+    <w:p>
+      <w:pPr>
+        <w:pStyle w:val="BodyText"/>
+        <w:ind w:firstLine="360"/>
+      </w:pPr>
+    </w:p>
+    <w:p>
+      <w:pPr>
+        <w:pStyle w:val="BodyText"/>
+        <w:ind w:firstLine="360"/>
+      </w:pPr>
+    </w:p>
+    <w:p>
+      <w:pPr>
+        <w:pStyle w:val="BodyText"/>
+        <w:ind w:firstLine="360"/>
+      </w:pPr>
+    </w:p>
+    <w:p>
+      <w:pPr>
+        <w:pStyle w:val="BodyText"/>
+        <w:ind w:firstLine="360"/>
+      </w:pPr>
+    </w:p>
+    <w:p>
+      <w:pPr>
+        <w:pStyle w:val="BodyText"/>
+        <w:ind w:firstLine="360"/>
+      </w:pPr>
+    </w:p>
+    <w:p>
+      <w:pPr>
+        <w:pStyle w:val="Heading2"/>
+      </w:pPr>
+      <w:r>
+        <w:t>Performance Requirements</w:t>
+      </w:r>
+    </w:p>
+    <w:p>
+      <w:pPr>
+        <w:pStyle w:val="BodyText"/>
+        <w:ind w:firstLine="360"/>
+      </w:pPr>
+      <w:r>
+        <w:t>The game consists of only one terminal. The game is played only on one computer, with no outside communication.</w:t>
+      </w:r>
+    </w:p>
+    <w:p>
+      <w:pPr>
+        <w:pStyle w:val="BodyText"/>
+        <w:ind w:firstLine="360"/>
+      </w:pPr>
+      <w:r>
+        <w:t>The game supports anywhere from one to ten simultaneous players.</w:t>
+      </w:r>
+    </w:p>
+    <w:p>
+      <w:pPr>
+        <w:pStyle w:val="BodyText"/>
+        <w:ind w:firstLine="360"/>
+      </w:pPr>
+      <w:r>
+        <w:t>Keyboard input will be used to alter the state of the game, which will be reflected via changes in monitor and speakers.</w:t>
+      </w:r>
+    </w:p>
+    <w:p>
+      <w:pPr>
+        <w:pStyle w:val="BodyText"/>
+        <w:ind w:firstLine="360"/>
+      </w:pPr>
+      <w:r>
+        <w:t>Data transactions will hopefully be handled in real-time since this system is rather light. The user should not have to wait for the game.</w:t>
+      </w:r>
+    </w:p>
+    <w:p>
+      <w:pPr>
+        <w:pStyle w:val="Heading2"/>
+      </w:pPr>
+      <w:r>
+        <w:t>Design Constraints</w:t>
+      </w:r>
+    </w:p>
+    <w:p>
+      <w:pPr>
+        <w:pStyle w:val="BodyText"/>
+      </w:pPr>
+      <w:r>
+        <w:t xml:space="preserve"> </w:t>
+      </w:r>
+      <w:r>
+        <w:t>Limitations imposed by Javax or Swing, for the GUI.</w:t>
+      </w:r>
+    </w:p>
+    <w:p>
+      <w:pPr>
+        <w:pStyle w:val="BodyText"/>
+      </w:pPr>
+      <w:r>
+        <w:t xml:space="preserve"> </w:t>
+      </w:r>
+      <w:r>
+        <w:t>Limitations imposed by the Java Sound API.</w:t>
+      </w:r>
+    </w:p>
+    <w:p>
+      <w:pPr>
+        <w:pStyle w:val="BodyText"/>
+      </w:pPr>
+      <w:r>
+        <w:t xml:space="preserve"> </w:t>
+      </w:r>
+      <w:r>
+        <w:t>Limitations imposed by the Java KeyboardListener used by the GUI component.</w:t>
+      </w:r>
+    </w:p>
+    <w:p>
+      <w:pPr>
+        <w:pStyle w:val="Heading2"/>
+      </w:pPr>
+      <w:r>
+        <w:t>Software Design Attributes</w:t>
+      </w:r>
+    </w:p>
+    <w:p>
+      <w:pPr>
+        <w:pStyle w:val="Heading2"/>
+        <w:numPr>
+          <w:ilvl w:val="2"/>
+          <w:numId w:val="5"/>
+        </w:numPr>
+      </w:pPr>
+      <w:r>
+        <w:t>Reliability</w:t>
+      </w:r>
+    </w:p>
+    <w:p>
+      <w:pPr>
+        <w:pStyle w:val="BodyText"/>
+        <w:ind w:firstLine="360"/>
+      </w:pPr>
+      <w:r>
+        <w:t>The client should have a Java Runtime Environment 8 installed since the system will run on that. The reliability of the system depends on the JVM, and so it should not crash or hang for any reason other than operating system failure.</w:t>
+      </w:r>
+    </w:p>
+    <w:p>
+      <w:pPr>
+        <w:pStyle w:val="Heading2"/>
+        <w:numPr>
+          <w:ilvl w:val="2"/>
+          <w:numId w:val="5"/>
+        </w:numPr>
+      </w:pPr>
+      <w:r>
+        <w:t>Availability</w:t>
+      </w:r>
+    </w:p>
+    <w:p>
+      <w:pPr>
+        <w:pStyle w:val="BodyText"/>
+        <w:ind w:firstLine="360"/>
+      </w:pPr>
+      <w:r>
+        <w:t>The system is available to everyone with Java Runtime Environment.</w:t>
+      </w:r>
+    </w:p>
+    <w:p>
+      <w:pPr>
+        <w:pStyle w:val="Heading2"/>
+        <w:numPr>
+          <w:ilvl w:val="2"/>
+          <w:numId w:val="5"/>
+        </w:numPr>
+      </w:pPr>
+      <w:r>
+        <w:t>Security</w:t>
+      </w:r>
+    </w:p>
+    <w:p>
+      <w:pPr>
+        <w:pStyle w:val="BodyText"/>
+        <w:ind w:firstLine="360"/>
+      </w:pPr>
+      <w:r>
+        <w:t>No need for security.</w:t>
+      </w:r>
+    </w:p>
+    <w:p>
+      <w:pPr>
+        <w:pStyle w:val="Heading2"/>
+        <w:numPr>
+          <w:ilvl w:val="2"/>
+          <w:numId w:val="5"/>
+        </w:numPr>
+      </w:pPr>
+      <w:r>
+        <w:t>Maintainability</w:t>
+      </w:r>
+    </w:p>
+    <w:p>
+      <w:pPr>
+        <w:pStyle w:val="BodyText"/>
+        <w:ind w:firstLine="360"/>
+      </w:pPr>
+      <w:r>
+        <w:t>Software has no real maintainability requirements.</w:t>
+      </w:r>
+    </w:p>
+    <w:p>
+      <w:pPr>
+        <w:pStyle w:val="Heading2"/>
+        <w:numPr>
+          <w:ilvl w:val="2"/>
+          <w:numId w:val="5"/>
+        </w:numPr>
+      </w:pPr>
+      <w:r>
+        <w:t>Portability</w:t>
+      </w:r>
+    </w:p>
+    <w:p>
+      <w:pPr>
+        <w:pStyle w:val="BodyText"/>
+        <w:ind w:firstLine="360"/>
+      </w:pPr>
+      <w:r>
+        <w:t>Since it will run on the Java Virtual Machine, the system is highly portable. It has no other portability considerations.</w:t>
+      </w:r>
+    </w:p>
+    <w:p>
+      <w:pPr>
+        <w:pStyle w:val="Heading2"/>
+      </w:pPr>
+      <w:r>
+        <w:t>Other Requirements</w:t>
+      </w:r>
+    </w:p>
+    <w:p>
+      <w:pPr>
+        <w:pStyle w:val="BodyText"/>
+        <w:ind w:left="360"/>
+      </w:pPr>
+      <w:r>
+        <w:t>There are no other requirements.</w:t>
+      </w:r>
       <w:bookmarkStart w:id="3" w:name="_GoBack"/>
       <w:bookmarkEnd w:id="3"/>
+    </w:p>
+    <w:p>
+      <w:pPr>
+        <w:pStyle w:val="BodyText"/>
+        <w:ind w:firstLine="360"/>
+      </w:pPr>
+    </w:p>
+    <w:p>
+      <w:pPr>
+        <w:pStyle w:val="BodyText"/>
+        <w:ind w:firstLine="360"/>
+      </w:pPr>
+    </w:p>
+    <w:p>
+      <w:pPr>
+        <w:pStyle w:val="BodyText"/>
+      </w:pPr>
+    </w:p>
+    <w:p>
+      <w:pPr>
+        <w:pStyle w:val="BodyText"/>
+      </w:pPr>
+    </w:p>
+    <w:p>
+      <w:pPr>
+        <w:pStyle w:val="BodyText"/>
+        <w:ind w:firstLine="360"/>
+      </w:pPr>
+    </w:p>
+    <w:p>
+      <w:pPr>
+        <w:pStyle w:val="BodyText"/>
+        <w:ind w:firstLine="360"/>
+      </w:pPr>
+    </w:p>
+    <w:p>
+      <w:pPr>
+        <w:pStyle w:val="BodyText"/>
+        <w:ind w:firstLine="360"/>
+      </w:pPr>
+    </w:p>
+    <w:p>
+      <w:pPr>
+        <w:pStyle w:val="BodyText"/>
+        <w:ind w:firstLine="360"/>
+      </w:pPr>
+    </w:p>
+    <w:p>
+      <w:pPr>
+        <w:pStyle w:val="BodyText"/>
+        <w:ind w:firstLine="360"/>
+      </w:pPr>
+    </w:p>
+    <w:p>
+      <w:pPr>
+        <w:pStyle w:val="BodyText"/>
+        <w:ind w:firstLine="360"/>
+      </w:pPr>
+    </w:p>
+    <w:p>
+      <w:pPr>
+        <w:pStyle w:val="BodyText"/>
+      </w:pPr>
+    </w:p>
+    <w:p>
+      <w:pPr>
+        <w:pStyle w:val="BodyText"/>
+      </w:pPr>
+    </w:p>
+    <w:p>
+      <w:pPr>
+        <w:pStyle w:val="BodyText"/>
+        <w:ind w:firstLine="360"/>
+      </w:pPr>
+    </w:p>
+    <w:p>
+      <w:pPr>
+        <w:pStyle w:val="BodyText"/>
+        <w:ind w:firstLine="360"/>
+      </w:pPr>
+    </w:p>
+    <w:p>
+      <w:pPr>
+        <w:pStyle w:val="Heading2"/>
+        <w:numPr>
+          <w:ilvl w:val="0"/>
+          <w:numId w:val="0"/>
+        </w:numPr>
+      </w:pPr>
+    </w:p>
+    <w:p>
+      <w:pPr>
+        <w:pStyle w:val="BodyText"/>
+      </w:pPr>
+    </w:p>
+    <w:p>
+      <w:pPr>
+        <w:pStyle w:val="BodyText"/>
+        <w:ind w:firstLine="360"/>
+      </w:pPr>
+    </w:p>
+    <w:p>
+      <w:pPr>
+        <w:pStyle w:val="BodyText"/>
+      </w:pPr>
+    </w:p>
+    <w:p>
+      <w:pPr>
+        <w:pStyle w:val="BodyText"/>
+        <w:ind w:firstLine="360"/>
+      </w:pPr>
+    </w:p>
+    <w:p>
+      <w:pPr>
+        <w:pStyle w:val="BodyText"/>
+        <w:ind w:firstLine="360"/>
+      </w:pPr>
+    </w:p>
+    <w:p>
+      <w:pPr>
+        <w:pStyle w:val="BodyText"/>
+        <w:ind w:firstLine="360"/>
+      </w:pPr>
+    </w:p>
+    <w:p>
+      <w:pPr>
+        <w:pStyle w:val="BodyText"/>
+        <w:ind w:firstLine="360"/>
+      </w:pPr>
+    </w:p>
+    <w:p>
+      <w:pPr>
+        <w:pStyle w:val="BodyText"/>
+        <w:ind w:firstLine="360"/>
+      </w:pPr>
+    </w:p>
+    <w:p>
+      <w:pPr>
+        <w:pStyle w:val="BodyText"/>
+        <w:ind w:firstLine="360"/>
+      </w:pPr>
+    </w:p>
+    <w:p>
+      <w:pPr>
+        <w:pStyle w:val="BodyText"/>
+        <w:ind w:firstLine="360"/>
+      </w:pPr>
+    </w:p>
+    <w:p>
+      <w:pPr>
+        <w:pStyle w:val="BodyText"/>
+      </w:pPr>
+    </w:p>
+    <w:p>
+      <w:pPr>
+        <w:pStyle w:val="BodyText"/>
+        <w:ind w:firstLine="360"/>
+      </w:pPr>
+    </w:p>
+    <w:p>
+      <w:pPr>
+        <w:pStyle w:val="BodyText"/>
+        <w:ind w:firstLine="360"/>
+      </w:pPr>
+    </w:p>
+    <w:p>
+      <w:pPr>
+        <w:pStyle w:val="BodyText"/>
+        <w:ind w:firstLine="360"/>
+      </w:pPr>
+    </w:p>
+    <w:p>
+      <w:pPr>
+        <w:pStyle w:val="BodyText"/>
+        <w:ind w:firstLine="360"/>
+      </w:pPr>
+    </w:p>
+    <w:p>
+      <w:pPr>
+        <w:pStyle w:val="BodyText"/>
+      </w:pPr>
+    </w:p>
+    <w:p>
+      <w:pPr>
+        <w:pStyle w:val="BodyText"/>
+      </w:pPr>
+    </w:p>
+    <w:p>
+      <w:pPr>
+        <w:pStyle w:val="BodyText"/>
+      </w:pPr>
+    </w:p>
+    <w:p>
+      <w:pPr>
+        <w:pStyle w:val="BodyText"/>
+      </w:pPr>
+    </w:p>
+    <w:p>
+      <w:pPr>
+        <w:pStyle w:val="BodyText"/>
+      </w:pPr>
+    </w:p>
+    <w:p>
+      <w:pPr>
+        <w:pStyle w:val="Heading1"/>
+      </w:pPr>
+      <w:r>
+        <w:t>Appendixes</w:t>
+      </w:r>
+    </w:p>
+    <w:p>
+      <w:pPr>
+        <w:pStyle w:val="BodyText"/>
+      </w:pPr>
+      <w:r>
+        <w:t>Glossary for any domain-specific terms you use in your report.</w:t>
+      </w:r>
+    </w:p>
+    <w:p>
+      <w:pPr>
+        <w:pStyle w:val="Heading1"/>
+      </w:pPr>
+      <w:r>
+        <w:lastRenderedPageBreak/>
+        <w:t>Index</w:t>
+      </w:r>
+    </w:p>
+    <w:p>
+      <w:pPr>
+        <w:pStyle w:val="BodyText"/>
+      </w:pPr>
     </w:p>
     <w:sectPr>
       <w:pgSz w:w="11909" w:h="16834" w:code="9"/>
@@ -3518,7 +5033,7 @@
         <w:rStyle w:val="PageNumber"/>
         <w:noProof/>
       </w:rPr>
-      <w:t>5</w:t>
+      <w:t>9</w:t>
     </w:r>
     <w:r>
       <w:rPr>
@@ -3572,95 +5087,6 @@
 <file path=word/numbering.xml><?xml version="1.0" encoding="utf-8"?>
 <w:numbering xmlns:wpc="http://schemas.microsoft.com/office/word/2010/wordprocessingCanvas" xmlns:mo="http://schemas.microsoft.com/office/mac/office/2008/main" xmlns:mc="http://schemas.openxmlformats.org/markup-compatibility/2006" xmlns:mv="urn:schemas-microsoft-com:mac:vml" xmlns:o="urn:schemas-microsoft-com:office:office" xmlns:r="http://schemas.openxmlformats.org/officeDocument/2006/relationships" xmlns:m="http://schemas.openxmlformats.org/officeDocument/2006/math" xmlns:v="urn:schemas-microsoft-com:vml" xmlns:wp14="http://schemas.microsoft.com/office/word/2010/wordprocessingDrawing" xmlns:wp="http://schemas.openxmlformats.org/drawingml/2006/wordprocessingDrawing" xmlns:w10="urn:schemas-microsoft-com:office:word" xmlns:w="http://schemas.openxmlformats.org/wordprocessingml/2006/main" xmlns:w14="http://schemas.microsoft.com/office/word/2010/wordml" xmlns:w15="http://schemas.microsoft.com/office/word/2012/wordml" xmlns:wpg="http://schemas.microsoft.com/office/word/2010/wordprocessingGroup" xmlns:wpi="http://schemas.microsoft.com/office/word/2010/wordprocessingInk" xmlns:wne="http://schemas.microsoft.com/office/word/2006/wordml" xmlns:wps="http://schemas.microsoft.com/office/word/2010/wordprocessingShape" mc:Ignorable="w14 w15 wp14">
   <w:abstractNum w:abstractNumId="0">
-    <w:nsid w:val="FFFFFF88"/>
-    <w:multiLevelType w:val="singleLevel"/>
-    <w:tmpl w:val="96B29562"/>
-    <w:lvl w:ilvl="0">
-      <w:start w:val="1"/>
-      <w:numFmt w:val="decimal"/>
-      <w:lvlText w:val="%1."/>
-      <w:lvlJc w:val="left"/>
-      <w:pPr>
-        <w:tabs>
-          <w:tab w:val="num" w:pos="360"/>
-        </w:tabs>
-        <w:ind w:left="360" w:hanging="360"/>
-      </w:pPr>
-    </w:lvl>
-  </w:abstractNum>
-  <w:abstractNum w:abstractNumId="1">
-    <w:nsid w:val="FFFFFF89"/>
-    <w:multiLevelType w:val="singleLevel"/>
-    <w:tmpl w:val="810412A4"/>
-    <w:lvl w:ilvl="0">
-      <w:start w:val="1"/>
-      <w:numFmt w:val="bullet"/>
-      <w:lvlText w:val=""/>
-      <w:lvlJc w:val="left"/>
-      <w:pPr>
-        <w:tabs>
-          <w:tab w:val="num" w:pos="360"/>
-        </w:tabs>
-        <w:ind w:left="360" w:hanging="360"/>
-      </w:pPr>
-      <w:rPr>
-        <w:rFonts w:ascii="Symbol" w:hAnsi="Symbol" w:hint="default"/>
-      </w:rPr>
-    </w:lvl>
-  </w:abstractNum>
-  <w:abstractNum w:abstractNumId="2">
-    <w:nsid w:val="FFFFFFFE"/>
-    <w:multiLevelType w:val="singleLevel"/>
-    <w:tmpl w:val="FFFFFFFF"/>
-    <w:lvl w:ilvl="0">
-      <w:numFmt w:val="decimal"/>
-      <w:lvlText w:val="*"/>
-      <w:lvlJc w:val="left"/>
-    </w:lvl>
-  </w:abstractNum>
-  <w:abstractNum w:abstractNumId="3">
-    <w:nsid w:val="0129287F"/>
-    <w:multiLevelType w:val="singleLevel"/>
-    <w:tmpl w:val="34BCA036"/>
-    <w:lvl w:ilvl="0">
-      <w:start w:val="1"/>
-      <w:numFmt w:val="decimal"/>
-      <w:lvlText w:val="%1."/>
-      <w:legacy w:legacy="1" w:legacySpace="0" w:legacyIndent="360"/>
-      <w:lvlJc w:val="left"/>
-      <w:pPr>
-        <w:ind w:left="720" w:hanging="360"/>
-      </w:pPr>
-      <w:rPr>
-        <w:rFonts w:ascii="Symbol" w:hAnsi="Symbol" w:hint="default"/>
-        <w:b/>
-        <w:i w:val="0"/>
-        <w:sz w:val="18"/>
-      </w:rPr>
-    </w:lvl>
-  </w:abstractNum>
-  <w:abstractNum w:abstractNumId="4">
-    <w:nsid w:val="0563453B"/>
-    <w:multiLevelType w:val="singleLevel"/>
-    <w:tmpl w:val="34BCA036"/>
-    <w:lvl w:ilvl="0">
-      <w:start w:val="1"/>
-      <w:numFmt w:val="decimal"/>
-      <w:lvlText w:val="%1."/>
-      <w:legacy w:legacy="1" w:legacySpace="0" w:legacyIndent="360"/>
-      <w:lvlJc w:val="left"/>
-      <w:pPr>
-        <w:ind w:left="1800" w:hanging="360"/>
-      </w:pPr>
-      <w:rPr>
-        <w:rFonts w:ascii="Symbol" w:hAnsi="Symbol" w:hint="default"/>
-        <w:b/>
-        <w:i w:val="0"/>
-        <w:sz w:val="18"/>
-      </w:rPr>
-    </w:lvl>
-  </w:abstractNum>
-  <w:abstractNum w:abstractNumId="5">
     <w:nsid w:val="0DD007DC"/>
     <w:multiLevelType w:val="hybridMultilevel"/>
     <w:tmpl w:val="0A584746"/>
@@ -3781,278 +5207,120 @@
       </w:pPr>
     </w:lvl>
   </w:abstractNum>
-  <w:abstractNum w:abstractNumId="6">
-    <w:nsid w:val="0E7D13E4"/>
-    <w:multiLevelType w:val="singleLevel"/>
-    <w:tmpl w:val="960A983A"/>
-    <w:lvl w:ilvl="0">
+  <w:abstractNum w:abstractNumId="1">
+    <w:nsid w:val="1B356AA1"/>
+    <w:multiLevelType w:val="hybridMultilevel"/>
+    <w:tmpl w:val="2FD43C52"/>
+    <w:lvl w:ilvl="0" w:tplc="F606CE78">
       <w:start w:val="1"/>
-      <w:numFmt w:val="none"/>
-      <w:lvlText w:val=""/>
-      <w:legacy w:legacy="1" w:legacySpace="0" w:legacyIndent="0"/>
+      <w:numFmt w:val="lowerLetter"/>
+      <w:lvlText w:val="%1)"/>
       <w:lvlJc w:val="left"/>
-    </w:lvl>
-  </w:abstractNum>
-  <w:abstractNum w:abstractNumId="7">
-    <w:nsid w:val="17345D8A"/>
-    <w:multiLevelType w:val="multilevel"/>
-    <w:tmpl w:val="23C21576"/>
-    <w:lvl w:ilvl="0">
-      <w:start w:val="1"/>
-      <w:numFmt w:val="decimal"/>
-      <w:lvlText w:val="%1."/>
-      <w:lvlJc w:val="left"/>
-      <w:pPr>
-        <w:tabs>
-          <w:tab w:val="num" w:pos="720"/>
-        </w:tabs>
+      <w:pPr>
         <w:ind w:left="720" w:hanging="360"/>
       </w:pPr>
       <w:rPr>
-        <w:rFonts w:ascii="Tahoma" w:hAnsi="Tahoma" w:hint="default"/>
-        <w:b/>
-        <w:i w:val="0"/>
-        <w:sz w:val="17"/>
-        <w:szCs w:val="17"/>
+        <w:rFonts w:hint="default"/>
       </w:rPr>
     </w:lvl>
-    <w:lvl w:ilvl="1">
+    <w:lvl w:ilvl="1" w:tplc="08090003" w:tentative="1">
       <w:start w:val="1"/>
-      <w:numFmt w:val="lowerLetter"/>
-      <w:lvlText w:val="%2."/>
+      <w:numFmt w:val="bullet"/>
+      <w:lvlText w:val="o"/>
       <w:lvlJc w:val="left"/>
       <w:pPr>
-        <w:tabs>
-          <w:tab w:val="num" w:pos="1440"/>
-        </w:tabs>
         <w:ind w:left="1440" w:hanging="360"/>
       </w:pPr>
-    </w:lvl>
-    <w:lvl w:ilvl="2">
-      <w:start w:val="1"/>
-      <w:numFmt w:val="lowerRoman"/>
-      <w:lvlText w:val="%3."/>
-      <w:lvlJc w:val="right"/>
-      <w:pPr>
-        <w:tabs>
-          <w:tab w:val="num" w:pos="2160"/>
-        </w:tabs>
-        <w:ind w:left="2160" w:hanging="180"/>
-      </w:pPr>
-    </w:lvl>
-    <w:lvl w:ilvl="3">
-      <w:start w:val="1"/>
-      <w:numFmt w:val="decimal"/>
-      <w:lvlText w:val="%4."/>
-      <w:lvlJc w:val="left"/>
-      <w:pPr>
-        <w:tabs>
-          <w:tab w:val="num" w:pos="2880"/>
-        </w:tabs>
-        <w:ind w:left="2880" w:hanging="360"/>
-      </w:pPr>
-    </w:lvl>
-    <w:lvl w:ilvl="4">
-      <w:start w:val="1"/>
-      <w:numFmt w:val="lowerLetter"/>
-      <w:lvlText w:val="%5."/>
-      <w:lvlJc w:val="left"/>
-      <w:pPr>
-        <w:tabs>
-          <w:tab w:val="num" w:pos="3600"/>
-        </w:tabs>
-        <w:ind w:left="3600" w:hanging="360"/>
-      </w:pPr>
-    </w:lvl>
-    <w:lvl w:ilvl="5">
-      <w:start w:val="1"/>
-      <w:numFmt w:val="lowerRoman"/>
-      <w:lvlText w:val="%6."/>
-      <w:lvlJc w:val="right"/>
-      <w:pPr>
-        <w:tabs>
-          <w:tab w:val="num" w:pos="4320"/>
-        </w:tabs>
-        <w:ind w:left="4320" w:hanging="180"/>
-      </w:pPr>
-    </w:lvl>
-    <w:lvl w:ilvl="6">
-      <w:start w:val="1"/>
-      <w:numFmt w:val="decimal"/>
-      <w:lvlText w:val="%7."/>
-      <w:lvlJc w:val="left"/>
-      <w:pPr>
-        <w:tabs>
-          <w:tab w:val="num" w:pos="5040"/>
-        </w:tabs>
-        <w:ind w:left="5040" w:hanging="360"/>
-      </w:pPr>
-    </w:lvl>
-    <w:lvl w:ilvl="7">
-      <w:start w:val="1"/>
-      <w:numFmt w:val="lowerLetter"/>
-      <w:lvlText w:val="%8."/>
-      <w:lvlJc w:val="left"/>
-      <w:pPr>
-        <w:tabs>
-          <w:tab w:val="num" w:pos="5760"/>
-        </w:tabs>
-        <w:ind w:left="5760" w:hanging="360"/>
-      </w:pPr>
-    </w:lvl>
-    <w:lvl w:ilvl="8">
-      <w:start w:val="1"/>
-      <w:numFmt w:val="lowerRoman"/>
-      <w:lvlText w:val="%9."/>
-      <w:lvlJc w:val="right"/>
-      <w:pPr>
-        <w:tabs>
-          <w:tab w:val="num" w:pos="6480"/>
-        </w:tabs>
-        <w:ind w:left="6480" w:hanging="180"/>
-      </w:pPr>
-    </w:lvl>
-  </w:abstractNum>
-  <w:abstractNum w:abstractNumId="8">
-    <w:nsid w:val="20092CAF"/>
-    <w:multiLevelType w:val="hybridMultilevel"/>
-    <w:tmpl w:val="E7205E76"/>
-    <w:lvl w:ilvl="0" w:tplc="E83CEC32">
-      <w:start w:val="1"/>
-      <w:numFmt w:val="decimal"/>
-      <w:lvlText w:val="%1."/>
-      <w:lvlJc w:val="left"/>
-      <w:pPr>
-        <w:tabs>
-          <w:tab w:val="num" w:pos="720"/>
-        </w:tabs>
-        <w:ind w:left="720" w:hanging="360"/>
-      </w:pPr>
       <w:rPr>
-        <w:rFonts w:ascii="Verdana" w:hAnsi="Verdana" w:hint="default"/>
-        <w:sz w:val="16"/>
-        <w:szCs w:val="16"/>
+        <w:rFonts w:ascii="Courier New" w:hAnsi="Courier New" w:cs="Courier New" w:hint="default"/>
       </w:rPr>
     </w:lvl>
-    <w:lvl w:ilvl="1" w:tplc="04090019" w:tentative="1">
+    <w:lvl w:ilvl="2" w:tplc="08090005" w:tentative="1">
       <w:start w:val="1"/>
-      <w:numFmt w:val="lowerLetter"/>
-      <w:lvlText w:val="%2."/>
+      <w:numFmt w:val="bullet"/>
+      <w:lvlText w:val=""/>
       <w:lvlJc w:val="left"/>
       <w:pPr>
-        <w:tabs>
-          <w:tab w:val="num" w:pos="1440"/>
-        </w:tabs>
-        <w:ind w:left="1440" w:hanging="360"/>
-      </w:pPr>
+        <w:ind w:left="2160" w:hanging="360"/>
+      </w:pPr>
+      <w:rPr>
+        <w:rFonts w:ascii="Wingdings" w:hAnsi="Wingdings" w:hint="default"/>
+      </w:rPr>
     </w:lvl>
-    <w:lvl w:ilvl="2" w:tplc="0409001B" w:tentative="1">
+    <w:lvl w:ilvl="3" w:tplc="08090001" w:tentative="1">
       <w:start w:val="1"/>
-      <w:numFmt w:val="lowerRoman"/>
-      <w:lvlText w:val="%3."/>
-      <w:lvlJc w:val="right"/>
-      <w:pPr>
-        <w:tabs>
-          <w:tab w:val="num" w:pos="2160"/>
-        </w:tabs>
-        <w:ind w:left="2160" w:hanging="180"/>
-      </w:pPr>
+      <w:numFmt w:val="bullet"/>
+      <w:lvlText w:val=""/>
+      <w:lvlJc w:val="left"/>
+      <w:pPr>
+        <w:ind w:left="2880" w:hanging="360"/>
+      </w:pPr>
+      <w:rPr>
+        <w:rFonts w:ascii="Symbol" w:hAnsi="Symbol" w:hint="default"/>
+      </w:rPr>
     </w:lvl>
-    <w:lvl w:ilvl="3" w:tplc="0409000F" w:tentative="1">
+    <w:lvl w:ilvl="4" w:tplc="08090003" w:tentative="1">
       <w:start w:val="1"/>
-      <w:numFmt w:val="decimal"/>
-      <w:lvlText w:val="%4."/>
+      <w:numFmt w:val="bullet"/>
+      <w:lvlText w:val="o"/>
       <w:lvlJc w:val="left"/>
       <w:pPr>
-        <w:tabs>
-          <w:tab w:val="num" w:pos="2880"/>
-        </w:tabs>
-        <w:ind w:left="2880" w:hanging="360"/>
-      </w:pPr>
+        <w:ind w:left="3600" w:hanging="360"/>
+      </w:pPr>
+      <w:rPr>
+        <w:rFonts w:ascii="Courier New" w:hAnsi="Courier New" w:cs="Courier New" w:hint="default"/>
+      </w:rPr>
     </w:lvl>
-    <w:lvl w:ilvl="4" w:tplc="04090019" w:tentative="1">
+    <w:lvl w:ilvl="5" w:tplc="08090005" w:tentative="1">
       <w:start w:val="1"/>
-      <w:numFmt w:val="lowerLetter"/>
-      <w:lvlText w:val="%5."/>
+      <w:numFmt w:val="bullet"/>
+      <w:lvlText w:val=""/>
       <w:lvlJc w:val="left"/>
       <w:pPr>
-        <w:tabs>
-          <w:tab w:val="num" w:pos="3600"/>
-        </w:tabs>
-        <w:ind w:left="3600" w:hanging="360"/>
-      </w:pPr>
+        <w:ind w:left="4320" w:hanging="360"/>
+      </w:pPr>
+      <w:rPr>
+        <w:rFonts w:ascii="Wingdings" w:hAnsi="Wingdings" w:hint="default"/>
+      </w:rPr>
     </w:lvl>
-    <w:lvl w:ilvl="5" w:tplc="0409001B" w:tentative="1">
+    <w:lvl w:ilvl="6" w:tplc="08090001" w:tentative="1">
       <w:start w:val="1"/>
-      <w:numFmt w:val="lowerRoman"/>
-      <w:lvlText w:val="%6."/>
-      <w:lvlJc w:val="right"/>
-      <w:pPr>
-        <w:tabs>
-          <w:tab w:val="num" w:pos="4320"/>
-        </w:tabs>
-        <w:ind w:left="4320" w:hanging="180"/>
-      </w:pPr>
+      <w:numFmt w:val="bullet"/>
+      <w:lvlText w:val=""/>
+      <w:lvlJc w:val="left"/>
+      <w:pPr>
+        <w:ind w:left="5040" w:hanging="360"/>
+      </w:pPr>
+      <w:rPr>
+        <w:rFonts w:ascii="Symbol" w:hAnsi="Symbol" w:hint="default"/>
+      </w:rPr>
     </w:lvl>
-    <w:lvl w:ilvl="6" w:tplc="0409000F" w:tentative="1">
+    <w:lvl w:ilvl="7" w:tplc="08090003" w:tentative="1">
       <w:start w:val="1"/>
-      <w:numFmt w:val="decimal"/>
-      <w:lvlText w:val="%7."/>
+      <w:numFmt w:val="bullet"/>
+      <w:lvlText w:val="o"/>
       <w:lvlJc w:val="left"/>
       <w:pPr>
-        <w:tabs>
-          <w:tab w:val="num" w:pos="5040"/>
-        </w:tabs>
-        <w:ind w:left="5040" w:hanging="360"/>
-      </w:pPr>
+        <w:ind w:left="5760" w:hanging="360"/>
+      </w:pPr>
+      <w:rPr>
+        <w:rFonts w:ascii="Courier New" w:hAnsi="Courier New" w:cs="Courier New" w:hint="default"/>
+      </w:rPr>
     </w:lvl>
-    <w:lvl w:ilvl="7" w:tplc="04090019" w:tentative="1">
+    <w:lvl w:ilvl="8" w:tplc="08090005" w:tentative="1">
       <w:start w:val="1"/>
-      <w:numFmt w:val="lowerLetter"/>
-      <w:lvlText w:val="%8."/>
+      <w:numFmt w:val="bullet"/>
+      <w:lvlText w:val=""/>
       <w:lvlJc w:val="left"/>
       <w:pPr>
-        <w:tabs>
-          <w:tab w:val="num" w:pos="5760"/>
-        </w:tabs>
-        <w:ind w:left="5760" w:hanging="360"/>
-      </w:pPr>
-    </w:lvl>
-    <w:lvl w:ilvl="8" w:tplc="0409001B" w:tentative="1">
-      <w:start w:val="1"/>
-      <w:numFmt w:val="lowerRoman"/>
-      <w:lvlText w:val="%9."/>
-      <w:lvlJc w:val="right"/>
-      <w:pPr>
-        <w:tabs>
-          <w:tab w:val="num" w:pos="6480"/>
-        </w:tabs>
-        <w:ind w:left="6480" w:hanging="180"/>
-      </w:pPr>
-    </w:lvl>
-  </w:abstractNum>
-  <w:abstractNum w:abstractNumId="9">
-    <w:nsid w:val="21E21E9B"/>
-    <w:multiLevelType w:val="singleLevel"/>
-    <w:tmpl w:val="8DCEB282"/>
-    <w:lvl w:ilvl="0">
-      <w:start w:val="1"/>
-      <w:numFmt w:val="decimal"/>
-      <w:lvlText w:val="%1."/>
-      <w:legacy w:legacy="1" w:legacySpace="0" w:legacyIndent="360"/>
-      <w:lvlJc w:val="left"/>
-      <w:pPr>
-        <w:ind w:left="1800" w:hanging="360"/>
+        <w:ind w:left="6480" w:hanging="360"/>
       </w:pPr>
       <w:rPr>
-        <w:rFonts w:ascii="Arial" w:hAnsi="Arial" w:hint="default"/>
-        <w:b/>
-        <w:i w:val="0"/>
-        <w:sz w:val="18"/>
+        <w:rFonts w:ascii="Wingdings" w:hAnsi="Wingdings" w:hint="default"/>
       </w:rPr>
     </w:lvl>
   </w:abstractNum>
-  <w:abstractNum w:abstractNumId="10">
+  <w:abstractNum w:abstractNumId="2">
     <w:nsid w:val="30421AA2"/>
     <w:multiLevelType w:val="multilevel"/>
     <w:tmpl w:val="07104CF0"/>
@@ -4175,149 +5443,96 @@
       </w:rPr>
     </w:lvl>
   </w:abstractNum>
-  <w:abstractNum w:abstractNumId="11">
-    <w:nsid w:val="32F1783F"/>
-    <w:multiLevelType w:val="singleLevel"/>
-    <w:tmpl w:val="34BCA036"/>
-    <w:lvl w:ilvl="0">
+  <w:abstractNum w:abstractNumId="3">
+    <w:nsid w:val="3D9542EE"/>
+    <w:multiLevelType w:val="hybridMultilevel"/>
+    <w:tmpl w:val="56C090D0"/>
+    <w:lvl w:ilvl="0" w:tplc="08090017">
       <w:start w:val="1"/>
-      <w:numFmt w:val="decimal"/>
-      <w:lvlText w:val="%1."/>
-      <w:legacy w:legacy="1" w:legacySpace="0" w:legacyIndent="360"/>
+      <w:numFmt w:val="lowerLetter"/>
+      <w:lvlText w:val="%1)"/>
       <w:lvlJc w:val="left"/>
       <w:pPr>
-        <w:ind w:left="1800" w:hanging="360"/>
-      </w:pPr>
-      <w:rPr>
-        <w:rFonts w:ascii="Symbol" w:hAnsi="Symbol" w:hint="default"/>
-        <w:b/>
-        <w:i w:val="0"/>
-        <w:sz w:val="18"/>
-      </w:rPr>
-    </w:lvl>
-  </w:abstractNum>
-  <w:abstractNum w:abstractNumId="12">
-    <w:nsid w:val="337E20F7"/>
-    <w:multiLevelType w:val="multilevel"/>
-    <w:tmpl w:val="07104CF0"/>
-    <w:lvl w:ilvl="0">
-      <w:start w:val="1"/>
-      <w:numFmt w:val="decimal"/>
-      <w:lvlText w:val="%1"/>
-      <w:lvlJc w:val="left"/>
-      <w:pPr>
-        <w:ind w:left="360" w:hanging="360"/>
+        <w:ind w:left="720" w:hanging="360"/>
       </w:pPr>
       <w:rPr>
         <w:rFonts w:hint="default"/>
       </w:rPr>
     </w:lvl>
-    <w:lvl w:ilvl="1">
+    <w:lvl w:ilvl="1" w:tplc="08090019" w:tentative="1">
+      <w:start w:val="1"/>
+      <w:numFmt w:val="lowerLetter"/>
+      <w:lvlText w:val="%2."/>
+      <w:lvlJc w:val="left"/>
+      <w:pPr>
+        <w:ind w:left="1440" w:hanging="360"/>
+      </w:pPr>
+    </w:lvl>
+    <w:lvl w:ilvl="2" w:tplc="0809001B" w:tentative="1">
+      <w:start w:val="1"/>
+      <w:numFmt w:val="lowerRoman"/>
+      <w:lvlText w:val="%3."/>
+      <w:lvlJc w:val="right"/>
+      <w:pPr>
+        <w:ind w:left="2160" w:hanging="180"/>
+      </w:pPr>
+    </w:lvl>
+    <w:lvl w:ilvl="3" w:tplc="0809000F" w:tentative="1">
       <w:start w:val="1"/>
       <w:numFmt w:val="decimal"/>
-      <w:isLgl/>
-      <w:lvlText w:val="%1.%2"/>
+      <w:lvlText w:val="%4."/>
       <w:lvlJc w:val="left"/>
       <w:pPr>
-        <w:ind w:left="720" w:hanging="720"/>
-      </w:pPr>
-      <w:rPr>
-        <w:rFonts w:hint="default"/>
-      </w:rPr>
+        <w:ind w:left="2880" w:hanging="360"/>
+      </w:pPr>
     </w:lvl>
-    <w:lvl w:ilvl="2">
+    <w:lvl w:ilvl="4" w:tplc="08090019" w:tentative="1">
+      <w:start w:val="1"/>
+      <w:numFmt w:val="lowerLetter"/>
+      <w:lvlText w:val="%5."/>
+      <w:lvlJc w:val="left"/>
+      <w:pPr>
+        <w:ind w:left="3600" w:hanging="360"/>
+      </w:pPr>
+    </w:lvl>
+    <w:lvl w:ilvl="5" w:tplc="0809001B" w:tentative="1">
+      <w:start w:val="1"/>
+      <w:numFmt w:val="lowerRoman"/>
+      <w:lvlText w:val="%6."/>
+      <w:lvlJc w:val="right"/>
+      <w:pPr>
+        <w:ind w:left="4320" w:hanging="180"/>
+      </w:pPr>
+    </w:lvl>
+    <w:lvl w:ilvl="6" w:tplc="0809000F" w:tentative="1">
       <w:start w:val="1"/>
       <w:numFmt w:val="decimal"/>
-      <w:isLgl/>
-      <w:lvlText w:val="%1.%2.%3"/>
+      <w:lvlText w:val="%7."/>
       <w:lvlJc w:val="left"/>
       <w:pPr>
-        <w:ind w:left="720" w:hanging="720"/>
-      </w:pPr>
-      <w:rPr>
-        <w:rFonts w:hint="default"/>
-      </w:rPr>
+        <w:ind w:left="5040" w:hanging="360"/>
+      </w:pPr>
     </w:lvl>
-    <w:lvl w:ilvl="3">
+    <w:lvl w:ilvl="7" w:tplc="08090019" w:tentative="1">
       <w:start w:val="1"/>
-      <w:numFmt w:val="decimal"/>
-      <w:isLgl/>
-      <w:lvlText w:val="%1.%2.%3.%4"/>
+      <w:numFmt w:val="lowerLetter"/>
+      <w:lvlText w:val="%8."/>
       <w:lvlJc w:val="left"/>
       <w:pPr>
-        <w:ind w:left="1080" w:hanging="1080"/>
-      </w:pPr>
-      <w:rPr>
-        <w:rFonts w:hint="default"/>
-      </w:rPr>
+        <w:ind w:left="5760" w:hanging="360"/>
+      </w:pPr>
     </w:lvl>
-    <w:lvl w:ilvl="4">
+    <w:lvl w:ilvl="8" w:tplc="0809001B" w:tentative="1">
       <w:start w:val="1"/>
-      <w:numFmt w:val="decimal"/>
-      <w:isLgl/>
-      <w:lvlText w:val="%1.%2.%3.%4.%5"/>
-      <w:lvlJc w:val="left"/>
-      <w:pPr>
-        <w:ind w:left="1440" w:hanging="1440"/>
-      </w:pPr>
-      <w:rPr>
-        <w:rFonts w:hint="default"/>
-      </w:rPr>
-    </w:lvl>
-    <w:lvl w:ilvl="5">
-      <w:start w:val="1"/>
-      <w:numFmt w:val="decimal"/>
-      <w:isLgl/>
-      <w:lvlText w:val="%1.%2.%3.%4.%5.%6"/>
-      <w:lvlJc w:val="left"/>
-      <w:pPr>
-        <w:ind w:left="1440" w:hanging="1440"/>
-      </w:pPr>
-      <w:rPr>
-        <w:rFonts w:hint="default"/>
-      </w:rPr>
-    </w:lvl>
-    <w:lvl w:ilvl="6">
-      <w:start w:val="1"/>
-      <w:numFmt w:val="decimal"/>
-      <w:isLgl/>
-      <w:lvlText w:val="%1.%2.%3.%4.%5.%6.%7"/>
-      <w:lvlJc w:val="left"/>
-      <w:pPr>
-        <w:ind w:left="1800" w:hanging="1800"/>
-      </w:pPr>
-      <w:rPr>
-        <w:rFonts w:hint="default"/>
-      </w:rPr>
-    </w:lvl>
-    <w:lvl w:ilvl="7">
-      <w:start w:val="1"/>
-      <w:numFmt w:val="decimal"/>
-      <w:isLgl/>
-      <w:lvlText w:val="%1.%2.%3.%4.%5.%6.%7.%8"/>
-      <w:lvlJc w:val="left"/>
-      <w:pPr>
-        <w:ind w:left="2160" w:hanging="2160"/>
-      </w:pPr>
-      <w:rPr>
-        <w:rFonts w:hint="default"/>
-      </w:rPr>
-    </w:lvl>
-    <w:lvl w:ilvl="8">
-      <w:start w:val="1"/>
-      <w:numFmt w:val="decimal"/>
-      <w:isLgl/>
-      <w:lvlText w:val="%1.%2.%3.%4.%5.%6.%7.%8.%9"/>
-      <w:lvlJc w:val="left"/>
-      <w:pPr>
-        <w:ind w:left="2160" w:hanging="2160"/>
-      </w:pPr>
-      <w:rPr>
-        <w:rFonts w:hint="default"/>
-      </w:rPr>
+      <w:numFmt w:val="lowerRoman"/>
+      <w:lvlText w:val="%9."/>
+      <w:lvlJc w:val="right"/>
+      <w:pPr>
+        <w:ind w:left="6480" w:hanging="180"/>
+      </w:pPr>
     </w:lvl>
   </w:abstractNum>
-  <w:abstractNum w:abstractNumId="13">
+  <w:abstractNum w:abstractNumId="4">
     <w:nsid w:val="3E92180C"/>
     <w:multiLevelType w:val="hybridMultilevel"/>
     <w:tmpl w:val="A2AC148E"/>
@@ -4407,50 +5622,18 @@
       </w:pPr>
     </w:lvl>
   </w:abstractNum>
-  <w:abstractNum w:abstractNumId="14">
-    <w:nsid w:val="3F6B3873"/>
-    <w:multiLevelType w:val="singleLevel"/>
-    <w:tmpl w:val="34BCA036"/>
-    <w:lvl w:ilvl="0">
+  <w:abstractNum w:abstractNumId="5">
+    <w:nsid w:val="4C470756"/>
+    <w:multiLevelType w:val="hybridMultilevel"/>
+    <w:tmpl w:val="5AAC0090"/>
+    <w:lvl w:ilvl="0" w:tplc="05C4AC06">
       <w:start w:val="1"/>
       <w:numFmt w:val="decimal"/>
-      <w:lvlText w:val="%1."/>
-      <w:legacy w:legacy="1" w:legacySpace="0" w:legacyIndent="360"/>
+      <w:pStyle w:val="ListReference"/>
+      <w:lvlText w:val="[%1]"/>
       <w:lvlJc w:val="left"/>
       <w:pPr>
         <w:ind w:left="720" w:hanging="360"/>
-      </w:pPr>
-      <w:rPr>
-        <w:rFonts w:ascii="Symbol" w:hAnsi="Symbol" w:hint="default"/>
-        <w:b/>
-        <w:i w:val="0"/>
-        <w:sz w:val="18"/>
-      </w:rPr>
-    </w:lvl>
-  </w:abstractNum>
-  <w:abstractNum w:abstractNumId="15">
-    <w:nsid w:val="3FE72F5D"/>
-    <w:multiLevelType w:val="singleLevel"/>
-    <w:tmpl w:val="8CF41354"/>
-    <w:lvl w:ilvl="0">
-      <w:start w:val="1"/>
-      <w:numFmt w:val="none"/>
-      <w:lvlText w:val=""/>
-      <w:legacy w:legacy="1" w:legacySpace="0" w:legacyIndent="0"/>
-      <w:lvlJc w:val="left"/>
-    </w:lvl>
-  </w:abstractNum>
-  <w:abstractNum w:abstractNumId="16">
-    <w:nsid w:val="416E4F79"/>
-    <w:multiLevelType w:val="hybridMultilevel"/>
-    <w:tmpl w:val="28B4E3E2"/>
-    <w:lvl w:ilvl="0" w:tplc="1EA62314">
-      <w:start w:val="1"/>
-      <w:numFmt w:val="decimal"/>
-      <w:lvlText w:val="1.%1 "/>
-      <w:lvlJc w:val="left"/>
-      <w:pPr>
-        <w:ind w:left="360" w:hanging="360"/>
       </w:pPr>
       <w:rPr>
         <w:rFonts w:hint="default"/>
@@ -4529,283 +5712,7 @@
       </w:pPr>
     </w:lvl>
   </w:abstractNum>
-  <w:abstractNum w:abstractNumId="17">
-    <w:nsid w:val="43CC1926"/>
-    <w:multiLevelType w:val="multilevel"/>
-    <w:tmpl w:val="605AF2D0"/>
-    <w:lvl w:ilvl="0">
-      <w:start w:val="1"/>
-      <w:numFmt w:val="decimal"/>
-      <w:lvlText w:val="%1."/>
-      <w:lvlJc w:val="left"/>
-      <w:pPr>
-        <w:tabs>
-          <w:tab w:val="num" w:pos="720"/>
-        </w:tabs>
-        <w:ind w:left="720" w:hanging="360"/>
-      </w:pPr>
-      <w:rPr>
-        <w:rFonts w:ascii="Tahoma" w:hAnsi="Tahoma" w:hint="default"/>
-        <w:b/>
-        <w:i w:val="0"/>
-        <w:sz w:val="17"/>
-        <w:szCs w:val="17"/>
-      </w:rPr>
-    </w:lvl>
-    <w:lvl w:ilvl="1">
-      <w:start w:val="1"/>
-      <w:numFmt w:val="lowerLetter"/>
-      <w:lvlText w:val="%2."/>
-      <w:lvlJc w:val="left"/>
-      <w:pPr>
-        <w:tabs>
-          <w:tab w:val="num" w:pos="1440"/>
-        </w:tabs>
-        <w:ind w:left="1440" w:hanging="360"/>
-      </w:pPr>
-    </w:lvl>
-    <w:lvl w:ilvl="2">
-      <w:start w:val="1"/>
-      <w:numFmt w:val="lowerRoman"/>
-      <w:lvlText w:val="%3."/>
-      <w:lvlJc w:val="right"/>
-      <w:pPr>
-        <w:tabs>
-          <w:tab w:val="num" w:pos="2160"/>
-        </w:tabs>
-        <w:ind w:left="2160" w:hanging="180"/>
-      </w:pPr>
-    </w:lvl>
-    <w:lvl w:ilvl="3">
-      <w:start w:val="1"/>
-      <w:numFmt w:val="decimal"/>
-      <w:lvlText w:val="%4."/>
-      <w:lvlJc w:val="left"/>
-      <w:pPr>
-        <w:tabs>
-          <w:tab w:val="num" w:pos="2880"/>
-        </w:tabs>
-        <w:ind w:left="2880" w:hanging="360"/>
-      </w:pPr>
-    </w:lvl>
-    <w:lvl w:ilvl="4">
-      <w:start w:val="1"/>
-      <w:numFmt w:val="lowerLetter"/>
-      <w:lvlText w:val="%5."/>
-      <w:lvlJc w:val="left"/>
-      <w:pPr>
-        <w:tabs>
-          <w:tab w:val="num" w:pos="3600"/>
-        </w:tabs>
-        <w:ind w:left="3600" w:hanging="360"/>
-      </w:pPr>
-    </w:lvl>
-    <w:lvl w:ilvl="5">
-      <w:start w:val="1"/>
-      <w:numFmt w:val="lowerRoman"/>
-      <w:lvlText w:val="%6."/>
-      <w:lvlJc w:val="right"/>
-      <w:pPr>
-        <w:tabs>
-          <w:tab w:val="num" w:pos="4320"/>
-        </w:tabs>
-        <w:ind w:left="4320" w:hanging="180"/>
-      </w:pPr>
-    </w:lvl>
-    <w:lvl w:ilvl="6">
-      <w:start w:val="1"/>
-      <w:numFmt w:val="decimal"/>
-      <w:lvlText w:val="%7."/>
-      <w:lvlJc w:val="left"/>
-      <w:pPr>
-        <w:tabs>
-          <w:tab w:val="num" w:pos="5040"/>
-        </w:tabs>
-        <w:ind w:left="5040" w:hanging="360"/>
-      </w:pPr>
-    </w:lvl>
-    <w:lvl w:ilvl="7">
-      <w:start w:val="1"/>
-      <w:numFmt w:val="lowerLetter"/>
-      <w:lvlText w:val="%8."/>
-      <w:lvlJc w:val="left"/>
-      <w:pPr>
-        <w:tabs>
-          <w:tab w:val="num" w:pos="5760"/>
-        </w:tabs>
-        <w:ind w:left="5760" w:hanging="360"/>
-      </w:pPr>
-    </w:lvl>
-    <w:lvl w:ilvl="8">
-      <w:start w:val="1"/>
-      <w:numFmt w:val="lowerRoman"/>
-      <w:lvlText w:val="%9."/>
-      <w:lvlJc w:val="right"/>
-      <w:pPr>
-        <w:tabs>
-          <w:tab w:val="num" w:pos="6480"/>
-        </w:tabs>
-        <w:ind w:left="6480" w:hanging="180"/>
-      </w:pPr>
-    </w:lvl>
-  </w:abstractNum>
-  <w:abstractNum w:abstractNumId="18">
-    <w:nsid w:val="471A63F1"/>
-    <w:multiLevelType w:val="singleLevel"/>
-    <w:tmpl w:val="C25CBB00"/>
-    <w:lvl w:ilvl="0">
-      <w:start w:val="1"/>
-      <w:numFmt w:val="none"/>
-      <w:lvlText w:val=""/>
-      <w:legacy w:legacy="1" w:legacySpace="0" w:legacyIndent="0"/>
-      <w:lvlJc w:val="left"/>
-    </w:lvl>
-  </w:abstractNum>
-  <w:abstractNum w:abstractNumId="19">
-    <w:nsid w:val="473043F4"/>
-    <w:multiLevelType w:val="singleLevel"/>
-    <w:tmpl w:val="687A89DA"/>
-    <w:lvl w:ilvl="0">
-      <w:start w:val="1"/>
-      <w:numFmt w:val="none"/>
-      <w:lvlText w:val=""/>
-      <w:legacy w:legacy="1" w:legacySpace="0" w:legacyIndent="0"/>
-      <w:lvlJc w:val="left"/>
-    </w:lvl>
-  </w:abstractNum>
-  <w:abstractNum w:abstractNumId="20">
-    <w:nsid w:val="4A584AF5"/>
-    <w:multiLevelType w:val="singleLevel"/>
-    <w:tmpl w:val="34BCA036"/>
-    <w:lvl w:ilvl="0">
-      <w:start w:val="1"/>
-      <w:numFmt w:val="decimal"/>
-      <w:lvlText w:val="%1."/>
-      <w:legacy w:legacy="1" w:legacySpace="0" w:legacyIndent="360"/>
-      <w:lvlJc w:val="left"/>
-      <w:pPr>
-        <w:ind w:left="720" w:hanging="360"/>
-      </w:pPr>
-      <w:rPr>
-        <w:rFonts w:ascii="Symbol" w:hAnsi="Symbol" w:hint="default"/>
-        <w:b/>
-        <w:i w:val="0"/>
-        <w:sz w:val="18"/>
-      </w:rPr>
-    </w:lvl>
-  </w:abstractNum>
-  <w:abstractNum w:abstractNumId="21">
-    <w:nsid w:val="4AAF6DE8"/>
-    <w:multiLevelType w:val="singleLevel"/>
-    <w:tmpl w:val="34BCA036"/>
-    <w:lvl w:ilvl="0">
-      <w:start w:val="1"/>
-      <w:numFmt w:val="decimal"/>
-      <w:lvlText w:val="%1."/>
-      <w:legacy w:legacy="1" w:legacySpace="0" w:legacyIndent="360"/>
-      <w:lvlJc w:val="left"/>
-      <w:pPr>
-        <w:ind w:left="1800" w:hanging="360"/>
-      </w:pPr>
-      <w:rPr>
-        <w:rFonts w:ascii="Symbol" w:hAnsi="Symbol" w:hint="default"/>
-        <w:b/>
-        <w:i w:val="0"/>
-        <w:sz w:val="18"/>
-      </w:rPr>
-    </w:lvl>
-  </w:abstractNum>
-  <w:abstractNum w:abstractNumId="22">
-    <w:nsid w:val="4C470756"/>
-    <w:multiLevelType w:val="hybridMultilevel"/>
-    <w:tmpl w:val="5AAC0090"/>
-    <w:lvl w:ilvl="0" w:tplc="05C4AC06">
-      <w:start w:val="1"/>
-      <w:numFmt w:val="decimal"/>
-      <w:pStyle w:val="ListReference"/>
-      <w:lvlText w:val="[%1]"/>
-      <w:lvlJc w:val="left"/>
-      <w:pPr>
-        <w:ind w:left="720" w:hanging="360"/>
-      </w:pPr>
-      <w:rPr>
-        <w:rFonts w:hint="default"/>
-      </w:rPr>
-    </w:lvl>
-    <w:lvl w:ilvl="1" w:tplc="04090019" w:tentative="1">
-      <w:start w:val="1"/>
-      <w:numFmt w:val="lowerLetter"/>
-      <w:lvlText w:val="%2."/>
-      <w:lvlJc w:val="left"/>
-      <w:pPr>
-        <w:ind w:left="1440" w:hanging="360"/>
-      </w:pPr>
-    </w:lvl>
-    <w:lvl w:ilvl="2" w:tplc="0409001B" w:tentative="1">
-      <w:start w:val="1"/>
-      <w:numFmt w:val="lowerRoman"/>
-      <w:lvlText w:val="%3."/>
-      <w:lvlJc w:val="right"/>
-      <w:pPr>
-        <w:ind w:left="2160" w:hanging="180"/>
-      </w:pPr>
-    </w:lvl>
-    <w:lvl w:ilvl="3" w:tplc="0409000F" w:tentative="1">
-      <w:start w:val="1"/>
-      <w:numFmt w:val="decimal"/>
-      <w:lvlText w:val="%4."/>
-      <w:lvlJc w:val="left"/>
-      <w:pPr>
-        <w:ind w:left="2880" w:hanging="360"/>
-      </w:pPr>
-    </w:lvl>
-    <w:lvl w:ilvl="4" w:tplc="04090019" w:tentative="1">
-      <w:start w:val="1"/>
-      <w:numFmt w:val="lowerLetter"/>
-      <w:lvlText w:val="%5."/>
-      <w:lvlJc w:val="left"/>
-      <w:pPr>
-        <w:ind w:left="3600" w:hanging="360"/>
-      </w:pPr>
-    </w:lvl>
-    <w:lvl w:ilvl="5" w:tplc="0409001B" w:tentative="1">
-      <w:start w:val="1"/>
-      <w:numFmt w:val="lowerRoman"/>
-      <w:lvlText w:val="%6."/>
-      <w:lvlJc w:val="right"/>
-      <w:pPr>
-        <w:ind w:left="4320" w:hanging="180"/>
-      </w:pPr>
-    </w:lvl>
-    <w:lvl w:ilvl="6" w:tplc="0409000F" w:tentative="1">
-      <w:start w:val="1"/>
-      <w:numFmt w:val="decimal"/>
-      <w:lvlText w:val="%7."/>
-      <w:lvlJc w:val="left"/>
-      <w:pPr>
-        <w:ind w:left="5040" w:hanging="360"/>
-      </w:pPr>
-    </w:lvl>
-    <w:lvl w:ilvl="7" w:tplc="04090019" w:tentative="1">
-      <w:start w:val="1"/>
-      <w:numFmt w:val="lowerLetter"/>
-      <w:lvlText w:val="%8."/>
-      <w:lvlJc w:val="left"/>
-      <w:pPr>
-        <w:ind w:left="5760" w:hanging="360"/>
-      </w:pPr>
-    </w:lvl>
-    <w:lvl w:ilvl="8" w:tplc="0409001B" w:tentative="1">
-      <w:start w:val="1"/>
-      <w:numFmt w:val="lowerRoman"/>
-      <w:lvlText w:val="%9."/>
-      <w:lvlJc w:val="right"/>
-      <w:pPr>
-        <w:ind w:left="6480" w:hanging="180"/>
-      </w:pPr>
-    </w:lvl>
-  </w:abstractNum>
-  <w:abstractNum w:abstractNumId="23">
+  <w:abstractNum w:abstractNumId="6">
     <w:nsid w:val="5144716D"/>
     <w:multiLevelType w:val="hybridMultilevel"/>
     <w:tmpl w:val="70F604BE"/>
@@ -4918,7 +5825,96 @@
       </w:rPr>
     </w:lvl>
   </w:abstractNum>
-  <w:abstractNum w:abstractNumId="24">
+  <w:abstractNum w:abstractNumId="7">
+    <w:nsid w:val="54127AAF"/>
+    <w:multiLevelType w:val="hybridMultilevel"/>
+    <w:tmpl w:val="3E9A0FC6"/>
+    <w:lvl w:ilvl="0" w:tplc="B6E02D4C">
+      <w:start w:val="1"/>
+      <w:numFmt w:val="lowerLetter"/>
+      <w:lvlText w:val="%1)"/>
+      <w:lvlJc w:val="left"/>
+      <w:pPr>
+        <w:ind w:left="620" w:hanging="360"/>
+      </w:pPr>
+      <w:rPr>
+        <w:rFonts w:hint="default"/>
+      </w:rPr>
+    </w:lvl>
+    <w:lvl w:ilvl="1" w:tplc="08090019" w:tentative="1">
+      <w:start w:val="1"/>
+      <w:numFmt w:val="lowerLetter"/>
+      <w:lvlText w:val="%2."/>
+      <w:lvlJc w:val="left"/>
+      <w:pPr>
+        <w:ind w:left="1340" w:hanging="360"/>
+      </w:pPr>
+    </w:lvl>
+    <w:lvl w:ilvl="2" w:tplc="0809001B" w:tentative="1">
+      <w:start w:val="1"/>
+      <w:numFmt w:val="lowerRoman"/>
+      <w:lvlText w:val="%3."/>
+      <w:lvlJc w:val="right"/>
+      <w:pPr>
+        <w:ind w:left="2060" w:hanging="180"/>
+      </w:pPr>
+    </w:lvl>
+    <w:lvl w:ilvl="3" w:tplc="0809000F" w:tentative="1">
+      <w:start w:val="1"/>
+      <w:numFmt w:val="decimal"/>
+      <w:lvlText w:val="%4."/>
+      <w:lvlJc w:val="left"/>
+      <w:pPr>
+        <w:ind w:left="2780" w:hanging="360"/>
+      </w:pPr>
+    </w:lvl>
+    <w:lvl w:ilvl="4" w:tplc="08090019" w:tentative="1">
+      <w:start w:val="1"/>
+      <w:numFmt w:val="lowerLetter"/>
+      <w:lvlText w:val="%5."/>
+      <w:lvlJc w:val="left"/>
+      <w:pPr>
+        <w:ind w:left="3500" w:hanging="360"/>
+      </w:pPr>
+    </w:lvl>
+    <w:lvl w:ilvl="5" w:tplc="0809001B" w:tentative="1">
+      <w:start w:val="1"/>
+      <w:numFmt w:val="lowerRoman"/>
+      <w:lvlText w:val="%6."/>
+      <w:lvlJc w:val="right"/>
+      <w:pPr>
+        <w:ind w:left="4220" w:hanging="180"/>
+      </w:pPr>
+    </w:lvl>
+    <w:lvl w:ilvl="6" w:tplc="0809000F" w:tentative="1">
+      <w:start w:val="1"/>
+      <w:numFmt w:val="decimal"/>
+      <w:lvlText w:val="%7."/>
+      <w:lvlJc w:val="left"/>
+      <w:pPr>
+        <w:ind w:left="4940" w:hanging="360"/>
+      </w:pPr>
+    </w:lvl>
+    <w:lvl w:ilvl="7" w:tplc="08090019" w:tentative="1">
+      <w:start w:val="1"/>
+      <w:numFmt w:val="lowerLetter"/>
+      <w:lvlText w:val="%8."/>
+      <w:lvlJc w:val="left"/>
+      <w:pPr>
+        <w:ind w:left="5660" w:hanging="360"/>
+      </w:pPr>
+    </w:lvl>
+    <w:lvl w:ilvl="8" w:tplc="0809001B" w:tentative="1">
+      <w:start w:val="1"/>
+      <w:numFmt w:val="lowerRoman"/>
+      <w:lvlText w:val="%9."/>
+      <w:lvlJc w:val="right"/>
+      <w:pPr>
+        <w:ind w:left="6380" w:hanging="180"/>
+      </w:pPr>
+    </w:lvl>
+  </w:abstractNum>
+  <w:abstractNum w:abstractNumId="8">
     <w:nsid w:val="5D5C5037"/>
     <w:multiLevelType w:val="hybridMultilevel"/>
     <w:tmpl w:val="7F321ABA"/>
@@ -5032,921 +6028,34 @@
       </w:rPr>
     </w:lvl>
   </w:abstractNum>
-  <w:abstractNum w:abstractNumId="25">
-    <w:nsid w:val="67075201"/>
-    <w:multiLevelType w:val="multilevel"/>
-    <w:tmpl w:val="60D8AAC6"/>
-    <w:lvl w:ilvl="0">
-      <w:start w:val="1"/>
-      <w:numFmt w:val="decimal"/>
-      <w:lvlText w:val="%1."/>
-      <w:lvlJc w:val="left"/>
-      <w:pPr>
-        <w:tabs>
-          <w:tab w:val="num" w:pos="720"/>
-        </w:tabs>
-        <w:ind w:left="720" w:hanging="360"/>
-      </w:pPr>
-      <w:rPr>
-        <w:rFonts w:ascii="Tahoma" w:hAnsi="Tahoma" w:hint="default"/>
-        <w:b/>
-        <w:i w:val="0"/>
-        <w:sz w:val="17"/>
-        <w:szCs w:val="17"/>
-      </w:rPr>
-    </w:lvl>
-    <w:lvl w:ilvl="1">
-      <w:start w:val="1"/>
-      <w:numFmt w:val="lowerLetter"/>
-      <w:lvlText w:val="%2."/>
-      <w:lvlJc w:val="left"/>
-      <w:pPr>
-        <w:tabs>
-          <w:tab w:val="num" w:pos="1440"/>
-        </w:tabs>
-        <w:ind w:left="1440" w:hanging="360"/>
-      </w:pPr>
-    </w:lvl>
-    <w:lvl w:ilvl="2">
-      <w:start w:val="1"/>
-      <w:numFmt w:val="lowerRoman"/>
-      <w:lvlText w:val="%3."/>
-      <w:lvlJc w:val="right"/>
-      <w:pPr>
-        <w:tabs>
-          <w:tab w:val="num" w:pos="2160"/>
-        </w:tabs>
-        <w:ind w:left="2160" w:hanging="180"/>
-      </w:pPr>
-    </w:lvl>
-    <w:lvl w:ilvl="3">
-      <w:start w:val="1"/>
-      <w:numFmt w:val="decimal"/>
-      <w:lvlText w:val="%4."/>
-      <w:lvlJc w:val="left"/>
-      <w:pPr>
-        <w:tabs>
-          <w:tab w:val="num" w:pos="2880"/>
-        </w:tabs>
-        <w:ind w:left="2880" w:hanging="360"/>
-      </w:pPr>
-    </w:lvl>
-    <w:lvl w:ilvl="4">
-      <w:start w:val="1"/>
-      <w:numFmt w:val="lowerLetter"/>
-      <w:lvlText w:val="%5."/>
-      <w:lvlJc w:val="left"/>
-      <w:pPr>
-        <w:tabs>
-          <w:tab w:val="num" w:pos="3600"/>
-        </w:tabs>
-        <w:ind w:left="3600" w:hanging="360"/>
-      </w:pPr>
-    </w:lvl>
-    <w:lvl w:ilvl="5">
-      <w:start w:val="1"/>
-      <w:numFmt w:val="lowerRoman"/>
-      <w:lvlText w:val="%6."/>
-      <w:lvlJc w:val="right"/>
-      <w:pPr>
-        <w:tabs>
-          <w:tab w:val="num" w:pos="4320"/>
-        </w:tabs>
-        <w:ind w:left="4320" w:hanging="180"/>
-      </w:pPr>
-    </w:lvl>
-    <w:lvl w:ilvl="6">
-      <w:start w:val="1"/>
-      <w:numFmt w:val="decimal"/>
-      <w:lvlText w:val="%7."/>
-      <w:lvlJc w:val="left"/>
-      <w:pPr>
-        <w:tabs>
-          <w:tab w:val="num" w:pos="5040"/>
-        </w:tabs>
-        <w:ind w:left="5040" w:hanging="360"/>
-      </w:pPr>
-    </w:lvl>
-    <w:lvl w:ilvl="7">
-      <w:start w:val="1"/>
-      <w:numFmt w:val="lowerLetter"/>
-      <w:lvlText w:val="%8."/>
-      <w:lvlJc w:val="left"/>
-      <w:pPr>
-        <w:tabs>
-          <w:tab w:val="num" w:pos="5760"/>
-        </w:tabs>
-        <w:ind w:left="5760" w:hanging="360"/>
-      </w:pPr>
-    </w:lvl>
-    <w:lvl w:ilvl="8">
-      <w:start w:val="1"/>
-      <w:numFmt w:val="lowerRoman"/>
-      <w:lvlText w:val="%9."/>
-      <w:lvlJc w:val="right"/>
-      <w:pPr>
-        <w:tabs>
-          <w:tab w:val="num" w:pos="6480"/>
-        </w:tabs>
-        <w:ind w:left="6480" w:hanging="180"/>
-      </w:pPr>
-    </w:lvl>
-  </w:abstractNum>
-  <w:abstractNum w:abstractNumId="26">
-    <w:nsid w:val="69D44934"/>
-    <w:multiLevelType w:val="singleLevel"/>
-    <w:tmpl w:val="34BCA036"/>
-    <w:lvl w:ilvl="0">
-      <w:start w:val="1"/>
-      <w:numFmt w:val="decimal"/>
-      <w:lvlText w:val="%1."/>
-      <w:legacy w:legacy="1" w:legacySpace="0" w:legacyIndent="360"/>
-      <w:lvlJc w:val="left"/>
-      <w:pPr>
-        <w:ind w:left="720" w:hanging="360"/>
-      </w:pPr>
-      <w:rPr>
-        <w:rFonts w:ascii="Symbol" w:hAnsi="Symbol" w:hint="default"/>
-        <w:b/>
-        <w:i w:val="0"/>
-        <w:sz w:val="18"/>
-      </w:rPr>
-    </w:lvl>
-  </w:abstractNum>
-  <w:abstractNum w:abstractNumId="27">
-    <w:nsid w:val="6C77551A"/>
-    <w:multiLevelType w:val="multilevel"/>
-    <w:tmpl w:val="7DEC6CF8"/>
-    <w:lvl w:ilvl="0">
-      <w:start w:val="1"/>
-      <w:numFmt w:val="decimal"/>
-      <w:lvlText w:val="%1."/>
-      <w:lvlJc w:val="left"/>
-      <w:pPr>
-        <w:tabs>
-          <w:tab w:val="num" w:pos="720"/>
-        </w:tabs>
-        <w:ind w:left="720" w:hanging="360"/>
-      </w:pPr>
-      <w:rPr>
-        <w:rFonts w:ascii="Tahoma" w:hAnsi="Tahoma" w:hint="default"/>
-        <w:b/>
-        <w:i w:val="0"/>
-        <w:sz w:val="17"/>
-        <w:szCs w:val="17"/>
-      </w:rPr>
-    </w:lvl>
-    <w:lvl w:ilvl="1">
-      <w:start w:val="1"/>
-      <w:numFmt w:val="lowerLetter"/>
-      <w:lvlText w:val="%2."/>
-      <w:lvlJc w:val="left"/>
-      <w:pPr>
-        <w:tabs>
-          <w:tab w:val="num" w:pos="1440"/>
-        </w:tabs>
-        <w:ind w:left="1440" w:hanging="360"/>
-      </w:pPr>
-    </w:lvl>
-    <w:lvl w:ilvl="2">
-      <w:start w:val="1"/>
-      <w:numFmt w:val="lowerRoman"/>
-      <w:lvlText w:val="%3."/>
-      <w:lvlJc w:val="right"/>
-      <w:pPr>
-        <w:tabs>
-          <w:tab w:val="num" w:pos="2160"/>
-        </w:tabs>
-        <w:ind w:left="2160" w:hanging="180"/>
-      </w:pPr>
-    </w:lvl>
-    <w:lvl w:ilvl="3">
-      <w:start w:val="1"/>
-      <w:numFmt w:val="decimal"/>
-      <w:lvlText w:val="%4."/>
-      <w:lvlJc w:val="left"/>
-      <w:pPr>
-        <w:tabs>
-          <w:tab w:val="num" w:pos="2880"/>
-        </w:tabs>
-        <w:ind w:left="2880" w:hanging="360"/>
-      </w:pPr>
-    </w:lvl>
-    <w:lvl w:ilvl="4">
-      <w:start w:val="1"/>
-      <w:numFmt w:val="lowerLetter"/>
-      <w:lvlText w:val="%5."/>
-      <w:lvlJc w:val="left"/>
-      <w:pPr>
-        <w:tabs>
-          <w:tab w:val="num" w:pos="3600"/>
-        </w:tabs>
-        <w:ind w:left="3600" w:hanging="360"/>
-      </w:pPr>
-    </w:lvl>
-    <w:lvl w:ilvl="5">
-      <w:start w:val="1"/>
-      <w:numFmt w:val="lowerRoman"/>
-      <w:lvlText w:val="%6."/>
-      <w:lvlJc w:val="right"/>
-      <w:pPr>
-        <w:tabs>
-          <w:tab w:val="num" w:pos="4320"/>
-        </w:tabs>
-        <w:ind w:left="4320" w:hanging="180"/>
-      </w:pPr>
-    </w:lvl>
-    <w:lvl w:ilvl="6">
-      <w:start w:val="1"/>
-      <w:numFmt w:val="decimal"/>
-      <w:lvlText w:val="%7."/>
-      <w:lvlJc w:val="left"/>
-      <w:pPr>
-        <w:tabs>
-          <w:tab w:val="num" w:pos="5040"/>
-        </w:tabs>
-        <w:ind w:left="5040" w:hanging="360"/>
-      </w:pPr>
-    </w:lvl>
-    <w:lvl w:ilvl="7">
-      <w:start w:val="1"/>
-      <w:numFmt w:val="lowerLetter"/>
-      <w:lvlText w:val="%8."/>
-      <w:lvlJc w:val="left"/>
-      <w:pPr>
-        <w:tabs>
-          <w:tab w:val="num" w:pos="5760"/>
-        </w:tabs>
-        <w:ind w:left="5760" w:hanging="360"/>
-      </w:pPr>
-    </w:lvl>
-    <w:lvl w:ilvl="8">
-      <w:start w:val="1"/>
-      <w:numFmt w:val="lowerRoman"/>
-      <w:lvlText w:val="%9."/>
-      <w:lvlJc w:val="right"/>
-      <w:pPr>
-        <w:tabs>
-          <w:tab w:val="num" w:pos="6480"/>
-        </w:tabs>
-        <w:ind w:left="6480" w:hanging="180"/>
-      </w:pPr>
-    </w:lvl>
-  </w:abstractNum>
-  <w:abstractNum w:abstractNumId="28">
-    <w:nsid w:val="6DC85453"/>
-    <w:multiLevelType w:val="hybridMultilevel"/>
-    <w:tmpl w:val="6978B6F2"/>
-    <w:lvl w:ilvl="0" w:tplc="A24A9DE4">
-      <w:start w:val="1"/>
-      <w:numFmt w:val="bullet"/>
-      <w:lvlText w:val=""/>
-      <w:lvlJc w:val="left"/>
-      <w:pPr>
-        <w:tabs>
-          <w:tab w:val="num" w:pos="720"/>
-        </w:tabs>
-        <w:ind w:left="720" w:hanging="360"/>
-      </w:pPr>
-      <w:rPr>
-        <w:rFonts w:ascii="Symbol" w:hAnsi="Symbol" w:hint="default"/>
-        <w:sz w:val="16"/>
-        <w:szCs w:val="16"/>
-      </w:rPr>
-    </w:lvl>
-    <w:lvl w:ilvl="1" w:tplc="04090003" w:tentative="1">
-      <w:start w:val="1"/>
-      <w:numFmt w:val="bullet"/>
-      <w:lvlText w:val="o"/>
-      <w:lvlJc w:val="left"/>
-      <w:pPr>
-        <w:tabs>
-          <w:tab w:val="num" w:pos="1440"/>
-        </w:tabs>
-        <w:ind w:left="1440" w:hanging="360"/>
-      </w:pPr>
-      <w:rPr>
-        <w:rFonts w:ascii="Courier New" w:hAnsi="Courier New" w:cs="Courier New" w:hint="default"/>
-      </w:rPr>
-    </w:lvl>
-    <w:lvl w:ilvl="2" w:tplc="04090005" w:tentative="1">
-      <w:start w:val="1"/>
-      <w:numFmt w:val="bullet"/>
-      <w:lvlText w:val=""/>
-      <w:lvlJc w:val="left"/>
-      <w:pPr>
-        <w:tabs>
-          <w:tab w:val="num" w:pos="2160"/>
-        </w:tabs>
-        <w:ind w:left="2160" w:hanging="360"/>
-      </w:pPr>
-      <w:rPr>
-        <w:rFonts w:ascii="Wingdings" w:hAnsi="Wingdings" w:hint="default"/>
-      </w:rPr>
-    </w:lvl>
-    <w:lvl w:ilvl="3" w:tplc="04090001" w:tentative="1">
-      <w:start w:val="1"/>
-      <w:numFmt w:val="bullet"/>
-      <w:lvlText w:val=""/>
-      <w:lvlJc w:val="left"/>
-      <w:pPr>
-        <w:tabs>
-          <w:tab w:val="num" w:pos="2880"/>
-        </w:tabs>
-        <w:ind w:left="2880" w:hanging="360"/>
-      </w:pPr>
-      <w:rPr>
-        <w:rFonts w:ascii="Symbol" w:hAnsi="Symbol" w:hint="default"/>
-      </w:rPr>
-    </w:lvl>
-    <w:lvl w:ilvl="4" w:tplc="04090003" w:tentative="1">
-      <w:start w:val="1"/>
-      <w:numFmt w:val="bullet"/>
-      <w:lvlText w:val="o"/>
-      <w:lvlJc w:val="left"/>
-      <w:pPr>
-        <w:tabs>
-          <w:tab w:val="num" w:pos="3600"/>
-        </w:tabs>
-        <w:ind w:left="3600" w:hanging="360"/>
-      </w:pPr>
-      <w:rPr>
-        <w:rFonts w:ascii="Courier New" w:hAnsi="Courier New" w:cs="Courier New" w:hint="default"/>
-      </w:rPr>
-    </w:lvl>
-    <w:lvl w:ilvl="5" w:tplc="04090005" w:tentative="1">
-      <w:start w:val="1"/>
-      <w:numFmt w:val="bullet"/>
-      <w:lvlText w:val=""/>
-      <w:lvlJc w:val="left"/>
-      <w:pPr>
-        <w:tabs>
-          <w:tab w:val="num" w:pos="4320"/>
-        </w:tabs>
-        <w:ind w:left="4320" w:hanging="360"/>
-      </w:pPr>
-      <w:rPr>
-        <w:rFonts w:ascii="Wingdings" w:hAnsi="Wingdings" w:hint="default"/>
-      </w:rPr>
-    </w:lvl>
-    <w:lvl w:ilvl="6" w:tplc="04090001" w:tentative="1">
-      <w:start w:val="1"/>
-      <w:numFmt w:val="bullet"/>
-      <w:lvlText w:val=""/>
-      <w:lvlJc w:val="left"/>
-      <w:pPr>
-        <w:tabs>
-          <w:tab w:val="num" w:pos="5040"/>
-        </w:tabs>
-        <w:ind w:left="5040" w:hanging="360"/>
-      </w:pPr>
-      <w:rPr>
-        <w:rFonts w:ascii="Symbol" w:hAnsi="Symbol" w:hint="default"/>
-      </w:rPr>
-    </w:lvl>
-    <w:lvl w:ilvl="7" w:tplc="04090003" w:tentative="1">
-      <w:start w:val="1"/>
-      <w:numFmt w:val="bullet"/>
-      <w:lvlText w:val="o"/>
-      <w:lvlJc w:val="left"/>
-      <w:pPr>
-        <w:tabs>
-          <w:tab w:val="num" w:pos="5760"/>
-        </w:tabs>
-        <w:ind w:left="5760" w:hanging="360"/>
-      </w:pPr>
-      <w:rPr>
-        <w:rFonts w:ascii="Courier New" w:hAnsi="Courier New" w:cs="Courier New" w:hint="default"/>
-      </w:rPr>
-    </w:lvl>
-    <w:lvl w:ilvl="8" w:tplc="04090005" w:tentative="1">
-      <w:start w:val="1"/>
-      <w:numFmt w:val="bullet"/>
-      <w:lvlText w:val=""/>
-      <w:lvlJc w:val="left"/>
-      <w:pPr>
-        <w:tabs>
-          <w:tab w:val="num" w:pos="6480"/>
-        </w:tabs>
-        <w:ind w:left="6480" w:hanging="360"/>
-      </w:pPr>
-      <w:rPr>
-        <w:rFonts w:ascii="Wingdings" w:hAnsi="Wingdings" w:hint="default"/>
-      </w:rPr>
-    </w:lvl>
-  </w:abstractNum>
-  <w:abstractNum w:abstractNumId="29">
-    <w:nsid w:val="6DDB42D0"/>
-    <w:multiLevelType w:val="singleLevel"/>
-    <w:tmpl w:val="D5EECCA4"/>
-    <w:lvl w:ilvl="0">
-      <w:start w:val="1"/>
-      <w:numFmt w:val="decimal"/>
-      <w:lvlText w:val="%1."/>
-      <w:legacy w:legacy="1" w:legacySpace="0" w:legacyIndent="360"/>
-      <w:lvlJc w:val="left"/>
-      <w:pPr>
-        <w:ind w:left="1440" w:hanging="360"/>
-      </w:pPr>
-    </w:lvl>
-  </w:abstractNum>
-  <w:abstractNum w:abstractNumId="30">
-    <w:nsid w:val="70A82268"/>
-    <w:multiLevelType w:val="hybridMultilevel"/>
-    <w:tmpl w:val="3F5C13B6"/>
-    <w:lvl w:ilvl="0" w:tplc="04090001">
-      <w:start w:val="1"/>
-      <w:numFmt w:val="bullet"/>
-      <w:lvlText w:val=""/>
-      <w:lvlJc w:val="left"/>
-      <w:pPr>
-        <w:ind w:left="720" w:hanging="360"/>
-      </w:pPr>
-      <w:rPr>
-        <w:rFonts w:ascii="Symbol" w:hAnsi="Symbol" w:hint="default"/>
-      </w:rPr>
-    </w:lvl>
-    <w:lvl w:ilvl="1" w:tplc="04090003" w:tentative="1">
-      <w:start w:val="1"/>
-      <w:numFmt w:val="bullet"/>
-      <w:lvlText w:val="o"/>
-      <w:lvlJc w:val="left"/>
-      <w:pPr>
-        <w:ind w:left="1440" w:hanging="360"/>
-      </w:pPr>
-      <w:rPr>
-        <w:rFonts w:ascii="Courier New" w:hAnsi="Courier New" w:cs="Courier New" w:hint="default"/>
-      </w:rPr>
-    </w:lvl>
-    <w:lvl w:ilvl="2" w:tplc="04090005" w:tentative="1">
-      <w:start w:val="1"/>
-      <w:numFmt w:val="bullet"/>
-      <w:lvlText w:val=""/>
-      <w:lvlJc w:val="left"/>
-      <w:pPr>
-        <w:ind w:left="2160" w:hanging="360"/>
-      </w:pPr>
-      <w:rPr>
-        <w:rFonts w:ascii="Wingdings" w:hAnsi="Wingdings" w:hint="default"/>
-      </w:rPr>
-    </w:lvl>
-    <w:lvl w:ilvl="3" w:tplc="04090001" w:tentative="1">
-      <w:start w:val="1"/>
-      <w:numFmt w:val="bullet"/>
-      <w:lvlText w:val=""/>
-      <w:lvlJc w:val="left"/>
-      <w:pPr>
-        <w:ind w:left="2880" w:hanging="360"/>
-      </w:pPr>
-      <w:rPr>
-        <w:rFonts w:ascii="Symbol" w:hAnsi="Symbol" w:hint="default"/>
-      </w:rPr>
-    </w:lvl>
-    <w:lvl w:ilvl="4" w:tplc="04090003" w:tentative="1">
-      <w:start w:val="1"/>
-      <w:numFmt w:val="bullet"/>
-      <w:lvlText w:val="o"/>
-      <w:lvlJc w:val="left"/>
-      <w:pPr>
-        <w:ind w:left="3600" w:hanging="360"/>
-      </w:pPr>
-      <w:rPr>
-        <w:rFonts w:ascii="Courier New" w:hAnsi="Courier New" w:cs="Courier New" w:hint="default"/>
-      </w:rPr>
-    </w:lvl>
-    <w:lvl w:ilvl="5" w:tplc="04090005" w:tentative="1">
-      <w:start w:val="1"/>
-      <w:numFmt w:val="bullet"/>
-      <w:lvlText w:val=""/>
-      <w:lvlJc w:val="left"/>
-      <w:pPr>
-        <w:ind w:left="4320" w:hanging="360"/>
-      </w:pPr>
-      <w:rPr>
-        <w:rFonts w:ascii="Wingdings" w:hAnsi="Wingdings" w:hint="default"/>
-      </w:rPr>
-    </w:lvl>
-    <w:lvl w:ilvl="6" w:tplc="04090001" w:tentative="1">
-      <w:start w:val="1"/>
-      <w:numFmt w:val="bullet"/>
-      <w:lvlText w:val=""/>
-      <w:lvlJc w:val="left"/>
-      <w:pPr>
-        <w:ind w:left="5040" w:hanging="360"/>
-      </w:pPr>
-      <w:rPr>
-        <w:rFonts w:ascii="Symbol" w:hAnsi="Symbol" w:hint="default"/>
-      </w:rPr>
-    </w:lvl>
-    <w:lvl w:ilvl="7" w:tplc="04090003" w:tentative="1">
-      <w:start w:val="1"/>
-      <w:numFmt w:val="bullet"/>
-      <w:lvlText w:val="o"/>
-      <w:lvlJc w:val="left"/>
-      <w:pPr>
-        <w:ind w:left="5760" w:hanging="360"/>
-      </w:pPr>
-      <w:rPr>
-        <w:rFonts w:ascii="Courier New" w:hAnsi="Courier New" w:cs="Courier New" w:hint="default"/>
-      </w:rPr>
-    </w:lvl>
-    <w:lvl w:ilvl="8" w:tplc="04090005" w:tentative="1">
-      <w:start w:val="1"/>
-      <w:numFmt w:val="bullet"/>
-      <w:lvlText w:val=""/>
-      <w:lvlJc w:val="left"/>
-      <w:pPr>
-        <w:ind w:left="6480" w:hanging="360"/>
-      </w:pPr>
-      <w:rPr>
-        <w:rFonts w:ascii="Wingdings" w:hAnsi="Wingdings" w:hint="default"/>
-      </w:rPr>
-    </w:lvl>
-  </w:abstractNum>
-  <w:abstractNum w:abstractNumId="31">
-    <w:nsid w:val="74A76F65"/>
-    <w:multiLevelType w:val="singleLevel"/>
-    <w:tmpl w:val="86F87C5E"/>
-    <w:lvl w:ilvl="0">
-      <w:start w:val="1"/>
-      <w:numFmt w:val="none"/>
-      <w:lvlText w:val=""/>
-      <w:legacy w:legacy="1" w:legacySpace="0" w:legacyIndent="0"/>
-      <w:lvlJc w:val="left"/>
-    </w:lvl>
-  </w:abstractNum>
-  <w:abstractNum w:abstractNumId="32">
-    <w:nsid w:val="793D6573"/>
-    <w:multiLevelType w:val="singleLevel"/>
-    <w:tmpl w:val="34BCA036"/>
-    <w:lvl w:ilvl="0">
-      <w:start w:val="1"/>
-      <w:numFmt w:val="decimal"/>
-      <w:lvlText w:val="%1."/>
-      <w:legacy w:legacy="1" w:legacySpace="0" w:legacyIndent="360"/>
-      <w:lvlJc w:val="left"/>
-      <w:pPr>
-        <w:ind w:left="720" w:hanging="360"/>
-      </w:pPr>
-      <w:rPr>
-        <w:rFonts w:ascii="Symbol" w:hAnsi="Symbol" w:hint="default"/>
-        <w:b/>
-        <w:i w:val="0"/>
-        <w:sz w:val="18"/>
-      </w:rPr>
-    </w:lvl>
-  </w:abstractNum>
-  <w:abstractNum w:abstractNumId="33">
-    <w:nsid w:val="7FB92CC0"/>
-    <w:multiLevelType w:val="hybridMultilevel"/>
-    <w:tmpl w:val="19646128"/>
-    <w:lvl w:ilvl="0" w:tplc="710C62B4">
-      <w:start w:val="1"/>
-      <w:numFmt w:val="decimal"/>
-      <w:lvlText w:val="1.%1 "/>
-      <w:lvlJc w:val="left"/>
-      <w:pPr>
-        <w:ind w:left="360" w:hanging="360"/>
-      </w:pPr>
-      <w:rPr>
-        <w:rFonts w:hint="default"/>
-      </w:rPr>
-    </w:lvl>
-    <w:lvl w:ilvl="1" w:tplc="04090019" w:tentative="1">
-      <w:start w:val="1"/>
-      <w:numFmt w:val="lowerLetter"/>
-      <w:lvlText w:val="%2."/>
-      <w:lvlJc w:val="left"/>
-      <w:pPr>
-        <w:ind w:left="1440" w:hanging="360"/>
-      </w:pPr>
-    </w:lvl>
-    <w:lvl w:ilvl="2" w:tplc="0409001B" w:tentative="1">
-      <w:start w:val="1"/>
-      <w:numFmt w:val="lowerRoman"/>
-      <w:lvlText w:val="%3."/>
-      <w:lvlJc w:val="right"/>
-      <w:pPr>
-        <w:ind w:left="2160" w:hanging="180"/>
-      </w:pPr>
-    </w:lvl>
-    <w:lvl w:ilvl="3" w:tplc="0409000F" w:tentative="1">
-      <w:start w:val="1"/>
-      <w:numFmt w:val="decimal"/>
-      <w:lvlText w:val="%4."/>
-      <w:lvlJc w:val="left"/>
-      <w:pPr>
-        <w:ind w:left="2880" w:hanging="360"/>
-      </w:pPr>
-    </w:lvl>
-    <w:lvl w:ilvl="4" w:tplc="04090019" w:tentative="1">
-      <w:start w:val="1"/>
-      <w:numFmt w:val="lowerLetter"/>
-      <w:lvlText w:val="%5."/>
-      <w:lvlJc w:val="left"/>
-      <w:pPr>
-        <w:ind w:left="3600" w:hanging="360"/>
-      </w:pPr>
-    </w:lvl>
-    <w:lvl w:ilvl="5" w:tplc="0409001B" w:tentative="1">
-      <w:start w:val="1"/>
-      <w:numFmt w:val="lowerRoman"/>
-      <w:lvlText w:val="%6."/>
-      <w:lvlJc w:val="right"/>
-      <w:pPr>
-        <w:ind w:left="4320" w:hanging="180"/>
-      </w:pPr>
-    </w:lvl>
-    <w:lvl w:ilvl="6" w:tplc="0409000F" w:tentative="1">
-      <w:start w:val="1"/>
-      <w:numFmt w:val="decimal"/>
-      <w:lvlText w:val="%7."/>
-      <w:lvlJc w:val="left"/>
-      <w:pPr>
-        <w:ind w:left="5040" w:hanging="360"/>
-      </w:pPr>
-    </w:lvl>
-    <w:lvl w:ilvl="7" w:tplc="04090019" w:tentative="1">
-      <w:start w:val="1"/>
-      <w:numFmt w:val="lowerLetter"/>
-      <w:lvlText w:val="%8."/>
-      <w:lvlJc w:val="left"/>
-      <w:pPr>
-        <w:ind w:left="5760" w:hanging="360"/>
-      </w:pPr>
-    </w:lvl>
-    <w:lvl w:ilvl="8" w:tplc="0409001B" w:tentative="1">
-      <w:start w:val="1"/>
-      <w:numFmt w:val="lowerRoman"/>
-      <w:lvlText w:val="%9."/>
-      <w:lvlJc w:val="right"/>
-      <w:pPr>
-        <w:ind w:left="6480" w:hanging="180"/>
-      </w:pPr>
-    </w:lvl>
-  </w:abstractNum>
   <w:num w:numId="1">
-    <w:abstractNumId w:val="2"/>
-    <w:lvlOverride w:ilvl="0">
-      <w:lvl w:ilvl="0">
-        <w:start w:val="1"/>
-        <w:numFmt w:val="bullet"/>
-        <w:lvlText w:val=""/>
-        <w:lvlJc w:val="left"/>
-        <w:pPr>
-          <w:tabs>
-            <w:tab w:val="num" w:pos="360"/>
-          </w:tabs>
-          <w:ind w:left="504" w:hanging="216"/>
-        </w:pPr>
-        <w:rPr>
-          <w:rFonts w:ascii="Symbol" w:hAnsi="Symbol" w:hint="default"/>
-          <w:sz w:val="16"/>
-          <w:szCs w:val="16"/>
-        </w:rPr>
-      </w:lvl>
-    </w:lvlOverride>
+    <w:abstractNumId w:val="0"/>
   </w:num>
   <w:num w:numId="2">
-    <w:abstractNumId w:val="9"/>
+    <w:abstractNumId w:val="4"/>
   </w:num>
   <w:num w:numId="3">
-    <w:abstractNumId w:val="2"/>
-    <w:lvlOverride w:ilvl="0">
-      <w:lvl w:ilvl="0">
-        <w:start w:val="1"/>
-        <w:numFmt w:val="bullet"/>
-        <w:lvlText w:val=""/>
-        <w:legacy w:legacy="1" w:legacySpace="0" w:legacyIndent="360"/>
-        <w:lvlJc w:val="left"/>
-        <w:pPr>
-          <w:ind w:left="1800" w:hanging="360"/>
-        </w:pPr>
-        <w:rPr>
-          <w:rFonts w:ascii="Arial" w:hAnsi="Arial" w:hint="default"/>
-          <w:sz w:val="22"/>
-        </w:rPr>
-      </w:lvl>
-    </w:lvlOverride>
+    <w:abstractNumId w:val="5"/>
   </w:num>
   <w:num w:numId="4">
-    <w:abstractNumId w:val="2"/>
-    <w:lvlOverride w:ilvl="0">
-      <w:lvl w:ilvl="0">
-        <w:start w:val="1"/>
-        <w:numFmt w:val="bullet"/>
-        <w:lvlText w:val="n"/>
-        <w:legacy w:legacy="1" w:legacySpace="0" w:legacyIndent="360"/>
-        <w:lvlJc w:val="left"/>
-        <w:pPr>
-          <w:ind w:left="1440" w:hanging="360"/>
-        </w:pPr>
-        <w:rPr>
-          <w:rFonts w:ascii="Times" w:hAnsi="Times" w:hint="default"/>
-          <w:sz w:val="16"/>
-        </w:rPr>
-      </w:lvl>
-    </w:lvlOverride>
+    <w:abstractNumId w:val="8"/>
   </w:num>
   <w:num w:numId="5">
     <w:abstractNumId w:val="2"/>
-    <w:lvlOverride w:ilvl="0">
-      <w:lvl w:ilvl="0">
-        <w:start w:val="1"/>
-        <w:numFmt w:val="bullet"/>
-        <w:lvlText w:val="n"/>
-        <w:legacy w:legacy="1" w:legacySpace="0" w:legacyIndent="360"/>
-        <w:lvlJc w:val="left"/>
-        <w:pPr>
-          <w:ind w:left="1800" w:hanging="360"/>
-        </w:pPr>
-        <w:rPr>
-          <w:rFonts w:ascii="Times" w:hAnsi="Times" w:hint="default"/>
-          <w:sz w:val="12"/>
-        </w:rPr>
-      </w:lvl>
-    </w:lvlOverride>
   </w:num>
   <w:num w:numId="6">
     <w:abstractNumId w:val="6"/>
   </w:num>
   <w:num w:numId="7">
-    <w:abstractNumId w:val="18"/>
+    <w:abstractNumId w:val="1"/>
   </w:num>
   <w:num w:numId="8">
-    <w:abstractNumId w:val="15"/>
+    <w:abstractNumId w:val="7"/>
   </w:num>
   <w:num w:numId="9">
-    <w:abstractNumId w:val="31"/>
-  </w:num>
-  <w:num w:numId="10">
-    <w:abstractNumId w:val="19"/>
-  </w:num>
-  <w:num w:numId="11">
-    <w:abstractNumId w:val="29"/>
-  </w:num>
-  <w:num w:numId="12">
-    <w:abstractNumId w:val="29"/>
-    <w:lvlOverride w:ilvl="0">
-      <w:lvl w:ilvl="0">
-        <w:start w:val="1"/>
-        <w:numFmt w:val="decimal"/>
-        <w:lvlText w:val="%1."/>
-        <w:legacy w:legacy="1" w:legacySpace="0" w:legacyIndent="360"/>
-        <w:lvlJc w:val="left"/>
-        <w:pPr>
-          <w:ind w:left="1800" w:hanging="360"/>
-        </w:pPr>
-      </w:lvl>
-    </w:lvlOverride>
-  </w:num>
-  <w:num w:numId="13">
-    <w:abstractNumId w:val="29"/>
-    <w:lvlOverride w:ilvl="0">
-      <w:lvl w:ilvl="0">
-        <w:start w:val="1"/>
-        <w:numFmt w:val="decimal"/>
-        <w:lvlText w:val="%1."/>
-        <w:legacy w:legacy="1" w:legacySpace="0" w:legacyIndent="360"/>
-        <w:lvlJc w:val="left"/>
-        <w:pPr>
-          <w:ind w:left="2160" w:hanging="360"/>
-        </w:pPr>
-      </w:lvl>
-    </w:lvlOverride>
-  </w:num>
-  <w:num w:numId="14">
-    <w:abstractNumId w:val="29"/>
-    <w:lvlOverride w:ilvl="0">
-      <w:lvl w:ilvl="0">
-        <w:start w:val="1"/>
-        <w:numFmt w:val="decimal"/>
-        <w:lvlText w:val="%1."/>
-        <w:legacy w:legacy="1" w:legacySpace="0" w:legacyIndent="360"/>
-        <w:lvlJc w:val="left"/>
-        <w:pPr>
-          <w:ind w:left="2520" w:hanging="360"/>
-        </w:pPr>
-      </w:lvl>
-    </w:lvlOverride>
-  </w:num>
-  <w:num w:numId="15">
-    <w:abstractNumId w:val="29"/>
-    <w:lvlOverride w:ilvl="0">
-      <w:lvl w:ilvl="0">
-        <w:start w:val="1"/>
-        <w:numFmt w:val="decimal"/>
-        <w:lvlText w:val="%1."/>
-        <w:legacy w:legacy="1" w:legacySpace="0" w:legacyIndent="360"/>
-        <w:lvlJc w:val="left"/>
-        <w:pPr>
-          <w:ind w:left="2880" w:hanging="360"/>
-        </w:pPr>
-      </w:lvl>
-    </w:lvlOverride>
-  </w:num>
-  <w:num w:numId="16">
-    <w:abstractNumId w:val="1"/>
-  </w:num>
-  <w:num w:numId="17">
-    <w:abstractNumId w:val="0"/>
-  </w:num>
-  <w:num w:numId="18">
-    <w:abstractNumId w:val="21"/>
-  </w:num>
-  <w:num w:numId="19">
-    <w:abstractNumId w:val="4"/>
-  </w:num>
-  <w:num w:numId="20">
-    <w:abstractNumId w:val="11"/>
-  </w:num>
-  <w:num w:numId="21">
-    <w:abstractNumId w:val="20"/>
-  </w:num>
-  <w:num w:numId="22">
-    <w:abstractNumId w:val="14"/>
-  </w:num>
-  <w:num w:numId="23">
-    <w:abstractNumId w:val="32"/>
-  </w:num>
-  <w:num w:numId="24">
     <w:abstractNumId w:val="3"/>
   </w:num>
-  <w:num w:numId="25">
-    <w:abstractNumId w:val="26"/>
-  </w:num>
-  <w:num w:numId="26">
-    <w:abstractNumId w:val="5"/>
-  </w:num>
-  <w:num w:numId="27">
-    <w:abstractNumId w:val="28"/>
-  </w:num>
-  <w:num w:numId="28">
-    <w:abstractNumId w:val="8"/>
-  </w:num>
-  <w:num w:numId="29">
-    <w:abstractNumId w:val="8"/>
-    <w:lvlOverride w:ilvl="0">
-      <w:startOverride w:val="1"/>
-    </w:lvlOverride>
-  </w:num>
-  <w:num w:numId="30">
-    <w:abstractNumId w:val="25"/>
-  </w:num>
-  <w:num w:numId="31">
-    <w:abstractNumId w:val="5"/>
-    <w:lvlOverride w:ilvl="0">
-      <w:startOverride w:val="1"/>
-    </w:lvlOverride>
-  </w:num>
-  <w:num w:numId="32">
-    <w:abstractNumId w:val="27"/>
-  </w:num>
-  <w:num w:numId="33">
-    <w:abstractNumId w:val="5"/>
-  </w:num>
-  <w:num w:numId="34">
-    <w:abstractNumId w:val="7"/>
-  </w:num>
-  <w:num w:numId="35">
-    <w:abstractNumId w:val="17"/>
-  </w:num>
-  <w:num w:numId="36">
-    <w:abstractNumId w:val="5"/>
-    <w:lvlOverride w:ilvl="0">
-      <w:startOverride w:val="1"/>
-    </w:lvlOverride>
-  </w:num>
-  <w:num w:numId="37">
-    <w:abstractNumId w:val="10"/>
-  </w:num>
-  <w:num w:numId="38">
-    <w:abstractNumId w:val="33"/>
-  </w:num>
-  <w:num w:numId="39">
-    <w:abstractNumId w:val="16"/>
-  </w:num>
-  <w:num w:numId="40">
-    <w:abstractNumId w:val="13"/>
-  </w:num>
-  <w:num w:numId="41">
-    <w:abstractNumId w:val="30"/>
-  </w:num>
-  <w:num w:numId="42">
-    <w:abstractNumId w:val="22"/>
-  </w:num>
-  <w:num w:numId="43">
-    <w:abstractNumId w:val="24"/>
-  </w:num>
-  <w:num w:numId="44">
-    <w:abstractNumId w:val="10"/>
-  </w:num>
-  <w:num w:numId="45">
-    <w:abstractNumId w:val="12"/>
-  </w:num>
-  <w:num w:numId="46">
-    <w:abstractNumId w:val="23"/>
-  </w:num>
+  <w:numIdMacAtCleanup w:val="9"/>
 </w:numbering>
 </file>
 
@@ -5981,6 +6090,50 @@
     <w:lsdException w:name="Hyperlink" w:uiPriority="99"/>
     <w:lsdException w:name="Strong" w:qFormat="1"/>
     <w:lsdException w:name="Emphasis" w:qFormat="1"/>
+    <w:lsdException w:name="Normal Table" w:semiHidden="1" w:unhideWhenUsed="1"/>
+    <w:lsdException w:name="Table Simple 1" w:semiHidden="1" w:unhideWhenUsed="1"/>
+    <w:lsdException w:name="Table Simple 2" w:semiHidden="1" w:unhideWhenUsed="1"/>
+    <w:lsdException w:name="Table Simple 3" w:semiHidden="1" w:unhideWhenUsed="1"/>
+    <w:lsdException w:name="Table Classic 1" w:semiHidden="1" w:unhideWhenUsed="1"/>
+    <w:lsdException w:name="Table Classic 2" w:semiHidden="1" w:unhideWhenUsed="1"/>
+    <w:lsdException w:name="Table Classic 3" w:semiHidden="1" w:unhideWhenUsed="1"/>
+    <w:lsdException w:name="Table Classic 4" w:semiHidden="1" w:unhideWhenUsed="1"/>
+    <w:lsdException w:name="Table Colorful 1" w:semiHidden="1" w:unhideWhenUsed="1"/>
+    <w:lsdException w:name="Table Colorful 2" w:semiHidden="1" w:unhideWhenUsed="1"/>
+    <w:lsdException w:name="Table Colorful 3" w:semiHidden="1" w:unhideWhenUsed="1"/>
+    <w:lsdException w:name="Table Columns 1" w:semiHidden="1" w:unhideWhenUsed="1"/>
+    <w:lsdException w:name="Table Columns 2" w:semiHidden="1" w:unhideWhenUsed="1"/>
+    <w:lsdException w:name="Table Columns 3" w:semiHidden="1" w:unhideWhenUsed="1"/>
+    <w:lsdException w:name="Table Columns 4" w:semiHidden="1" w:unhideWhenUsed="1"/>
+    <w:lsdException w:name="Table Columns 5" w:semiHidden="1" w:unhideWhenUsed="1"/>
+    <w:lsdException w:name="Table Grid 1" w:semiHidden="1" w:unhideWhenUsed="1"/>
+    <w:lsdException w:name="Table Grid 2" w:semiHidden="1" w:unhideWhenUsed="1"/>
+    <w:lsdException w:name="Table Grid 3" w:semiHidden="1" w:unhideWhenUsed="1"/>
+    <w:lsdException w:name="Table Grid 4" w:semiHidden="1" w:unhideWhenUsed="1"/>
+    <w:lsdException w:name="Table Grid 5" w:semiHidden="1" w:unhideWhenUsed="1"/>
+    <w:lsdException w:name="Table Grid 6" w:semiHidden="1" w:unhideWhenUsed="1"/>
+    <w:lsdException w:name="Table Grid 7" w:semiHidden="1" w:unhideWhenUsed="1"/>
+    <w:lsdException w:name="Table Grid 8" w:semiHidden="1" w:unhideWhenUsed="1"/>
+    <w:lsdException w:name="Table List 1" w:semiHidden="1" w:unhideWhenUsed="1"/>
+    <w:lsdException w:name="Table List 2" w:semiHidden="1" w:unhideWhenUsed="1"/>
+    <w:lsdException w:name="Table List 3" w:semiHidden="1" w:unhideWhenUsed="1"/>
+    <w:lsdException w:name="Table List 4" w:semiHidden="1" w:unhideWhenUsed="1"/>
+    <w:lsdException w:name="Table List 5" w:semiHidden="1" w:unhideWhenUsed="1"/>
+    <w:lsdException w:name="Table List 6" w:semiHidden="1" w:unhideWhenUsed="1"/>
+    <w:lsdException w:name="Table List 7" w:semiHidden="1" w:unhideWhenUsed="1"/>
+    <w:lsdException w:name="Table List 8" w:semiHidden="1" w:unhideWhenUsed="1"/>
+    <w:lsdException w:name="Table 3D effects 1" w:semiHidden="1" w:unhideWhenUsed="1"/>
+    <w:lsdException w:name="Table 3D effects 2" w:semiHidden="1" w:unhideWhenUsed="1"/>
+    <w:lsdException w:name="Table 3D effects 3" w:semiHidden="1" w:unhideWhenUsed="1"/>
+    <w:lsdException w:name="Table Contemporary" w:semiHidden="1" w:unhideWhenUsed="1"/>
+    <w:lsdException w:name="Table Elegant" w:semiHidden="1" w:unhideWhenUsed="1"/>
+    <w:lsdException w:name="Table Professional" w:semiHidden="1" w:unhideWhenUsed="1"/>
+    <w:lsdException w:name="Table Subtle 1" w:semiHidden="1" w:unhideWhenUsed="1"/>
+    <w:lsdException w:name="Table Subtle 2" w:semiHidden="1" w:unhideWhenUsed="1"/>
+    <w:lsdException w:name="Table Web 1" w:semiHidden="1" w:unhideWhenUsed="1"/>
+    <w:lsdException w:name="Table Web 2" w:semiHidden="1" w:unhideWhenUsed="1"/>
+    <w:lsdException w:name="Table Web 3" w:semiHidden="1" w:unhideWhenUsed="1"/>
+    <w:lsdException w:name="Table Theme" w:semiHidden="1" w:unhideWhenUsed="1"/>
     <w:lsdException w:name="Note Level 1" w:semiHidden="1" w:uiPriority="99" w:unhideWhenUsed="1"/>
     <w:lsdException w:name="Note Level 2" w:semiHidden="1" w:uiPriority="99" w:unhideWhenUsed="1"/>
     <w:lsdException w:name="Note Level 3" w:semiHidden="1" w:uiPriority="99" w:unhideWhenUsed="1"/>
@@ -6227,7 +6380,7 @@
     <w:pPr>
       <w:keepNext/>
       <w:numPr>
-        <w:numId w:val="44"/>
+        <w:numId w:val="5"/>
       </w:numPr>
       <w:spacing w:before="200" w:after="100" w:line="280" w:lineRule="atLeast"/>
       <w:outlineLvl w:val="0"/>
@@ -6251,7 +6404,7 @@
       <w:keepNext/>
       <w:numPr>
         <w:ilvl w:val="1"/>
-        <w:numId w:val="44"/>
+        <w:numId w:val="5"/>
       </w:numPr>
       <w:spacing w:before="100" w:after="100"/>
       <w:outlineLvl w:val="1"/>
@@ -6273,7 +6426,7 @@
     <w:pPr>
       <w:keepNext/>
       <w:numPr>
-        <w:numId w:val="40"/>
+        <w:numId w:val="2"/>
       </w:numPr>
       <w:spacing w:before="100" w:after="40"/>
       <w:outlineLvl w:val="2"/>
@@ -6408,7 +6561,6 @@
     <w:uiPriority w:val="99"/>
     <w:semiHidden/>
     <w:unhideWhenUsed/>
-    <w:qFormat/>
     <w:tblPr>
       <w:tblInd w:w="0" w:type="dxa"/>
       <w:tblCellMar>
@@ -6657,7 +6809,7 @@
     <w:rsid w:val="00A422F5"/>
     <w:pPr>
       <w:numPr>
-        <w:numId w:val="43"/>
+        <w:numId w:val="4"/>
       </w:numPr>
       <w:spacing w:after="120" w:line="240" w:lineRule="exact"/>
     </w:pPr>
@@ -6672,7 +6824,7 @@
     <w:rsid w:val="00A422F5"/>
     <w:pPr>
       <w:numPr>
-        <w:numId w:val="33"/>
+        <w:numId w:val="1"/>
       </w:numPr>
       <w:spacing w:after="120" w:line="240" w:lineRule="exact"/>
       <w:ind w:left="648"/>
@@ -7053,7 +7205,7 @@
     <w:rsid w:val="00A422F5"/>
     <w:pPr>
       <w:numPr>
-        <w:numId w:val="42"/>
+        <w:numId w:val="3"/>
       </w:numPr>
       <w:ind w:left="360"/>
     </w:pPr>

</xml_diff>

<commit_message>
fixed some issues in the report again
</commit_message>
<xml_diff>
--- a/srstemplemodified.docx
+++ b/srstemplemodified.docx
@@ -222,8 +222,13 @@
       <w:r>
         <w:t xml:space="preserve">  </w:t>
       </w:r>
-      <w:r>
-        <w:t>Bilkent University</w:t>
+      <w:proofErr w:type="spellStart"/>
+      <w:r>
+        <w:t>Bilkent</w:t>
+      </w:r>
+      <w:proofErr w:type="spellEnd"/>
+      <w:r>
+        <w:t xml:space="preserve"> University</w:t>
       </w:r>
     </w:p>
     <w:p>
@@ -243,9 +248,11 @@
       <w:pPr>
         <w:pStyle w:val="SubtitleItalic"/>
       </w:pPr>
+      <w:proofErr w:type="spellStart"/>
       <w:r>
         <w:t>EmojiStrike</w:t>
       </w:r>
+      <w:proofErr w:type="spellEnd"/>
     </w:p>
     <w:p>
       <w:pPr>
@@ -266,7 +273,39 @@
         <w:t xml:space="preserve">Project Group </w:t>
       </w:r>
       <w:r>
-        <w:t xml:space="preserve">Ali Altaf Salemwala, Bora Bardük, Eren </w:t>
+        <w:t xml:space="preserve">Ali </w:t>
+      </w:r>
+      <w:proofErr w:type="spellStart"/>
+      <w:r>
+        <w:t>Altaf</w:t>
+      </w:r>
+      <w:proofErr w:type="spellEnd"/>
+      <w:r>
+        <w:t xml:space="preserve"> </w:t>
+      </w:r>
+      <w:proofErr w:type="spellStart"/>
+      <w:r>
+        <w:t>Salemwala</w:t>
+      </w:r>
+      <w:proofErr w:type="spellEnd"/>
+      <w:r>
+        <w:t xml:space="preserve">, Bora </w:t>
+      </w:r>
+      <w:proofErr w:type="spellStart"/>
+      <w:r>
+        <w:t>Bardük</w:t>
+      </w:r>
+      <w:proofErr w:type="spellEnd"/>
+      <w:r>
+        <w:t xml:space="preserve">, </w:t>
+      </w:r>
+      <w:proofErr w:type="spellStart"/>
+      <w:r>
+        <w:t>Eren</w:t>
+      </w:r>
+      <w:proofErr w:type="spellEnd"/>
+      <w:r>
+        <w:t xml:space="preserve"> </w:t>
       </w:r>
       <w:r>
         <w:rPr>
@@ -346,7 +385,15 @@
         <w:t>Department</w:t>
       </w:r>
       <w:r>
-        <w:t xml:space="preserve"> of Computer Engineering of Bilkent University in</w:t>
+        <w:t xml:space="preserve"> of Computer Engineering of </w:t>
+      </w:r>
+      <w:proofErr w:type="spellStart"/>
+      <w:r>
+        <w:t>Bilkent</w:t>
+      </w:r>
+      <w:proofErr w:type="spellEnd"/>
+      <w:r>
+        <w:t xml:space="preserve"> University in</w:t>
       </w:r>
       <w:r>
         <w:t xml:space="preserve"> </w:t>
@@ -1253,8 +1300,6 @@
           <w:fldChar w:fldCharType="end"/>
         </w:r>
       </w:hyperlink>
-      <w:bookmarkStart w:id="1" w:name="_GoBack"/>
-      <w:bookmarkEnd w:id="1"/>
     </w:p>
     <w:p>
       <w:pPr>
@@ -7031,27 +7076,56 @@
       <w:pPr>
         <w:pStyle w:val="SubtitleSecondPage"/>
       </w:pPr>
+      <w:proofErr w:type="spellStart"/>
       <w:r>
         <w:t>EmojiStrike</w:t>
       </w:r>
+      <w:proofErr w:type="spellEnd"/>
     </w:p>
     <w:p>
       <w:pPr>
         <w:pStyle w:val="Heading1"/>
       </w:pPr>
-      <w:bookmarkStart w:id="2" w:name="_Toc475808092"/>
+      <w:bookmarkStart w:id="1" w:name="_Toc475808092"/>
       <w:r>
         <w:t>Introduction</w:t>
       </w:r>
+      <w:bookmarkEnd w:id="1"/>
+    </w:p>
+    <w:p>
+      <w:pPr>
+        <w:pStyle w:val="Heading2"/>
+      </w:pPr>
+      <w:bookmarkStart w:id="2" w:name="_Toc475808093"/>
+      <w:r>
+        <w:t>Purpose</w:t>
+      </w:r>
       <w:bookmarkEnd w:id="2"/>
     </w:p>
     <w:p>
       <w:pPr>
+        <w:pStyle w:val="BodyText"/>
+        <w:ind w:firstLine="360"/>
+      </w:pPr>
+      <w:r>
+        <w:t xml:space="preserve">This document will present a detailed description of the </w:t>
+      </w:r>
+      <w:proofErr w:type="spellStart"/>
+      <w:r>
+        <w:t>EmojiStrike</w:t>
+      </w:r>
+      <w:proofErr w:type="spellEnd"/>
+      <w:r>
+        <w:t xml:space="preserve"> game. It will introduce the purpose and scope of this game, followed by a detailing of the features, requirements, and constraints of the product. The document will also contain cases which explain how the game system will react to stimuli from the players. The intention of this Software Requirements Specification document is to serve as a future reference point for the developers and the clients, as well as a map for the future development of the project.</w:t>
+      </w:r>
+    </w:p>
+    <w:p>
+      <w:pPr>
         <w:pStyle w:val="Heading2"/>
       </w:pPr>
-      <w:bookmarkStart w:id="3" w:name="_Toc475808093"/>
-      <w:r>
-        <w:t>Purpose</w:t>
+      <w:bookmarkStart w:id="3" w:name="_Toc475808094"/>
+      <w:r>
+        <w:t>Scope of Project</w:t>
       </w:r>
       <w:bookmarkEnd w:id="3"/>
     </w:p>
@@ -7061,58 +7135,39 @@
         <w:ind w:firstLine="360"/>
       </w:pPr>
       <w:r>
-        <w:t>This document will present a detailed description of the EmojiStrike game. It will introduce the purpose and scope of this game, followed by a detailing of the features, requirements, and constraints of the product. The document will also contain cases which explain how the game system will react to stimuli from the players. The intention of this Software Requirements Specification document is to serve as a future reference point for the developers and the clients, as well as a map for the future development of the project.</w:t>
+        <w:t xml:space="preserve">This game is a multiplayer turn-based game, shown to the user as a 2-D map on the monitor screen. The game consists of avatars belonging to the players dropped in random places on a pre-defined map, followed by players then attacking each other with ranged and un-ranged weapons, with the last remaining player being the victor. Power-ups designed to enhance gameplay (for example, by making a player temporarily invincible, or increasing the potency of their weapons, or increasing a wounded player’s health) will be added to the map at certain time periods </w:t>
+      </w:r>
+      <w:r>
+        <w:t>during</w:t>
+      </w:r>
+      <w:r>
+        <w:t xml:space="preserve"> the game.</w:t>
+      </w:r>
+    </w:p>
+    <w:p>
+      <w:pPr>
+        <w:pStyle w:val="BodyText"/>
+        <w:ind w:firstLine="360"/>
+      </w:pPr>
+      <w:r>
+        <w:t xml:space="preserve">The system will be designed to maintain player interest and interactivity in the game, as it is intended as an object of leisure. It will attempt to maintain player participation until the end of the game and will provide challenges to the player while also maintaining a record of previous victors, </w:t>
+      </w:r>
+      <w:r>
+        <w:t>to</w:t>
+      </w:r>
+      <w:r>
+        <w:t xml:space="preserve"> foster competition.</w:t>
       </w:r>
     </w:p>
     <w:p>
       <w:pPr>
         <w:pStyle w:val="Heading2"/>
       </w:pPr>
-      <w:bookmarkStart w:id="4" w:name="_Toc475808094"/>
-      <w:r>
-        <w:t>Scope of Project</w:t>
+      <w:bookmarkStart w:id="4" w:name="_Toc475808095"/>
+      <w:r>
+        <w:t>Glossary</w:t>
       </w:r>
       <w:bookmarkEnd w:id="4"/>
-    </w:p>
-    <w:p>
-      <w:pPr>
-        <w:pStyle w:val="BodyText"/>
-        <w:ind w:firstLine="360"/>
-      </w:pPr>
-      <w:r>
-        <w:t xml:space="preserve">This game is a multiplayer turn-based game, shown to the user as a 2-D map on the monitor screen. The game consists of avatars belonging to the players dropped in random places on a pre-defined map, followed by players then attacking each other with ranged and un-ranged weapons, with the last remaining player being the victor. Power-ups designed to enhance gameplay (for example, by making a player temporarily invincible, or increasing the potency of their weapons, or increasing a wounded player’s health) will be added to the map at certain time periods </w:t>
-      </w:r>
-      <w:r>
-        <w:t>during</w:t>
-      </w:r>
-      <w:r>
-        <w:t xml:space="preserve"> the game.</w:t>
-      </w:r>
-    </w:p>
-    <w:p>
-      <w:pPr>
-        <w:pStyle w:val="BodyText"/>
-        <w:ind w:firstLine="360"/>
-      </w:pPr>
-      <w:r>
-        <w:t xml:space="preserve">The system will be designed to maintain player interest and interactivity in the game, as it is intended as an object of leisure. It will attempt to maintain player participation until the end of the game and will provide challenges to the player while also maintaining a record of previous victors, </w:t>
-      </w:r>
-      <w:r>
-        <w:t>to</w:t>
-      </w:r>
-      <w:r>
-        <w:t xml:space="preserve"> foster competition.</w:t>
-      </w:r>
-    </w:p>
-    <w:p>
-      <w:pPr>
-        <w:pStyle w:val="Heading2"/>
-      </w:pPr>
-      <w:bookmarkStart w:id="5" w:name="_Toc475808095"/>
-      <w:r>
-        <w:t>Glossary</w:t>
-      </w:r>
-      <w:bookmarkEnd w:id="5"/>
     </w:p>
     <w:p>
       <w:pPr>
@@ -7140,8 +7195,13 @@
         <w:fldChar w:fldCharType="end"/>
       </w:r>
       <w:r>
-        <w:t xml:space="preserve"> Glossary used for EmojiStrike</w:t>
-      </w:r>
+        <w:t xml:space="preserve"> Glossary used for </w:t>
+      </w:r>
+      <w:proofErr w:type="spellStart"/>
+      <w:r>
+        <w:t>EmojiStrike</w:t>
+      </w:r>
+      <w:proofErr w:type="spellEnd"/>
     </w:p>
     <w:tbl>
       <w:tblPr>
@@ -7247,102 +7307,110 @@
       <w:pPr>
         <w:pStyle w:val="Heading2"/>
       </w:pPr>
-      <w:bookmarkStart w:id="6" w:name="_Toc475808096"/>
+      <w:bookmarkStart w:id="5" w:name="_Toc475808096"/>
       <w:r>
         <w:t>References</w:t>
       </w:r>
+      <w:bookmarkEnd w:id="5"/>
+    </w:p>
+    <w:p>
+      <w:pPr>
+        <w:pStyle w:val="BodyText"/>
+      </w:pPr>
+      <w:r>
+        <w:t xml:space="preserve">IEEE. IEEE </w:t>
+      </w:r>
+      <w:proofErr w:type="spellStart"/>
+      <w:r>
+        <w:t>Std</w:t>
+      </w:r>
+      <w:proofErr w:type="spellEnd"/>
+      <w:r>
+        <w:t xml:space="preserve"> 830-1998 IEEE Recommended Practice for Software Requirements Specifications. IEEE Computer Society, 1998.</w:t>
+      </w:r>
+    </w:p>
+    <w:p>
+      <w:pPr>
+        <w:pStyle w:val="BodyText"/>
+      </w:pPr>
+    </w:p>
+    <w:p>
+      <w:pPr>
+        <w:pStyle w:val="BodyText"/>
+      </w:pPr>
+    </w:p>
+    <w:p>
+      <w:pPr>
+        <w:pStyle w:val="BodyText"/>
+      </w:pPr>
+    </w:p>
+    <w:p>
+      <w:pPr>
+        <w:pStyle w:val="BodyText"/>
+      </w:pPr>
+    </w:p>
+    <w:p>
+      <w:pPr>
+        <w:pStyle w:val="BodyText"/>
+      </w:pPr>
+    </w:p>
+    <w:p>
+      <w:pPr>
+        <w:pStyle w:val="BodyText"/>
+      </w:pPr>
+    </w:p>
+    <w:p>
+      <w:pPr>
+        <w:pStyle w:val="Heading2"/>
+      </w:pPr>
+      <w:bookmarkStart w:id="6" w:name="_Toc475808097"/>
+      <w:r>
+        <w:t>Overview of Document</w:t>
+      </w:r>
       <w:bookmarkEnd w:id="6"/>
     </w:p>
     <w:p>
       <w:pPr>
         <w:pStyle w:val="BodyText"/>
-      </w:pPr>
-      <w:r>
-        <w:t>IEEE. IEEE Std 830-1998 IEEE Recommended Practice for Software Requirements Specifications. IEEE Computer Society, 1998.</w:t>
-      </w:r>
-    </w:p>
-    <w:p>
-      <w:pPr>
-        <w:pStyle w:val="BodyText"/>
-      </w:pPr>
-    </w:p>
-    <w:p>
-      <w:pPr>
-        <w:pStyle w:val="BodyText"/>
-      </w:pPr>
-    </w:p>
-    <w:p>
-      <w:pPr>
-        <w:pStyle w:val="BodyText"/>
-      </w:pPr>
-    </w:p>
-    <w:p>
-      <w:pPr>
-        <w:pStyle w:val="BodyText"/>
-      </w:pPr>
-    </w:p>
-    <w:p>
-      <w:pPr>
-        <w:pStyle w:val="BodyText"/>
-      </w:pPr>
-    </w:p>
-    <w:p>
-      <w:pPr>
-        <w:pStyle w:val="BodyText"/>
-      </w:pPr>
+        <w:ind w:firstLine="360"/>
+      </w:pPr>
+      <w:r>
+        <w:t>The Overall Description section of this document gives an overview of the functionality of the game. It describes the informal requirements and is used to establish a context for the technical requirements specification section that follows.</w:t>
+      </w:r>
+    </w:p>
+    <w:p>
+      <w:pPr>
+        <w:pStyle w:val="BodyText"/>
+        <w:ind w:firstLine="360"/>
+      </w:pPr>
+      <w:r>
+        <w:t>The Requirements Specification section of this document is intended primarily for the developers, and so describes in technical terms the details of the functionality of the product.  Both sections of the document describe the same game, but since they are intended for different audiences, different language has been used.</w:t>
+      </w:r>
+    </w:p>
+    <w:p>
+      <w:pPr>
+        <w:pStyle w:val="BodyText"/>
+      </w:pPr>
+    </w:p>
+    <w:p>
+      <w:pPr>
+        <w:pStyle w:val="Heading1"/>
+      </w:pPr>
+      <w:bookmarkStart w:id="7" w:name="_Toc475808098"/>
+      <w:r>
+        <w:t>Overall Description</w:t>
+      </w:r>
+      <w:bookmarkEnd w:id="7"/>
     </w:p>
     <w:p>
       <w:pPr>
         <w:pStyle w:val="Heading2"/>
       </w:pPr>
-      <w:bookmarkStart w:id="7" w:name="_Toc475808097"/>
-      <w:r>
-        <w:t>Overview of Document</w:t>
-      </w:r>
-      <w:bookmarkEnd w:id="7"/>
-    </w:p>
-    <w:p>
-      <w:pPr>
-        <w:pStyle w:val="BodyText"/>
-        <w:ind w:firstLine="360"/>
-      </w:pPr>
-      <w:r>
-        <w:t>The Overall Description section of this document gives an overview of the functionality of the game. It describes the informal requirements and is used to establish a context for the technical requirements specification section that follows.</w:t>
-      </w:r>
-    </w:p>
-    <w:p>
-      <w:pPr>
-        <w:pStyle w:val="BodyText"/>
-        <w:ind w:firstLine="360"/>
-      </w:pPr>
-      <w:r>
-        <w:t>The Requirements Specification section of this document is intended primarily for the developers, and so describes in technical terms the details of the functionality of the product.  Both sections of the document describe the same game, but since they are intended for different audiences, different language has been used.</w:t>
-      </w:r>
-    </w:p>
-    <w:p>
-      <w:pPr>
-        <w:pStyle w:val="BodyText"/>
-      </w:pPr>
-    </w:p>
-    <w:p>
-      <w:pPr>
-        <w:pStyle w:val="Heading1"/>
-      </w:pPr>
-      <w:bookmarkStart w:id="8" w:name="_Toc475808098"/>
-      <w:r>
-        <w:t>Overall Description</w:t>
+      <w:bookmarkStart w:id="8" w:name="_Toc475808099"/>
+      <w:r>
+        <w:t>Product Perspective</w:t>
       </w:r>
       <w:bookmarkEnd w:id="8"/>
-    </w:p>
-    <w:p>
-      <w:pPr>
-        <w:pStyle w:val="Heading2"/>
-      </w:pPr>
-      <w:bookmarkStart w:id="9" w:name="_Toc475808099"/>
-      <w:r>
-        <w:t>Product Perspective</w:t>
-      </w:r>
-      <w:bookmarkEnd w:id="9"/>
     </w:p>
     <w:p>
       <w:pPr>
@@ -7361,11 +7429,11 @@
           <w:numId w:val="5"/>
         </w:numPr>
       </w:pPr>
-      <w:bookmarkStart w:id="10" w:name="_Toc475808100"/>
+      <w:bookmarkStart w:id="9" w:name="_Toc475808100"/>
       <w:r>
         <w:t>System Interfaces</w:t>
       </w:r>
-      <w:bookmarkEnd w:id="10"/>
+      <w:bookmarkEnd w:id="9"/>
     </w:p>
     <w:p>
       <w:pPr>
@@ -7419,11 +7487,11 @@
           <w:numId w:val="5"/>
         </w:numPr>
       </w:pPr>
-      <w:bookmarkStart w:id="11" w:name="_Toc475808101"/>
+      <w:bookmarkStart w:id="10" w:name="_Toc475808101"/>
       <w:r>
         <w:t>User Interface</w:t>
       </w:r>
-      <w:bookmarkEnd w:id="11"/>
+      <w:bookmarkEnd w:id="10"/>
     </w:p>
     <w:p>
       <w:pPr>
@@ -7459,7 +7527,15 @@
       <w:r>
         <w:lastRenderedPageBreak/>
         <w:tab/>
-        <w:t>The users will select Emojis from a list, and type in the name for each player. They will also select the number of players from a list of pre-approved numbers. A table of maps with small previews will allow them to select the map.</w:t>
+        <w:t xml:space="preserve">The users will select </w:t>
+      </w:r>
+      <w:proofErr w:type="spellStart"/>
+      <w:r>
+        <w:t>Emojis</w:t>
+      </w:r>
+      <w:proofErr w:type="spellEnd"/>
+      <w:r>
+        <w:t xml:space="preserve"> from a list, and type in the name for each player. They will also select the number of players from a list of pre-approved numbers. A table of maps with small previews will allow them to select the map.</w:t>
       </w:r>
     </w:p>
     <w:p>
@@ -7489,11 +7565,11 @@
           <w:numId w:val="5"/>
         </w:numPr>
       </w:pPr>
-      <w:bookmarkStart w:id="12" w:name="_Toc475808102"/>
+      <w:bookmarkStart w:id="11" w:name="_Toc475808102"/>
       <w:r>
         <w:t>Hardware Interfaces</w:t>
       </w:r>
-      <w:bookmarkEnd w:id="12"/>
+      <w:bookmarkEnd w:id="11"/>
     </w:p>
     <w:p>
       <w:pPr>
@@ -7512,11 +7588,11 @@
           <w:numId w:val="5"/>
         </w:numPr>
       </w:pPr>
-      <w:bookmarkStart w:id="13" w:name="_Toc475808103"/>
+      <w:bookmarkStart w:id="12" w:name="_Toc475808103"/>
       <w:r>
         <w:t>Software Interface</w:t>
       </w:r>
-      <w:bookmarkEnd w:id="13"/>
+      <w:bookmarkEnd w:id="12"/>
     </w:p>
     <w:p>
       <w:pPr>
@@ -7574,11 +7650,11 @@
           <w:numId w:val="5"/>
         </w:numPr>
       </w:pPr>
-      <w:bookmarkStart w:id="14" w:name="_Toc475808104"/>
+      <w:bookmarkStart w:id="13" w:name="_Toc475808104"/>
       <w:r>
         <w:t>Communications Interface</w:t>
       </w:r>
-      <w:bookmarkEnd w:id="14"/>
+      <w:bookmarkEnd w:id="13"/>
     </w:p>
     <w:p>
       <w:pPr>
@@ -7596,11 +7672,11 @@
           <w:numId w:val="5"/>
         </w:numPr>
       </w:pPr>
-      <w:bookmarkStart w:id="15" w:name="_Toc475808105"/>
+      <w:bookmarkStart w:id="14" w:name="_Toc475808105"/>
       <w:r>
         <w:t>Memory Constraints</w:t>
       </w:r>
-      <w:bookmarkEnd w:id="15"/>
+      <w:bookmarkEnd w:id="14"/>
     </w:p>
     <w:p>
       <w:pPr>
@@ -7608,7 +7684,23 @@
         <w:ind w:firstLine="360"/>
       </w:pPr>
       <w:r>
-        <w:t>In the Java Virtual Machine, -Xmx is 2 gigabytes, and the -Xms is 256 megabytes. The program will use the default settings.</w:t>
+        <w:t>In the Java Virtual Machine, -</w:t>
+      </w:r>
+      <w:proofErr w:type="spellStart"/>
+      <w:r>
+        <w:t>Xmx</w:t>
+      </w:r>
+      <w:proofErr w:type="spellEnd"/>
+      <w:r>
+        <w:t xml:space="preserve"> is 2 gigabytes, and the -</w:t>
+      </w:r>
+      <w:proofErr w:type="spellStart"/>
+      <w:r>
+        <w:t>Xms</w:t>
+      </w:r>
+      <w:proofErr w:type="spellEnd"/>
+      <w:r>
+        <w:t xml:space="preserve"> is 256 megabytes. The program will use the default settings.</w:t>
       </w:r>
     </w:p>
     <w:p>
@@ -7619,11 +7711,11 @@
           <w:numId w:val="5"/>
         </w:numPr>
       </w:pPr>
-      <w:bookmarkStart w:id="16" w:name="_Toc475808106"/>
+      <w:bookmarkStart w:id="15" w:name="_Toc475808106"/>
       <w:r>
         <w:t>Operations</w:t>
       </w:r>
-      <w:bookmarkEnd w:id="16"/>
+      <w:bookmarkEnd w:id="15"/>
     </w:p>
     <w:p>
       <w:pPr>
@@ -7692,18 +7784,23 @@
           <w:numId w:val="5"/>
         </w:numPr>
       </w:pPr>
-      <w:bookmarkStart w:id="17" w:name="_Toc475808107"/>
+      <w:bookmarkStart w:id="16" w:name="_Toc475808107"/>
       <w:r>
         <w:t>Site Adaptation Requirements</w:t>
       </w:r>
-      <w:bookmarkEnd w:id="17"/>
-    </w:p>
-    <w:p>
-      <w:pPr>
-        <w:pStyle w:val="BodyText"/>
-      </w:pPr>
-      <w:r>
-        <w:t>a)</w:t>
+      <w:bookmarkEnd w:id="16"/>
+    </w:p>
+    <w:p>
+      <w:pPr>
+        <w:pStyle w:val="BodyText"/>
+      </w:pPr>
+      <w:proofErr w:type="spellStart"/>
+      <w:r>
+        <w:t>a</w:t>
+      </w:r>
+      <w:proofErr w:type="spellEnd"/>
+      <w:r>
+        <w:t>)</w:t>
       </w:r>
       <w:r>
         <w:tab/>
@@ -7726,11 +7823,11 @@
       <w:pPr>
         <w:pStyle w:val="Heading2"/>
       </w:pPr>
-      <w:bookmarkStart w:id="18" w:name="_Toc475808108"/>
+      <w:bookmarkStart w:id="17" w:name="_Toc475808108"/>
       <w:r>
         <w:t>Product Functions</w:t>
       </w:r>
-      <w:bookmarkEnd w:id="18"/>
+      <w:bookmarkEnd w:id="17"/>
     </w:p>
     <w:p>
       <w:pPr>
@@ -7842,78 +7939,78 @@
       <w:pPr>
         <w:pStyle w:val="Heading2"/>
       </w:pPr>
-      <w:bookmarkStart w:id="19" w:name="_Toc475808109"/>
+      <w:bookmarkStart w:id="18" w:name="_Toc475808109"/>
       <w:r>
         <w:t xml:space="preserve">User </w:t>
       </w:r>
       <w:r>
         <w:t>Characteristics</w:t>
       </w:r>
+      <w:bookmarkEnd w:id="18"/>
+    </w:p>
+    <w:p>
+      <w:pPr>
+        <w:pStyle w:val="BodyText"/>
+      </w:pPr>
+      <w:r>
+        <w:tab/>
+      </w:r>
+      <w:r>
+        <w:t>The game requires the user to have basic knowledge on how to use a keyboard. Other than that, no technical expertise, special knowledge, or extensive experience is required. The game is designed to be intuitive and easy to understand for new players.</w:t>
+      </w:r>
+    </w:p>
+    <w:p>
+      <w:pPr>
+        <w:pStyle w:val="Heading2"/>
+      </w:pPr>
+      <w:bookmarkStart w:id="19" w:name="_Toc475808110"/>
+      <w:r>
+        <w:t>Constraints</w:t>
+      </w:r>
       <w:bookmarkEnd w:id="19"/>
     </w:p>
     <w:p>
       <w:pPr>
         <w:pStyle w:val="BodyText"/>
-      </w:pPr>
-      <w:r>
-        <w:tab/>
-      </w:r>
-      <w:r>
-        <w:t>The game requires the user to have basic knowledge on how to use a keyboard. Other than that, no technical expertise, special knowledge, or extensive experience is required. The game is designed to be intuitive and easy to understand for new players.</w:t>
-      </w:r>
+        <w:ind w:firstLine="360"/>
+      </w:pPr>
+      <w:r>
+        <w:t>Developers must create the game in Java.</w:t>
+      </w:r>
+    </w:p>
+    <w:p>
+      <w:pPr>
+        <w:pStyle w:val="BodyText"/>
+        <w:ind w:firstLine="360"/>
+      </w:pPr>
+    </w:p>
+    <w:p>
+      <w:pPr>
+        <w:pStyle w:val="BodyText"/>
+        <w:ind w:firstLine="360"/>
+      </w:pPr>
+    </w:p>
+    <w:p>
+      <w:pPr>
+        <w:pStyle w:val="BodyText"/>
+        <w:ind w:firstLine="360"/>
+      </w:pPr>
+    </w:p>
+    <w:p>
+      <w:pPr>
+        <w:pStyle w:val="BodyText"/>
+        <w:ind w:firstLine="360"/>
+      </w:pPr>
     </w:p>
     <w:p>
       <w:pPr>
         <w:pStyle w:val="Heading2"/>
       </w:pPr>
-      <w:bookmarkStart w:id="20" w:name="_Toc475808110"/>
-      <w:r>
-        <w:t>Constraints</w:t>
+      <w:bookmarkStart w:id="20" w:name="_Toc475808111"/>
+      <w:r>
+        <w:t>Assumptions and Dependencies</w:t>
       </w:r>
       <w:bookmarkEnd w:id="20"/>
-    </w:p>
-    <w:p>
-      <w:pPr>
-        <w:pStyle w:val="BodyText"/>
-        <w:ind w:firstLine="360"/>
-      </w:pPr>
-      <w:r>
-        <w:t>Developers must create the game in Java.</w:t>
-      </w:r>
-    </w:p>
-    <w:p>
-      <w:pPr>
-        <w:pStyle w:val="BodyText"/>
-        <w:ind w:firstLine="360"/>
-      </w:pPr>
-    </w:p>
-    <w:p>
-      <w:pPr>
-        <w:pStyle w:val="BodyText"/>
-        <w:ind w:firstLine="360"/>
-      </w:pPr>
-    </w:p>
-    <w:p>
-      <w:pPr>
-        <w:pStyle w:val="BodyText"/>
-        <w:ind w:firstLine="360"/>
-      </w:pPr>
-    </w:p>
-    <w:p>
-      <w:pPr>
-        <w:pStyle w:val="BodyText"/>
-        <w:ind w:firstLine="360"/>
-      </w:pPr>
-    </w:p>
-    <w:p>
-      <w:pPr>
-        <w:pStyle w:val="Heading2"/>
-      </w:pPr>
-      <w:bookmarkStart w:id="21" w:name="_Toc475808111"/>
-      <w:r>
-        <w:t>Assumptions and Dependencies</w:t>
-      </w:r>
-      <w:bookmarkEnd w:id="21"/>
     </w:p>
     <w:p>
       <w:pPr>
@@ -7946,11 +8043,11 @@
       <w:pPr>
         <w:pStyle w:val="Heading2"/>
       </w:pPr>
-      <w:bookmarkStart w:id="22" w:name="_Toc475808112"/>
+      <w:bookmarkStart w:id="21" w:name="_Toc475808112"/>
       <w:r>
         <w:t>Apportioning the Requirements</w:t>
       </w:r>
-      <w:bookmarkEnd w:id="22"/>
+      <w:bookmarkEnd w:id="21"/>
     </w:p>
     <w:p>
       <w:pPr>
@@ -7958,7 +8055,15 @@
       </w:pPr>
       <w:r>
         <w:tab/>
-        <w:t>If the up-to-date Java version of the development time requires different hardware and software constraints (like macOS losing support), requirements may change at the time.</w:t>
+        <w:t xml:space="preserve">If the up-to-date Java version of the development time requires different hardware and software constraints (like </w:t>
+      </w:r>
+      <w:proofErr w:type="spellStart"/>
+      <w:r>
+        <w:t>macOS</w:t>
+      </w:r>
+      <w:proofErr w:type="spellEnd"/>
+      <w:r>
+        <w:t xml:space="preserve"> losing support), requirements may change at the time.</w:t>
       </w:r>
     </w:p>
     <w:p>
@@ -7974,21 +8079,21 @@
       <w:pPr>
         <w:pStyle w:val="Heading1"/>
       </w:pPr>
-      <w:bookmarkStart w:id="23" w:name="_Toc475808113"/>
+      <w:bookmarkStart w:id="22" w:name="_Toc475808113"/>
       <w:r>
         <w:t>Specific Requirements</w:t>
       </w:r>
+      <w:bookmarkEnd w:id="22"/>
+    </w:p>
+    <w:p>
+      <w:pPr>
+        <w:pStyle w:val="Heading2"/>
+      </w:pPr>
+      <w:bookmarkStart w:id="23" w:name="_Toc475808114"/>
+      <w:r>
+        <w:t>External Interface Requirements</w:t>
+      </w:r>
       <w:bookmarkEnd w:id="23"/>
-    </w:p>
-    <w:p>
-      <w:pPr>
-        <w:pStyle w:val="Heading2"/>
-      </w:pPr>
-      <w:bookmarkStart w:id="24" w:name="_Toc475808114"/>
-      <w:r>
-        <w:t>External Interface Requirements</w:t>
-      </w:r>
-      <w:bookmarkEnd w:id="24"/>
     </w:p>
     <w:p>
       <w:pPr>
@@ -7998,11 +8103,11 @@
           <w:numId w:val="5"/>
         </w:numPr>
       </w:pPr>
-      <w:bookmarkStart w:id="25" w:name="_Toc475808115"/>
+      <w:bookmarkStart w:id="24" w:name="_Toc475808115"/>
       <w:r>
         <w:t>User Interfaces</w:t>
       </w:r>
-      <w:bookmarkEnd w:id="25"/>
+      <w:bookmarkEnd w:id="24"/>
     </w:p>
     <w:p>
       <w:pPr>
@@ -8020,14 +8125,14 @@
           <w:numId w:val="5"/>
         </w:numPr>
       </w:pPr>
-      <w:bookmarkStart w:id="26" w:name="_Toc475808116"/>
+      <w:bookmarkStart w:id="25" w:name="_Toc475808116"/>
       <w:r>
         <w:t>Hardware</w:t>
       </w:r>
       <w:r>
         <w:t xml:space="preserve"> Interfaces</w:t>
       </w:r>
-      <w:bookmarkEnd w:id="26"/>
+      <w:bookmarkEnd w:id="25"/>
     </w:p>
     <w:p>
       <w:pPr>
@@ -8457,8 +8562,21 @@
         </w:numPr>
       </w:pPr>
       <w:r>
-        <w:t>.jpg, .png, etc</w:t>
-      </w:r>
+        <w:t>.jpg, .</w:t>
+      </w:r>
+      <w:proofErr w:type="spellStart"/>
+      <w:r>
+        <w:t>png</w:t>
+      </w:r>
+      <w:proofErr w:type="spellEnd"/>
+      <w:r>
+        <w:t xml:space="preserve">, </w:t>
+      </w:r>
+      <w:proofErr w:type="spellStart"/>
+      <w:r>
+        <w:t>etc</w:t>
+      </w:r>
+      <w:proofErr w:type="spellEnd"/>
     </w:p>
     <w:p>
       <w:pPr>
@@ -8517,11 +8635,11 @@
           <w:numId w:val="5"/>
         </w:numPr>
       </w:pPr>
-      <w:bookmarkStart w:id="27" w:name="_Toc475808117"/>
+      <w:bookmarkStart w:id="26" w:name="_Toc475808117"/>
       <w:r>
         <w:t>Software Interfaces</w:t>
       </w:r>
-      <w:bookmarkEnd w:id="27"/>
+      <w:bookmarkEnd w:id="26"/>
     </w:p>
     <w:p>
       <w:pPr>
@@ -8539,32 +8657,32 @@
           <w:numId w:val="5"/>
         </w:numPr>
       </w:pPr>
-      <w:bookmarkStart w:id="28" w:name="_Toc475808118"/>
+      <w:bookmarkStart w:id="27" w:name="_Toc475808118"/>
       <w:r>
         <w:t>External Interface Requirements</w:t>
       </w:r>
+      <w:bookmarkEnd w:id="27"/>
+    </w:p>
+    <w:p>
+      <w:pPr>
+        <w:pStyle w:val="BodyText"/>
+      </w:pPr>
+      <w:r>
+        <w:t>N/A</w:t>
+      </w:r>
+    </w:p>
+    <w:p>
+      <w:pPr>
+        <w:pStyle w:val="Heading2"/>
+      </w:pPr>
+      <w:bookmarkStart w:id="28" w:name="_Toc475808119"/>
+      <w:r>
+        <w:t>Functional</w:t>
+      </w:r>
+      <w:r>
+        <w:t xml:space="preserve"> Requirements</w:t>
+      </w:r>
       <w:bookmarkEnd w:id="28"/>
-    </w:p>
-    <w:p>
-      <w:pPr>
-        <w:pStyle w:val="BodyText"/>
-      </w:pPr>
-      <w:r>
-        <w:t>N/A</w:t>
-      </w:r>
-    </w:p>
-    <w:p>
-      <w:pPr>
-        <w:pStyle w:val="Heading2"/>
-      </w:pPr>
-      <w:bookmarkStart w:id="29" w:name="_Toc475808119"/>
-      <w:r>
-        <w:t>Functional</w:t>
-      </w:r>
-      <w:r>
-        <w:t xml:space="preserve"> Requirements</w:t>
-      </w:r>
-      <w:bookmarkEnd w:id="29"/>
     </w:p>
     <w:p>
       <w:pPr>
@@ -8574,11 +8692,11 @@
           <w:numId w:val="5"/>
         </w:numPr>
       </w:pPr>
-      <w:bookmarkStart w:id="30" w:name="_Toc475808120"/>
+      <w:bookmarkStart w:id="29" w:name="_Toc475808120"/>
       <w:r>
         <w:t>Menu State</w:t>
       </w:r>
-      <w:bookmarkEnd w:id="30"/>
+      <w:bookmarkEnd w:id="29"/>
     </w:p>
     <w:p>
       <w:pPr>
@@ -8588,11 +8706,11 @@
           <w:numId w:val="5"/>
         </w:numPr>
       </w:pPr>
-      <w:bookmarkStart w:id="31" w:name="_Toc475808121"/>
+      <w:bookmarkStart w:id="30" w:name="_Toc475808121"/>
       <w:r>
         <w:t>Arrow Keys</w:t>
       </w:r>
-      <w:bookmarkEnd w:id="31"/>
+      <w:bookmarkEnd w:id="30"/>
     </w:p>
     <w:p>
       <w:pPr>
@@ -8611,11 +8729,11 @@
           <w:numId w:val="5"/>
         </w:numPr>
       </w:pPr>
-      <w:bookmarkStart w:id="32" w:name="_Toc475808122"/>
+      <w:bookmarkStart w:id="31" w:name="_Toc475808122"/>
       <w:r>
         <w:t>Enter Key</w:t>
       </w:r>
-      <w:bookmarkEnd w:id="32"/>
+      <w:bookmarkEnd w:id="31"/>
     </w:p>
     <w:p>
       <w:pPr>
@@ -8634,7 +8752,7 @@
           <w:numId w:val="5"/>
         </w:numPr>
       </w:pPr>
-      <w:bookmarkStart w:id="33" w:name="_Toc475808123"/>
+      <w:bookmarkStart w:id="32" w:name="_Toc475808123"/>
       <w:r>
         <w:t>Choice</w:t>
       </w:r>
@@ -8644,7 +8762,7 @@
       <w:r>
         <w:t>State</w:t>
       </w:r>
-      <w:bookmarkEnd w:id="33"/>
+      <w:bookmarkEnd w:id="32"/>
     </w:p>
     <w:p>
       <w:pPr>
@@ -8654,11 +8772,11 @@
           <w:numId w:val="5"/>
         </w:numPr>
       </w:pPr>
-      <w:bookmarkStart w:id="34" w:name="_Toc475808124"/>
+      <w:bookmarkStart w:id="33" w:name="_Toc475808124"/>
       <w:r>
         <w:t>Arrow Keys</w:t>
       </w:r>
-      <w:bookmarkEnd w:id="34"/>
+      <w:bookmarkEnd w:id="33"/>
     </w:p>
     <w:p>
       <w:pPr>
@@ -8677,11 +8795,11 @@
           <w:numId w:val="5"/>
         </w:numPr>
       </w:pPr>
-      <w:bookmarkStart w:id="35" w:name="_Toc475808125"/>
+      <w:bookmarkStart w:id="34" w:name="_Toc475808125"/>
       <w:r>
         <w:t>Enter Key</w:t>
       </w:r>
-      <w:bookmarkEnd w:id="35"/>
+      <w:bookmarkEnd w:id="34"/>
     </w:p>
     <w:p>
       <w:pPr>
@@ -8700,11 +8818,11 @@
           <w:numId w:val="5"/>
         </w:numPr>
       </w:pPr>
-      <w:bookmarkStart w:id="36" w:name="_Toc475808126"/>
+      <w:bookmarkStart w:id="35" w:name="_Toc475808126"/>
       <w:r>
         <w:t>Letter and Number Keys</w:t>
       </w:r>
-      <w:bookmarkEnd w:id="36"/>
+      <w:bookmarkEnd w:id="35"/>
     </w:p>
     <w:p>
       <w:pPr>
@@ -8723,11 +8841,11 @@
           <w:numId w:val="5"/>
         </w:numPr>
       </w:pPr>
-      <w:bookmarkStart w:id="37" w:name="_Toc475808127"/>
+      <w:bookmarkStart w:id="36" w:name="_Toc475808127"/>
       <w:r>
         <w:t>Game State</w:t>
       </w:r>
-      <w:bookmarkEnd w:id="37"/>
+      <w:bookmarkEnd w:id="36"/>
     </w:p>
     <w:p>
       <w:pPr>
@@ -8737,14 +8855,14 @@
           <w:numId w:val="5"/>
         </w:numPr>
       </w:pPr>
-      <w:bookmarkStart w:id="38" w:name="_Toc475808128"/>
+      <w:bookmarkStart w:id="37" w:name="_Toc475808128"/>
       <w:r>
         <w:t>Arrow</w:t>
       </w:r>
       <w:r>
         <w:t xml:space="preserve"> Keys</w:t>
       </w:r>
-      <w:bookmarkEnd w:id="38"/>
+      <w:bookmarkEnd w:id="37"/>
     </w:p>
     <w:p>
       <w:pPr>
@@ -8763,11 +8881,11 @@
           <w:numId w:val="5"/>
         </w:numPr>
       </w:pPr>
-      <w:bookmarkStart w:id="39" w:name="_Toc475808129"/>
+      <w:bookmarkStart w:id="38" w:name="_Toc475808129"/>
       <w:r>
         <w:t>Space Key</w:t>
       </w:r>
-      <w:bookmarkEnd w:id="39"/>
+      <w:bookmarkEnd w:id="38"/>
     </w:p>
     <w:p>
       <w:pPr>
@@ -8786,11 +8904,11 @@
           <w:numId w:val="5"/>
         </w:numPr>
       </w:pPr>
-      <w:bookmarkStart w:id="40" w:name="_Toc475808130"/>
+      <w:bookmarkStart w:id="39" w:name="_Toc475808130"/>
       <w:r>
         <w:t>WASD Keys</w:t>
       </w:r>
-      <w:bookmarkEnd w:id="40"/>
+      <w:bookmarkEnd w:id="39"/>
     </w:p>
     <w:p>
       <w:pPr>
@@ -8798,7 +8916,15 @@
         <w:ind w:firstLine="360"/>
       </w:pPr>
       <w:r>
-        <w:t>Update the location of the player on the map by the predetermined move amount for the character.  The amount of location update may change by the powerups acquired by the character.  The character may strafe left, right, and jump. Strafing and jumping physics are calculated by the physics engine and will stop if a horizontal or vertical collision occurs.</w:t>
+        <w:t xml:space="preserve">Update the location of the player on the map by the predetermined move amount for the character.  The amount of location update may change by the </w:t>
+      </w:r>
+      <w:proofErr w:type="spellStart"/>
+      <w:r>
+        <w:t>powerups</w:t>
+      </w:r>
+      <w:proofErr w:type="spellEnd"/>
+      <w:r>
+        <w:t xml:space="preserve"> acquired by the character.  The character may strafe left, right, and jump. Strafing and jumping physics are calculated by the physics engine and will stop if a horizontal or vertical collision occurs.</w:t>
       </w:r>
     </w:p>
     <w:p>
@@ -8827,11 +8953,11 @@
           <w:numId w:val="5"/>
         </w:numPr>
       </w:pPr>
-      <w:bookmarkStart w:id="41" w:name="_Toc475808131"/>
+      <w:bookmarkStart w:id="40" w:name="_Toc475808131"/>
       <w:r>
         <w:t>Q Key</w:t>
       </w:r>
-      <w:bookmarkEnd w:id="41"/>
+      <w:bookmarkEnd w:id="40"/>
     </w:p>
     <w:p>
       <w:pPr>
@@ -8856,14 +8982,14 @@
           <w:numId w:val="5"/>
         </w:numPr>
       </w:pPr>
-      <w:bookmarkStart w:id="42" w:name="_Toc475808132"/>
+      <w:bookmarkStart w:id="41" w:name="_Toc475808132"/>
       <w:r>
         <w:t>R</w:t>
       </w:r>
       <w:r>
         <w:t xml:space="preserve"> Key</w:t>
       </w:r>
-      <w:bookmarkEnd w:id="42"/>
+      <w:bookmarkEnd w:id="41"/>
     </w:p>
     <w:p>
       <w:pPr>
@@ -8882,14 +9008,14 @@
           <w:numId w:val="5"/>
         </w:numPr>
       </w:pPr>
-      <w:bookmarkStart w:id="43" w:name="_Toc475808133"/>
+      <w:bookmarkStart w:id="42" w:name="_Toc475808133"/>
       <w:r>
         <w:t>P</w:t>
       </w:r>
       <w:r>
         <w:t xml:space="preserve"> Key</w:t>
       </w:r>
-      <w:bookmarkEnd w:id="43"/>
+      <w:bookmarkEnd w:id="42"/>
     </w:p>
     <w:p>
       <w:pPr>
@@ -8908,11 +9034,11 @@
           <w:numId w:val="5"/>
         </w:numPr>
       </w:pPr>
-      <w:bookmarkStart w:id="44" w:name="_Toc475808134"/>
+      <w:bookmarkStart w:id="43" w:name="_Toc475808134"/>
       <w:r>
         <w:t>Shift + Q Keys</w:t>
       </w:r>
-      <w:bookmarkEnd w:id="44"/>
+      <w:bookmarkEnd w:id="43"/>
     </w:p>
     <w:p>
       <w:pPr>
@@ -8934,11 +9060,11 @@
           <w:numId w:val="5"/>
         </w:numPr>
       </w:pPr>
-      <w:bookmarkStart w:id="45" w:name="_Toc475808135"/>
+      <w:bookmarkStart w:id="44" w:name="_Toc475808135"/>
       <w:r>
         <w:t>Save State</w:t>
       </w:r>
-      <w:bookmarkEnd w:id="45"/>
+      <w:bookmarkEnd w:id="44"/>
     </w:p>
     <w:p>
       <w:pPr>
@@ -8948,11 +9074,11 @@
           <w:numId w:val="5"/>
         </w:numPr>
       </w:pPr>
-      <w:bookmarkStart w:id="46" w:name="_Toc475808136"/>
+      <w:bookmarkStart w:id="45" w:name="_Toc475808136"/>
       <w:r>
         <w:t>Letter and Number Keys</w:t>
       </w:r>
-      <w:bookmarkEnd w:id="46"/>
+      <w:bookmarkEnd w:id="45"/>
     </w:p>
     <w:p>
       <w:pPr>
@@ -8974,11 +9100,11 @@
           <w:numId w:val="5"/>
         </w:numPr>
       </w:pPr>
-      <w:bookmarkStart w:id="47" w:name="_Toc475808137"/>
+      <w:bookmarkStart w:id="46" w:name="_Toc475808137"/>
       <w:r>
         <w:t>Enter Keys</w:t>
       </w:r>
-      <w:bookmarkEnd w:id="47"/>
+      <w:bookmarkEnd w:id="46"/>
       <w:r>
         <w:t xml:space="preserve"> </w:t>
       </w:r>
@@ -9000,11 +9126,11 @@
           <w:numId w:val="5"/>
         </w:numPr>
       </w:pPr>
-      <w:bookmarkStart w:id="48" w:name="_Toc475808138"/>
+      <w:bookmarkStart w:id="47" w:name="_Toc475808138"/>
       <w:r>
         <w:t>Q Keys</w:t>
       </w:r>
-      <w:bookmarkEnd w:id="48"/>
+      <w:bookmarkEnd w:id="47"/>
     </w:p>
     <w:p>
       <w:pPr>
@@ -9026,11 +9152,11 @@
           <w:numId w:val="5"/>
         </w:numPr>
       </w:pPr>
-      <w:bookmarkStart w:id="49" w:name="_Toc475808139"/>
+      <w:bookmarkStart w:id="48" w:name="_Toc475808139"/>
       <w:r>
         <w:t>Pause State</w:t>
       </w:r>
-      <w:bookmarkEnd w:id="49"/>
+      <w:bookmarkEnd w:id="48"/>
     </w:p>
     <w:p>
       <w:pPr>
@@ -9040,11 +9166,11 @@
           <w:numId w:val="5"/>
         </w:numPr>
       </w:pPr>
-      <w:bookmarkStart w:id="50" w:name="_Toc475808140"/>
+      <w:bookmarkStart w:id="49" w:name="_Toc475808140"/>
       <w:r>
         <w:t>P Key</w:t>
       </w:r>
-      <w:bookmarkEnd w:id="50"/>
+      <w:bookmarkEnd w:id="49"/>
     </w:p>
     <w:p>
       <w:pPr>
@@ -9063,14 +9189,14 @@
           <w:numId w:val="5"/>
         </w:numPr>
       </w:pPr>
-      <w:bookmarkStart w:id="51" w:name="_Toc475808141"/>
+      <w:bookmarkStart w:id="50" w:name="_Toc475808141"/>
       <w:r>
         <w:t>R</w:t>
       </w:r>
       <w:r>
         <w:t xml:space="preserve"> Key</w:t>
       </w:r>
-      <w:bookmarkEnd w:id="51"/>
+      <w:bookmarkEnd w:id="50"/>
     </w:p>
     <w:p>
       <w:pPr>
@@ -9089,14 +9215,14 @@
           <w:numId w:val="5"/>
         </w:numPr>
       </w:pPr>
-      <w:bookmarkStart w:id="52" w:name="_Toc475808142"/>
+      <w:bookmarkStart w:id="51" w:name="_Toc475808142"/>
       <w:r>
         <w:t>Q</w:t>
       </w:r>
       <w:r>
         <w:t xml:space="preserve"> Key</w:t>
       </w:r>
-      <w:bookmarkEnd w:id="52"/>
+      <w:bookmarkEnd w:id="51"/>
     </w:p>
     <w:p>
       <w:pPr>
@@ -9115,11 +9241,11 @@
           <w:numId w:val="5"/>
         </w:numPr>
       </w:pPr>
-      <w:bookmarkStart w:id="53" w:name="_Toc475808143"/>
+      <w:bookmarkStart w:id="52" w:name="_Toc475808143"/>
       <w:r>
         <w:t>Load State</w:t>
       </w:r>
-      <w:bookmarkEnd w:id="53"/>
+      <w:bookmarkEnd w:id="52"/>
     </w:p>
     <w:p>
       <w:pPr>
@@ -9129,11 +9255,11 @@
           <w:numId w:val="5"/>
         </w:numPr>
       </w:pPr>
-      <w:bookmarkStart w:id="54" w:name="_Toc475808144"/>
+      <w:bookmarkStart w:id="53" w:name="_Toc475808144"/>
       <w:r>
         <w:t>Arrow Keys</w:t>
       </w:r>
-      <w:bookmarkEnd w:id="54"/>
+      <w:bookmarkEnd w:id="53"/>
     </w:p>
     <w:p>
       <w:pPr>
@@ -9152,11 +9278,11 @@
           <w:numId w:val="5"/>
         </w:numPr>
       </w:pPr>
-      <w:bookmarkStart w:id="55" w:name="_Toc475808145"/>
+      <w:bookmarkStart w:id="54" w:name="_Toc475808145"/>
       <w:r>
         <w:t>Q Key</w:t>
       </w:r>
-      <w:bookmarkEnd w:id="55"/>
+      <w:bookmarkEnd w:id="54"/>
     </w:p>
     <w:p>
       <w:pPr>
@@ -9175,14 +9301,14 @@
           <w:numId w:val="5"/>
         </w:numPr>
       </w:pPr>
-      <w:bookmarkStart w:id="56" w:name="_Toc475808146"/>
+      <w:bookmarkStart w:id="55" w:name="_Toc475808146"/>
       <w:r>
         <w:t>Backspace</w:t>
       </w:r>
       <w:r>
         <w:t xml:space="preserve"> Key</w:t>
       </w:r>
-      <w:bookmarkEnd w:id="56"/>
+      <w:bookmarkEnd w:id="55"/>
     </w:p>
     <w:p>
       <w:pPr>
@@ -9201,11 +9327,11 @@
           <w:numId w:val="5"/>
         </w:numPr>
       </w:pPr>
-      <w:bookmarkStart w:id="57" w:name="_Toc475808147"/>
+      <w:bookmarkStart w:id="56" w:name="_Toc475808147"/>
       <w:r>
         <w:t>Tutorial State</w:t>
       </w:r>
-      <w:bookmarkEnd w:id="57"/>
+      <w:bookmarkEnd w:id="56"/>
     </w:p>
     <w:p>
       <w:pPr>
@@ -9215,11 +9341,11 @@
           <w:numId w:val="5"/>
         </w:numPr>
       </w:pPr>
-      <w:bookmarkStart w:id="58" w:name="_Toc475808148"/>
+      <w:bookmarkStart w:id="57" w:name="_Toc475808148"/>
       <w:r>
         <w:t>Arrow Keys</w:t>
       </w:r>
-      <w:bookmarkEnd w:id="58"/>
+      <w:bookmarkEnd w:id="57"/>
     </w:p>
     <w:p>
       <w:pPr>
@@ -9238,12 +9364,12 @@
           <w:numId w:val="5"/>
         </w:numPr>
       </w:pPr>
-      <w:bookmarkStart w:id="59" w:name="_Toc475808149"/>
+      <w:bookmarkStart w:id="58" w:name="_Toc475808149"/>
       <w:r>
         <w:lastRenderedPageBreak/>
         <w:t>Backspace Key</w:t>
       </w:r>
-      <w:bookmarkEnd w:id="59"/>
+      <w:bookmarkEnd w:id="58"/>
     </w:p>
     <w:p>
       <w:pPr>
@@ -9262,13 +9388,32 @@
           <w:numId w:val="5"/>
         </w:numPr>
       </w:pPr>
-      <w:bookmarkStart w:id="60" w:name="_Toc475808150"/>
+      <w:bookmarkStart w:id="59" w:name="_Toc475808150"/>
       <w:r>
         <w:t xml:space="preserve">Q </w:t>
       </w:r>
       <w:r>
         <w:t>Key</w:t>
       </w:r>
+      <w:bookmarkEnd w:id="59"/>
+    </w:p>
+    <w:p>
+      <w:pPr>
+        <w:pStyle w:val="BodyText"/>
+        <w:ind w:firstLine="360"/>
+      </w:pPr>
+      <w:r>
+        <w:t>The system shall terminate.</w:t>
+      </w:r>
+    </w:p>
+    <w:p>
+      <w:pPr>
+        <w:pStyle w:val="Heading2"/>
+      </w:pPr>
+      <w:bookmarkStart w:id="60" w:name="_Toc475808151"/>
+      <w:r>
+        <w:t>Performance Requirements</w:t>
+      </w:r>
       <w:bookmarkEnd w:id="60"/>
     </w:p>
     <w:p>
@@ -9277,107 +9422,104 @@
         <w:ind w:firstLine="360"/>
       </w:pPr>
       <w:r>
-        <w:t>The system shall terminate.</w:t>
+        <w:t>The game consists of only one terminal. The game is played only on one computer, with no outside communication.</w:t>
+      </w:r>
+    </w:p>
+    <w:p>
+      <w:pPr>
+        <w:pStyle w:val="BodyText"/>
+        <w:ind w:firstLine="360"/>
+      </w:pPr>
+      <w:r>
+        <w:t>The game supports anywhere from one to ten simultaneous players.</w:t>
+      </w:r>
+    </w:p>
+    <w:p>
+      <w:pPr>
+        <w:pStyle w:val="BodyText"/>
+        <w:ind w:firstLine="360"/>
+      </w:pPr>
+      <w:r>
+        <w:t>Keyboard input will be used to alter the state of the game, which will be reflected via changes in monitor and speakers.</w:t>
+      </w:r>
+    </w:p>
+    <w:p>
+      <w:pPr>
+        <w:pStyle w:val="BodyText"/>
+        <w:ind w:firstLine="360"/>
+      </w:pPr>
+      <w:r>
+        <w:t>Data transactions will hopefully be handled in real-time since this system is rather light. The user should not have to wait for the game.</w:t>
       </w:r>
     </w:p>
     <w:p>
       <w:pPr>
         <w:pStyle w:val="Heading2"/>
       </w:pPr>
-      <w:bookmarkStart w:id="61" w:name="_Toc475808151"/>
-      <w:r>
-        <w:t>Performance Requirements</w:t>
+      <w:bookmarkStart w:id="61" w:name="_Toc475808152"/>
+      <w:r>
+        <w:t>Design Constraints</w:t>
       </w:r>
       <w:bookmarkEnd w:id="61"/>
     </w:p>
     <w:p>
       <w:pPr>
         <w:pStyle w:val="BodyText"/>
-        <w:ind w:firstLine="360"/>
-      </w:pPr>
-      <w:r>
-        <w:t>The game consists of only one terminal. The game is played only on one computer, with no outside communication.</w:t>
-      </w:r>
-    </w:p>
-    <w:p>
-      <w:pPr>
-        <w:pStyle w:val="BodyText"/>
-        <w:ind w:firstLine="360"/>
-      </w:pPr>
-      <w:r>
-        <w:t>The game supports anywhere from one to ten simultaneous players.</w:t>
-      </w:r>
-    </w:p>
-    <w:p>
-      <w:pPr>
-        <w:pStyle w:val="BodyText"/>
-        <w:ind w:firstLine="360"/>
-      </w:pPr>
-      <w:r>
-        <w:t>Keyboard input will be used to alter the state of the game, which will be reflected via changes in monitor and speakers.</w:t>
-      </w:r>
-    </w:p>
-    <w:p>
-      <w:pPr>
-        <w:pStyle w:val="BodyText"/>
-        <w:ind w:firstLine="360"/>
-      </w:pPr>
-      <w:r>
-        <w:t>Data transactions will hopefully be handled in real-time since this system is rather light. The user should not have to wait for the game.</w:t>
+      </w:pPr>
+      <w:r>
+        <w:t xml:space="preserve"> </w:t>
+      </w:r>
+      <w:r>
+        <w:t xml:space="preserve">Limitations imposed by </w:t>
+      </w:r>
+      <w:proofErr w:type="spellStart"/>
+      <w:r>
+        <w:t>Javax</w:t>
+      </w:r>
+      <w:proofErr w:type="spellEnd"/>
+      <w:r>
+        <w:t xml:space="preserve"> or Swing, for the GUI.</w:t>
+      </w:r>
+    </w:p>
+    <w:p>
+      <w:pPr>
+        <w:pStyle w:val="BodyText"/>
+      </w:pPr>
+      <w:r>
+        <w:t xml:space="preserve"> </w:t>
+      </w:r>
+      <w:r>
+        <w:t>Limitations imposed by the Java Sound API.</w:t>
+      </w:r>
+    </w:p>
+    <w:p>
+      <w:pPr>
+        <w:pStyle w:val="BodyText"/>
+      </w:pPr>
+      <w:r>
+        <w:t xml:space="preserve"> </w:t>
+      </w:r>
+      <w:r>
+        <w:t xml:space="preserve">Limitations imposed by the Java </w:t>
+      </w:r>
+      <w:proofErr w:type="spellStart"/>
+      <w:r>
+        <w:t>KeyboardListener</w:t>
+      </w:r>
+      <w:proofErr w:type="spellEnd"/>
+      <w:r>
+        <w:t xml:space="preserve"> used by the GUI component.</w:t>
       </w:r>
     </w:p>
     <w:p>
       <w:pPr>
         <w:pStyle w:val="Heading2"/>
       </w:pPr>
-      <w:bookmarkStart w:id="62" w:name="_Toc475808152"/>
-      <w:r>
-        <w:t>Design Constraints</w:t>
+      <w:bookmarkStart w:id="62" w:name="_Toc475808153"/>
+      <w:r>
+        <w:t>Software Design Attributes</w:t>
       </w:r>
       <w:bookmarkEnd w:id="62"/>
-    </w:p>
-    <w:p>
-      <w:pPr>
-        <w:pStyle w:val="BodyText"/>
-      </w:pPr>
-      <w:r>
-        <w:t xml:space="preserve"> </w:t>
-      </w:r>
-      <w:r>
-        <w:t>Limitations imposed by Javax or Swing, for the GUI.</w:t>
-      </w:r>
-    </w:p>
-    <w:p>
-      <w:pPr>
-        <w:pStyle w:val="BodyText"/>
-      </w:pPr>
-      <w:r>
-        <w:t xml:space="preserve"> </w:t>
-      </w:r>
-      <w:r>
-        <w:t>Limitations imposed by the Java Sound API.</w:t>
-      </w:r>
-    </w:p>
-    <w:p>
-      <w:pPr>
-        <w:pStyle w:val="BodyText"/>
-      </w:pPr>
-      <w:r>
-        <w:t xml:space="preserve"> </w:t>
-      </w:r>
-      <w:r>
-        <w:t>Limitations imposed by the Java KeyboardListener used by the GUI component.</w:t>
-      </w:r>
-    </w:p>
-    <w:p>
-      <w:pPr>
-        <w:pStyle w:val="Heading2"/>
-      </w:pPr>
-      <w:bookmarkStart w:id="63" w:name="_Toc475808153"/>
-      <w:r>
-        <w:t>Software Design Attributes</w:t>
-      </w:r>
-      <w:bookmarkEnd w:id="63"/>
     </w:p>
     <w:p>
       <w:pPr>
@@ -9387,11 +9529,11 @@
           <w:numId w:val="5"/>
         </w:numPr>
       </w:pPr>
-      <w:bookmarkStart w:id="64" w:name="_Toc475808154"/>
+      <w:bookmarkStart w:id="63" w:name="_Toc475808154"/>
       <w:r>
         <w:t>Reliability</w:t>
       </w:r>
-      <w:bookmarkEnd w:id="64"/>
+      <w:bookmarkEnd w:id="63"/>
     </w:p>
     <w:p>
       <w:pPr>
@@ -9410,11 +9552,11 @@
           <w:numId w:val="5"/>
         </w:numPr>
       </w:pPr>
-      <w:bookmarkStart w:id="65" w:name="_Toc475808155"/>
+      <w:bookmarkStart w:id="64" w:name="_Toc475808155"/>
       <w:r>
         <w:t>Availability</w:t>
       </w:r>
-      <w:bookmarkEnd w:id="65"/>
+      <w:bookmarkEnd w:id="64"/>
     </w:p>
     <w:p>
       <w:pPr>
@@ -9433,11 +9575,11 @@
           <w:numId w:val="5"/>
         </w:numPr>
       </w:pPr>
-      <w:bookmarkStart w:id="66" w:name="_Toc475808156"/>
+      <w:bookmarkStart w:id="65" w:name="_Toc475808156"/>
       <w:r>
         <w:t>Security</w:t>
       </w:r>
-      <w:bookmarkEnd w:id="66"/>
+      <w:bookmarkEnd w:id="65"/>
     </w:p>
     <w:p>
       <w:pPr>
@@ -9456,11 +9598,11 @@
           <w:numId w:val="5"/>
         </w:numPr>
       </w:pPr>
-      <w:bookmarkStart w:id="67" w:name="_Toc475808157"/>
+      <w:bookmarkStart w:id="66" w:name="_Toc475808157"/>
       <w:r>
         <w:t>Maintainability</w:t>
       </w:r>
-      <w:bookmarkEnd w:id="67"/>
+      <w:bookmarkEnd w:id="66"/>
     </w:p>
     <w:p>
       <w:pPr>
@@ -9479,79 +9621,97 @@
           <w:numId w:val="5"/>
         </w:numPr>
       </w:pPr>
-      <w:bookmarkStart w:id="68" w:name="_Toc475808158"/>
+      <w:bookmarkStart w:id="67" w:name="_Toc475808158"/>
       <w:r>
         <w:t>Portability</w:t>
       </w:r>
+      <w:bookmarkEnd w:id="67"/>
+    </w:p>
+    <w:p>
+      <w:pPr>
+        <w:pStyle w:val="BodyText"/>
+        <w:ind w:firstLine="360"/>
+      </w:pPr>
+      <w:r>
+        <w:t>Since it will run on the Java Virtual Machine, the system is highly portable. It has no other portability considerations.</w:t>
+      </w:r>
+    </w:p>
+    <w:p>
+      <w:pPr>
+        <w:pStyle w:val="Heading2"/>
+      </w:pPr>
+      <w:bookmarkStart w:id="68" w:name="_Toc475808159"/>
+      <w:r>
+        <w:t>Other Requirements</w:t>
+      </w:r>
       <w:bookmarkEnd w:id="68"/>
     </w:p>
     <w:p>
       <w:pPr>
         <w:pStyle w:val="BodyText"/>
+        <w:ind w:left="360"/>
+      </w:pPr>
+      <w:r>
+        <w:t>There are no other requirements.</w:t>
+      </w:r>
+    </w:p>
+    <w:p>
+      <w:pPr>
+        <w:pStyle w:val="BodyText"/>
         <w:ind w:firstLine="360"/>
       </w:pPr>
-      <w:r>
-        <w:t>Since it will run on the Java Virtual Machine, the system is highly portable. It has no other portability considerations.</w:t>
-      </w:r>
-    </w:p>
-    <w:p>
-      <w:pPr>
-        <w:pStyle w:val="Heading2"/>
-      </w:pPr>
-      <w:bookmarkStart w:id="69" w:name="_Toc475808159"/>
-      <w:r>
-        <w:t>Other Requirements</w:t>
+    </w:p>
+    <w:p>
+      <w:pPr>
+        <w:pStyle w:val="BodyText"/>
+        <w:ind w:firstLine="360"/>
+      </w:pPr>
+    </w:p>
+    <w:p>
+      <w:pPr>
+        <w:pStyle w:val="BodyText"/>
+      </w:pPr>
+    </w:p>
+    <w:p>
+      <w:pPr>
+        <w:pStyle w:val="BodyText"/>
+      </w:pPr>
+    </w:p>
+    <w:p>
+      <w:pPr>
+        <w:pStyle w:val="BodyText"/>
+      </w:pPr>
+    </w:p>
+    <w:p>
+      <w:pPr>
+        <w:pStyle w:val="BodyText"/>
+      </w:pPr>
+    </w:p>
+    <w:p>
+      <w:pPr>
+        <w:pStyle w:val="Heading1"/>
+      </w:pPr>
+      <w:bookmarkStart w:id="69" w:name="_Toc475808160"/>
+      <w:r>
+        <w:t>Appendixes</w:t>
       </w:r>
       <w:bookmarkEnd w:id="69"/>
     </w:p>
     <w:p>
       <w:pPr>
         <w:pStyle w:val="BodyText"/>
-        <w:ind w:left="360"/>
-      </w:pPr>
-      <w:r>
-        <w:t>There are no other requirements.</w:t>
-      </w:r>
-    </w:p>
-    <w:p>
-      <w:pPr>
-        <w:pStyle w:val="BodyText"/>
-        <w:ind w:firstLine="360"/>
-      </w:pPr>
-    </w:p>
-    <w:p>
-      <w:pPr>
-        <w:pStyle w:val="BodyText"/>
-        <w:ind w:firstLine="360"/>
-      </w:pPr>
-    </w:p>
-    <w:p>
-      <w:pPr>
-        <w:pStyle w:val="BodyText"/>
-      </w:pPr>
-    </w:p>
-    <w:p>
-      <w:pPr>
-        <w:pStyle w:val="BodyText"/>
-      </w:pPr>
-    </w:p>
-    <w:p>
-      <w:pPr>
-        <w:pStyle w:val="BodyText"/>
-      </w:pPr>
-    </w:p>
-    <w:p>
-      <w:pPr>
-        <w:pStyle w:val="BodyText"/>
-      </w:pPr>
+      </w:pPr>
+      <w:r>
+        <w:t>//We will update this part in future revisions</w:t>
+      </w:r>
     </w:p>
     <w:p>
       <w:pPr>
         <w:pStyle w:val="Heading1"/>
       </w:pPr>
-      <w:bookmarkStart w:id="70" w:name="_Toc475808160"/>
-      <w:r>
-        <w:t>Appendixes</w:t>
+      <w:bookmarkStart w:id="70" w:name="_Toc475808161"/>
+      <w:r>
+        <w:t>Index</w:t>
       </w:r>
       <w:bookmarkEnd w:id="70"/>
     </w:p>
@@ -9560,23 +9720,15 @@
         <w:pStyle w:val="BodyText"/>
       </w:pPr>
       <w:r>
-        <w:t>Glossary for any domain-specific terms you use in your report.</w:t>
-      </w:r>
-    </w:p>
-    <w:p>
-      <w:pPr>
-        <w:pStyle w:val="Heading1"/>
-      </w:pPr>
-      <w:bookmarkStart w:id="71" w:name="_Toc475808161"/>
-      <w:r>
-        <w:t>Index</w:t>
-      </w:r>
+        <w:t>//We will update this part in future revisions</w:t>
+      </w:r>
+    </w:p>
+    <w:p>
+      <w:pPr>
+        <w:pStyle w:val="BodyText"/>
+      </w:pPr>
+      <w:bookmarkStart w:id="71" w:name="_GoBack"/>
       <w:bookmarkEnd w:id="71"/>
-    </w:p>
-    <w:p>
-      <w:pPr>
-        <w:pStyle w:val="BodyText"/>
-      </w:pPr>
     </w:p>
     <w:sectPr>
       <w:pgSz w:w="11909" w:h="16834" w:code="9"/>
@@ -9641,7 +9793,7 @@
         <w:rStyle w:val="PageNumber"/>
         <w:noProof/>
       </w:rPr>
-      <w:t>3</w:t>
+      <w:t>10</w:t>
     </w:r>
     <w:r>
       <w:rPr>

</xml_diff>

<commit_message>
Unnessary stuff deleted and hoca's advices added
</commit_message>
<xml_diff>
--- a/srstemplemodified.docx
+++ b/srstemplemodified.docx
@@ -222,13 +222,8 @@
       <w:r>
         <w:t xml:space="preserve">  </w:t>
       </w:r>
-      <w:proofErr w:type="spellStart"/>
-      <w:r>
-        <w:t>Bilkent</w:t>
-      </w:r>
-      <w:proofErr w:type="spellEnd"/>
-      <w:r>
-        <w:t xml:space="preserve"> University</w:t>
+      <w:r>
+        <w:t>Bilkent University</w:t>
       </w:r>
     </w:p>
     <w:p>
@@ -248,11 +243,9 @@
       <w:pPr>
         <w:pStyle w:val="SubtitleItalic"/>
       </w:pPr>
-      <w:proofErr w:type="spellStart"/>
       <w:r>
         <w:t>EmojiStrike</w:t>
       </w:r>
-      <w:proofErr w:type="spellEnd"/>
     </w:p>
     <w:p>
       <w:pPr>
@@ -273,39 +266,7 @@
         <w:t xml:space="preserve">Project Group </w:t>
       </w:r>
       <w:r>
-        <w:t xml:space="preserve">Ali </w:t>
-      </w:r>
-      <w:proofErr w:type="spellStart"/>
-      <w:r>
-        <w:t>Altaf</w:t>
-      </w:r>
-      <w:proofErr w:type="spellEnd"/>
-      <w:r>
-        <w:t xml:space="preserve"> </w:t>
-      </w:r>
-      <w:proofErr w:type="spellStart"/>
-      <w:r>
-        <w:t>Salemwala</w:t>
-      </w:r>
-      <w:proofErr w:type="spellEnd"/>
-      <w:r>
-        <w:t xml:space="preserve">, Bora </w:t>
-      </w:r>
-      <w:proofErr w:type="spellStart"/>
-      <w:r>
-        <w:t>Bardük</w:t>
-      </w:r>
-      <w:proofErr w:type="spellEnd"/>
-      <w:r>
-        <w:t xml:space="preserve">, </w:t>
-      </w:r>
-      <w:proofErr w:type="spellStart"/>
-      <w:r>
-        <w:t>Eren</w:t>
-      </w:r>
-      <w:proofErr w:type="spellEnd"/>
-      <w:r>
-        <w:t xml:space="preserve"> </w:t>
+        <w:t xml:space="preserve">Ali Altaf Salemwala, Bora Bardük, Eren </w:t>
       </w:r>
       <w:r>
         <w:rPr>
@@ -385,15 +346,7 @@
         <w:t>Department</w:t>
       </w:r>
       <w:r>
-        <w:t xml:space="preserve"> of Computer Engineering of </w:t>
-      </w:r>
-      <w:proofErr w:type="spellStart"/>
-      <w:r>
-        <w:t>Bilkent</w:t>
-      </w:r>
-      <w:proofErr w:type="spellEnd"/>
-      <w:r>
-        <w:t xml:space="preserve"> University in</w:t>
+        <w:t xml:space="preserve"> of Computer Engineering of Bilkent University in</w:t>
       </w:r>
       <w:r>
         <w:t xml:space="preserve"> </w:t>
@@ -7076,11 +7029,9 @@
       <w:pPr>
         <w:pStyle w:val="SubtitleSecondPage"/>
       </w:pPr>
-      <w:proofErr w:type="spellStart"/>
       <w:r>
         <w:t>EmojiStrike</w:t>
       </w:r>
-      <w:proofErr w:type="spellEnd"/>
     </w:p>
     <w:p>
       <w:pPr>
@@ -7105,18 +7056,9 @@
     <w:p>
       <w:pPr>
         <w:pStyle w:val="BodyText"/>
-        <w:ind w:firstLine="360"/>
-      </w:pPr>
-      <w:r>
-        <w:t xml:space="preserve">This document will present a detailed description of the </w:t>
-      </w:r>
-      <w:proofErr w:type="spellStart"/>
-      <w:r>
-        <w:t>EmojiStrike</w:t>
-      </w:r>
-      <w:proofErr w:type="spellEnd"/>
-      <w:r>
-        <w:t xml:space="preserve"> game. It will introduce the purpose and scope of this game, followed by a detailing of the features, requirements, and constraints of the product. The document will also contain cases which explain how the game system will react to stimuli from the players. The intention of this Software Requirements Specification document is to serve as a future reference point for the developers and the clients, as well as a map for the future development of the project.</w:t>
+      </w:pPr>
+      <w:r>
+        <w:t>This document will present a detailed description of the EmojiStrike game. It will introduce the purpose and scope of this game, followed by a detailing of the features, requirements, and constraints of the product. The document will also contain cases which explain how the game system will react to stimuli from the players. The intention of this Software Requirements Specification document is to serve as a future reference point for the developers and the clients, as well as a map for the future development of the project.</w:t>
       </w:r>
     </w:p>
     <w:p>
@@ -7132,7 +7074,6 @@
     <w:p>
       <w:pPr>
         <w:pStyle w:val="BodyText"/>
-        <w:ind w:firstLine="360"/>
       </w:pPr>
       <w:r>
         <w:t xml:space="preserve">This game is a multiplayer turn-based game, shown to the user as a 2-D map on the monitor screen. The game consists of avatars belonging to the players dropped in random places on a pre-defined map, followed by players then attacking each other with ranged and un-ranged weapons, with the last remaining player being the victor. Power-ups designed to enhance gameplay (for example, by making a player temporarily invincible, or increasing the potency of their weapons, or increasing a wounded player’s health) will be added to the map at certain time periods </w:t>
@@ -7147,7 +7088,6 @@
     <w:p>
       <w:pPr>
         <w:pStyle w:val="BodyText"/>
-        <w:ind w:firstLine="360"/>
       </w:pPr>
       <w:r>
         <w:t xml:space="preserve">The system will be designed to maintain player interest and interactivity in the game, as it is intended as an object of leisure. It will attempt to maintain player participation until the end of the game and will provide challenges to the player while also maintaining a record of previous victors, </w:t>
@@ -7195,13 +7135,8 @@
         <w:fldChar w:fldCharType="end"/>
       </w:r>
       <w:r>
-        <w:t xml:space="preserve"> Glossary used for </w:t>
-      </w:r>
-      <w:proofErr w:type="spellStart"/>
-      <w:r>
-        <w:t>EmojiStrike</w:t>
-      </w:r>
-      <w:proofErr w:type="spellEnd"/>
+        <w:t xml:space="preserve"> Glossary used for EmojiStrike</w:t>
+      </w:r>
     </w:p>
     <w:tbl>
       <w:tblPr>
@@ -7318,15 +7253,7 @@
         <w:pStyle w:val="BodyText"/>
       </w:pPr>
       <w:r>
-        <w:t xml:space="preserve">IEEE. IEEE </w:t>
-      </w:r>
-      <w:proofErr w:type="spellStart"/>
-      <w:r>
-        <w:t>Std</w:t>
-      </w:r>
-      <w:proofErr w:type="spellEnd"/>
-      <w:r>
-        <w:t xml:space="preserve"> 830-1998 IEEE Recommended Practice for Software Requirements Specifications. IEEE Computer Society, 1998.</w:t>
+        <w:t>IEEE. IEEE Std 830-1998 IEEE Recommended Practice for Software Requirements Specifications. IEEE Computer Society, 1998.</w:t>
       </w:r>
     </w:p>
     <w:p>
@@ -7372,7 +7299,6 @@
     <w:p>
       <w:pPr>
         <w:pStyle w:val="BodyText"/>
-        <w:ind w:firstLine="360"/>
       </w:pPr>
       <w:r>
         <w:t>The Overall Description section of this document gives an overview of the functionality of the game. It describes the informal requirements and is used to establish a context for the technical requirements specification section that follows.</w:t>
@@ -7381,7 +7307,6 @@
     <w:p>
       <w:pPr>
         <w:pStyle w:val="BodyText"/>
-        <w:ind w:firstLine="360"/>
       </w:pPr>
       <w:r>
         <w:t>The Requirements Specification section of this document is intended primarily for the developers, and so describes in technical terms the details of the functionality of the product.  Both sections of the document describe the same game, but since they are intended for different audiences, different language has been used.</w:t>
@@ -7415,7 +7340,6 @@
     <w:p>
       <w:pPr>
         <w:pStyle w:val="BodyText"/>
-        <w:ind w:firstLine="360"/>
       </w:pPr>
       <w:r>
         <w:t xml:space="preserve">Our product is self-contained, and standalone in terms of functionality.  There are no external data servers required since it will be a turn-based game on the same machine.  Our main actor is the players who are going to play the game.  </w:t>
@@ -7438,7 +7362,6 @@
     <w:p>
       <w:pPr>
         <w:pStyle w:val="BodyText"/>
-        <w:ind w:firstLine="360"/>
       </w:pPr>
       <w:r>
         <w:t>The user will use the keyboard to pass in inputs. While selecting an Emoji avatar for each player, and the map of the game, players will use the four arrow keys to navigate the menu, the Enter key to select, and the Backspace key to move back. The user will use the letter and number keys to type in their character's name. During gameplay, the W, A, S, D keys will be used to move the character, and the four arrow keys will be used to aim the weapon, while the Space Bar will be used to fire.</w:t>
@@ -7450,15 +7373,7 @@
       </w:pPr>
       <w:r>
         <w:tab/>
-        <w:t>The “P” button will be used to move the game in and out of the Pause mode. The “R” button will be used to restart the game and bring it back to the main menu, and the “Q” button will be used to quit the game. “</w:t>
-      </w:r>
-      <w:proofErr w:type="gramStart"/>
-      <w:r>
-        <w:t>Shift”+</w:t>
-      </w:r>
-      <w:proofErr w:type="gramEnd"/>
-      <w:r>
-        <w:t xml:space="preserve"> “Q” saves the game first and then quits. A dialog box will open asking the user to type in a name for the saved game.</w:t>
+        <w:t>The “P” button will be used to move the game in and out of the Pause mode. The “R” button will be used to restart the game and bring it back to the main menu, and the “Q” button will be used to quit the game. “Shift”+ “Q” saves the game first and then quits. A dialog box will open asking the user to type in a name for the saved game.</w:t>
       </w:r>
     </w:p>
     <w:p>
@@ -7527,15 +7442,7 @@
       <w:r>
         <w:lastRenderedPageBreak/>
         <w:tab/>
-        <w:t xml:space="preserve">The users will select </w:t>
-      </w:r>
-      <w:proofErr w:type="spellStart"/>
-      <w:r>
-        <w:t>Emojis</w:t>
-      </w:r>
-      <w:proofErr w:type="spellEnd"/>
-      <w:r>
-        <w:t xml:space="preserve"> from a list, and type in the name for each player. They will also select the number of players from a list of pre-approved numbers. A table of maps with small previews will allow them to select the map.</w:t>
+        <w:t>The users will select Emojis from a list, and type in the name for each player. They will also select the number of players from a list of pre-approved numbers. A table of maps with small previews will allow them to select the map.</w:t>
       </w:r>
     </w:p>
     <w:p>
@@ -7574,7 +7481,6 @@
     <w:p>
       <w:pPr>
         <w:pStyle w:val="BodyText"/>
-        <w:ind w:firstLine="360"/>
       </w:pPr>
       <w:r>
         <w:t>Our program will use Java’s automated HID USB device recognition to connect our application to hardware.  The required keyboard, sound, and display interface will be detected automatically without the manual utilization of physical ports.  Java will interpret the signals automatically and convert them to Java Virtual Machine’s inputs. The supported devices matter on the port availability between a computer and its physical port interfaces.  It can be USB-C, USB-A, HDMI, etc.</w:t>
@@ -7597,7 +7503,6 @@
     <w:p>
       <w:pPr>
         <w:pStyle w:val="BodyText"/>
-        <w:ind w:firstLine="360"/>
       </w:pPr>
       <w:r>
         <w:t>The game will be written in Java language and will interact with an operating system of any platform using the Java Virtual Machine. The Java specifications are:</w:t>
@@ -7681,26 +7586,9 @@
     <w:p>
       <w:pPr>
         <w:pStyle w:val="BodyText"/>
-        <w:ind w:firstLine="360"/>
-      </w:pPr>
-      <w:r>
-        <w:t>In the Java Virtual Machine, -</w:t>
-      </w:r>
-      <w:proofErr w:type="spellStart"/>
-      <w:r>
-        <w:t>Xmx</w:t>
-      </w:r>
-      <w:proofErr w:type="spellEnd"/>
-      <w:r>
-        <w:t xml:space="preserve"> is 2 gigabytes, and the -</w:t>
-      </w:r>
-      <w:proofErr w:type="spellStart"/>
-      <w:r>
-        <w:t>Xms</w:t>
-      </w:r>
-      <w:proofErr w:type="spellEnd"/>
-      <w:r>
-        <w:t xml:space="preserve"> is 256 megabytes. The program will use the default settings.</w:t>
+      </w:pPr>
+      <w:r>
+        <w:t>In the Java Virtual Machine, -Xmx is 2 gigabytes, and the -Xms is 256 megabytes. The program will use the default settings.</w:t>
       </w:r>
     </w:p>
     <w:p>
@@ -7720,7 +7608,6 @@
     <w:p>
       <w:pPr>
         <w:pStyle w:val="BodyText"/>
-        <w:ind w:firstLine="360"/>
       </w:pPr>
       <w:r>
         <w:t>There are four modes of operation. There is the “Loading” mode, the “Main Menu” mode, the “Pause” mode, the “Game” mode.</w:t>
@@ -7794,13 +7681,8 @@
       <w:pPr>
         <w:pStyle w:val="BodyText"/>
       </w:pPr>
-      <w:proofErr w:type="spellStart"/>
-      <w:r>
-        <w:t>a</w:t>
-      </w:r>
-      <w:proofErr w:type="spellEnd"/>
-      <w:r>
-        <w:t>)</w:t>
+      <w:r>
+        <w:t>a)</w:t>
       </w:r>
       <w:r>
         <w:tab/>
@@ -7834,13 +7716,7 @@
         <w:pStyle w:val="Caption"/>
       </w:pPr>
       <w:r>
-        <w:t>Figure 1</w:t>
-      </w:r>
-      <w:r>
-        <w:t xml:space="preserve"> </w:t>
-      </w:r>
-      <w:r>
-        <w:t>Use Case Diagram</w:t>
+        <w:t>Figure 1 Use Case Diagram</w:t>
       </w:r>
     </w:p>
     <w:p>
@@ -7929,7 +7805,46 @@
     <w:p>
       <w:pPr>
         <w:pStyle w:val="BodyText"/>
-        <w:ind w:firstLine="360"/>
+      </w:pPr>
+    </w:p>
+    <w:p>
+      <w:pPr>
+        <w:pStyle w:val="BodyText"/>
+      </w:pPr>
+    </w:p>
+    <w:p>
+      <w:pPr>
+        <w:pStyle w:val="BodyText"/>
+      </w:pPr>
+    </w:p>
+    <w:p>
+      <w:pPr>
+        <w:pStyle w:val="BodyText"/>
+      </w:pPr>
+    </w:p>
+    <w:p>
+      <w:pPr>
+        <w:pStyle w:val="BodyText"/>
+      </w:pPr>
+    </w:p>
+    <w:p>
+      <w:pPr>
+        <w:pStyle w:val="BodyText"/>
+      </w:pPr>
+    </w:p>
+    <w:p>
+      <w:pPr>
+        <w:pStyle w:val="BodyText"/>
+      </w:pPr>
+    </w:p>
+    <w:p>
+      <w:pPr>
+        <w:pStyle w:val="BodyText"/>
+      </w:pPr>
+    </w:p>
+    <w:p>
+      <w:pPr>
+        <w:pStyle w:val="BodyText"/>
       </w:pPr>
       <w:r>
         <w:t>The program will allow users to start the game, pick an avatar for themselves in that game, and choose a map to play on. While playing, users may choose a weapon to attack other players with, attack other players with the weapon, and move around on the map. Players may save the current game if it is incomplete, and load earlier game instances to play.</w:t>
@@ -7937,6 +7852,128 @@
     </w:p>
     <w:p>
       <w:pPr>
+        <w:pStyle w:val="BodyText"/>
+      </w:pPr>
+      <w:r>
+        <w:t xml:space="preserve">Save Game: </w:t>
+      </w:r>
+      <w:r>
+        <w:t>Player</w:t>
+      </w:r>
+      <w:r>
+        <w:t xml:space="preserve"> </w:t>
+      </w:r>
+      <w:r>
+        <w:t>s</w:t>
+      </w:r>
+      <w:r>
+        <w:t xml:space="preserve">aves the game state to be retrieved later. </w:t>
+      </w:r>
+      <w:r>
+        <w:t>User can rename their save files.  By default, date of saving time will be added.</w:t>
+      </w:r>
+    </w:p>
+    <w:p>
+      <w:pPr>
+        <w:pStyle w:val="BodyText"/>
+      </w:pPr>
+      <w:r>
+        <w:t xml:space="preserve">Load Game: </w:t>
+      </w:r>
+      <w:r>
+        <w:t>Player l</w:t>
+      </w:r>
+      <w:r>
+        <w:t>oads the previously saved game state</w:t>
+      </w:r>
+      <w:r>
+        <w:t xml:space="preserve">. </w:t>
+      </w:r>
+      <w:r>
+        <w:t xml:space="preserve"> </w:t>
+      </w:r>
+    </w:p>
+    <w:p>
+      <w:pPr>
+        <w:pStyle w:val="BodyText"/>
+      </w:pPr>
+      <w:r>
+        <w:t xml:space="preserve">Move Character: </w:t>
+      </w:r>
+      <w:r>
+        <w:t>Makes the character initiate physical interactions with its</w:t>
+      </w:r>
+      <w:r>
+        <w:t xml:space="preserve"> surroundings.  Player may chang</w:t>
+      </w:r>
+      <w:r>
+        <w:t>e character position</w:t>
+      </w:r>
+      <w:r>
+        <w:t xml:space="preserve"> on the map during this case.</w:t>
+      </w:r>
+    </w:p>
+    <w:p>
+      <w:pPr>
+        <w:pStyle w:val="BodyText"/>
+      </w:pPr>
+      <w:r>
+        <w:t xml:space="preserve">Shoot: </w:t>
+      </w:r>
+      <w:r>
+        <w:t xml:space="preserve">Allows the player to attack inactive players.  During this case, player can not initiate movement.  </w:t>
+      </w:r>
+    </w:p>
+    <w:p>
+      <w:pPr>
+        <w:pStyle w:val="BodyText"/>
+      </w:pPr>
+      <w:r>
+        <w:t xml:space="preserve">Choose Map: </w:t>
+      </w:r>
+      <w:r>
+        <w:t>Player chooses one of predetermined maps to be used in game case.</w:t>
+      </w:r>
+    </w:p>
+    <w:p>
+      <w:pPr>
+        <w:pStyle w:val="BodyText"/>
+      </w:pPr>
+      <w:r>
+        <w:lastRenderedPageBreak/>
+        <w:t>Select Emoji:  Players choose their avatars, which will be used by individual players during game case.</w:t>
+      </w:r>
+    </w:p>
+    <w:p>
+      <w:pPr>
+        <w:pStyle w:val="BodyText"/>
+      </w:pPr>
+      <w:r>
+        <w:t xml:space="preserve">Write Name: </w:t>
+      </w:r>
+      <w:r>
+        <w:t>Players choose their</w:t>
+      </w:r>
+      <w:r>
+        <w:t xml:space="preserve"> names, which will be used by individual players during game case.</w:t>
+      </w:r>
+    </w:p>
+    <w:p>
+      <w:pPr>
+        <w:pStyle w:val="BodyText"/>
+      </w:pPr>
+      <w:r>
+        <w:t>Pause t</w:t>
+      </w:r>
+      <w:r>
+        <w:t xml:space="preserve">he Game: </w:t>
+      </w:r>
+      <w:r>
+        <w:t>Player pauses the game to be resumed by the player at a desired time.</w:t>
+      </w:r>
+    </w:p>
+    <w:p>
+      <w:pPr>
         <w:pStyle w:val="Heading2"/>
       </w:pPr>
       <w:bookmarkStart w:id="18" w:name="_Toc475808109"/>
@@ -7972,50 +8009,26 @@
     <w:p>
       <w:pPr>
         <w:pStyle w:val="BodyText"/>
-        <w:ind w:firstLine="360"/>
       </w:pPr>
       <w:r>
         <w:t>Developers must create the game in Java.</w:t>
       </w:r>
+      <w:bookmarkStart w:id="20" w:name="_GoBack"/>
+      <w:bookmarkEnd w:id="20"/>
+    </w:p>
+    <w:p>
+      <w:pPr>
+        <w:pStyle w:val="Heading2"/>
+      </w:pPr>
+      <w:bookmarkStart w:id="21" w:name="_Toc475808111"/>
+      <w:r>
+        <w:t>Assumptions and Dependencies</w:t>
+      </w:r>
+      <w:bookmarkEnd w:id="21"/>
     </w:p>
     <w:p>
       <w:pPr>
         <w:pStyle w:val="BodyText"/>
-        <w:ind w:firstLine="360"/>
-      </w:pPr>
-    </w:p>
-    <w:p>
-      <w:pPr>
-        <w:pStyle w:val="BodyText"/>
-        <w:ind w:firstLine="360"/>
-      </w:pPr>
-    </w:p>
-    <w:p>
-      <w:pPr>
-        <w:pStyle w:val="BodyText"/>
-        <w:ind w:firstLine="360"/>
-      </w:pPr>
-    </w:p>
-    <w:p>
-      <w:pPr>
-        <w:pStyle w:val="BodyText"/>
-        <w:ind w:firstLine="360"/>
-      </w:pPr>
-    </w:p>
-    <w:p>
-      <w:pPr>
-        <w:pStyle w:val="Heading2"/>
-      </w:pPr>
-      <w:bookmarkStart w:id="20" w:name="_Toc475808111"/>
-      <w:r>
-        <w:t>Assumptions and Dependencies</w:t>
-      </w:r>
-      <w:bookmarkEnd w:id="20"/>
-    </w:p>
-    <w:p>
-      <w:pPr>
-        <w:pStyle w:val="BodyText"/>
-        <w:ind w:firstLine="360"/>
       </w:pPr>
       <w:r>
         <w:t xml:space="preserve">We are expecting that the game is designed for computers with regular functioning keyboards with ISO or US layout which possesses the required keys for users to communicate the game.  </w:t>
@@ -8043,11 +8056,11 @@
       <w:pPr>
         <w:pStyle w:val="Heading2"/>
       </w:pPr>
-      <w:bookmarkStart w:id="21" w:name="_Toc475808112"/>
+      <w:bookmarkStart w:id="22" w:name="_Toc475808112"/>
       <w:r>
         <w:t>Apportioning the Requirements</w:t>
       </w:r>
-      <w:bookmarkEnd w:id="21"/>
+      <w:bookmarkEnd w:id="22"/>
     </w:p>
     <w:p>
       <w:pPr>
@@ -8055,15 +8068,7 @@
       </w:pPr>
       <w:r>
         <w:tab/>
-        <w:t xml:space="preserve">If the up-to-date Java version of the development time requires different hardware and software constraints (like </w:t>
-      </w:r>
-      <w:proofErr w:type="spellStart"/>
-      <w:r>
-        <w:t>macOS</w:t>
-      </w:r>
-      <w:proofErr w:type="spellEnd"/>
-      <w:r>
-        <w:t xml:space="preserve"> losing support), requirements may change at the time.</w:t>
+        <w:t>If the up-to-date Java version of the development time requires different hardware and software constraints (like macOS losing support), requirements may change at the time.</w:t>
       </w:r>
     </w:p>
     <w:p>
@@ -8079,21 +8084,21 @@
       <w:pPr>
         <w:pStyle w:val="Heading1"/>
       </w:pPr>
-      <w:bookmarkStart w:id="22" w:name="_Toc475808113"/>
+      <w:bookmarkStart w:id="23" w:name="_Toc475808113"/>
       <w:r>
         <w:t>Specific Requirements</w:t>
       </w:r>
-      <w:bookmarkEnd w:id="22"/>
+      <w:bookmarkEnd w:id="23"/>
     </w:p>
     <w:p>
       <w:pPr>
         <w:pStyle w:val="Heading2"/>
       </w:pPr>
-      <w:bookmarkStart w:id="23" w:name="_Toc475808114"/>
+      <w:bookmarkStart w:id="24" w:name="_Toc475808114"/>
       <w:r>
         <w:t>External Interface Requirements</w:t>
       </w:r>
-      <w:bookmarkEnd w:id="23"/>
+      <w:bookmarkEnd w:id="24"/>
     </w:p>
     <w:p>
       <w:pPr>
@@ -8103,11 +8108,11 @@
           <w:numId w:val="5"/>
         </w:numPr>
       </w:pPr>
-      <w:bookmarkStart w:id="24" w:name="_Toc475808115"/>
+      <w:bookmarkStart w:id="25" w:name="_Toc475808115"/>
       <w:r>
         <w:t>User Interfaces</w:t>
       </w:r>
-      <w:bookmarkEnd w:id="24"/>
+      <w:bookmarkEnd w:id="25"/>
     </w:p>
     <w:p>
       <w:pPr>
@@ -8125,507 +8130,597 @@
           <w:numId w:val="5"/>
         </w:numPr>
       </w:pPr>
-      <w:bookmarkStart w:id="25" w:name="_Toc475808116"/>
-      <w:r>
-        <w:t>Hardware</w:t>
-      </w:r>
-      <w:r>
-        <w:t xml:space="preserve"> Interfaces</w:t>
-      </w:r>
-      <w:bookmarkEnd w:id="25"/>
+      <w:bookmarkStart w:id="26" w:name="_Toc475808116"/>
+      <w:r>
+        <w:t>Hardware Interfaces</w:t>
+      </w:r>
+      <w:bookmarkEnd w:id="26"/>
     </w:p>
     <w:p>
       <w:pPr>
         <w:pStyle w:val="BodyText"/>
-        <w:numPr>
-          <w:ilvl w:val="0"/>
-          <w:numId w:val="7"/>
-        </w:numPr>
-      </w:pPr>
-      <w:r>
-        <w:t>Keyboard</w:t>
-      </w:r>
+      </w:pPr>
+      <w:r>
+        <w:t>The three pieces of hardware in the system will be a keyboard, speakers, and a monitor. The keyboard will allow users to enter commands to be interpreted by the game, and the changes will work in real-time. The speakers will play sounds related to the gameplay in order to create a better user experience. The monitor will display the game to the user. The monitors and speakers will change depending on the input from the keyboard. Both of them will also perform in real-time.</w:t>
+      </w:r>
+    </w:p>
+    <w:p>
+      <w:pPr>
+        <w:pStyle w:val="Heading2"/>
+      </w:pPr>
+      <w:bookmarkStart w:id="27" w:name="_Toc475808119"/>
+      <w:r>
+        <w:t>Functional Requirements</w:t>
+      </w:r>
+      <w:bookmarkEnd w:id="27"/>
     </w:p>
     <w:p>
       <w:pPr>
         <w:pStyle w:val="BodyText"/>
-        <w:numPr>
-          <w:ilvl w:val="0"/>
-          <w:numId w:val="7"/>
-        </w:numPr>
-      </w:pPr>
-      <w:r>
-        <w:t>To allow the user to enter commands to be interpreted by the game</w:t>
-      </w:r>
+      </w:pPr>
     </w:p>
     <w:p>
       <w:pPr>
         <w:pStyle w:val="BodyText"/>
-        <w:numPr>
-          <w:ilvl w:val="0"/>
-          <w:numId w:val="7"/>
-        </w:numPr>
-      </w:pPr>
-      <w:r>
-        <w:t>N/A</w:t>
-      </w:r>
+      </w:pPr>
     </w:p>
     <w:p>
       <w:pPr>
         <w:pStyle w:val="BodyText"/>
-        <w:numPr>
-          <w:ilvl w:val="0"/>
-          <w:numId w:val="7"/>
-        </w:numPr>
-      </w:pPr>
-      <w:r>
-        <w:t>N/A</w:t>
-      </w:r>
-    </w:p>
+      </w:pPr>
+      <w:r>
+        <w:t xml:space="preserve">Table </w:t>
+      </w:r>
+      <w:fldSimple w:instr=" SEQ Figure \* ARABIC ">
+        <w:r>
+          <w:rPr>
+            <w:noProof/>
+          </w:rPr>
+          <w:t>2</w:t>
+        </w:r>
+      </w:fldSimple>
+      <w:r>
+        <w:t xml:space="preserve"> Keys and their functions</w:t>
+      </w:r>
+    </w:p>
+    <w:tbl>
+      <w:tblPr>
+        <w:tblStyle w:val="TableGrid"/>
+        <w:tblW w:w="0" w:type="auto"/>
+        <w:tblLook w:val="04A0" w:firstRow="1" w:lastRow="0" w:firstColumn="1" w:lastColumn="0" w:noHBand="0" w:noVBand="1"/>
+      </w:tblPr>
+      <w:tblGrid>
+        <w:gridCol w:w="4149"/>
+        <w:gridCol w:w="4150"/>
+      </w:tblGrid>
+      <w:tr>
+        <w:tc>
+          <w:tcPr>
+            <w:tcW w:w="4149" w:type="dxa"/>
+          </w:tcPr>
+          <w:p>
+            <w:pPr>
+              <w:pStyle w:val="BodyText"/>
+            </w:pPr>
+            <w:r>
+              <w:t>Arrow Keys</w:t>
+            </w:r>
+          </w:p>
+        </w:tc>
+        <w:tc>
+          <w:tcPr>
+            <w:tcW w:w="4150" w:type="dxa"/>
+          </w:tcPr>
+          <w:p>
+            <w:pPr>
+              <w:pStyle w:val="BodyText"/>
+            </w:pPr>
+            <w:r>
+              <w:t>When in the Menu, Load and Choice states, the system shall navigate to the selected option from those that are available. The up key will move it up, the down key will move it down. It will loop through the options. In the Load State, if there are no saved games, no action shall be taken.</w:t>
+            </w:r>
+          </w:p>
+          <w:p>
+            <w:pPr>
+              <w:pStyle w:val="BodyText"/>
+            </w:pPr>
+            <w:r>
+              <w:t>When in the Game state, the system shall adjust the direction where the weapon will be fired, and represent an arrow in the direction (showed by a combination of the keys).</w:t>
+            </w:r>
+          </w:p>
+          <w:p>
+            <w:pPr>
+              <w:pStyle w:val="BodyText"/>
+            </w:pPr>
+            <w:r>
+              <w:t>When in the Tutorial state, the system shall scroll up or down through the tutorial depending on which key is pressed.</w:t>
+            </w:r>
+          </w:p>
+        </w:tc>
+      </w:tr>
+      <w:tr>
+        <w:tc>
+          <w:tcPr>
+            <w:tcW w:w="4149" w:type="dxa"/>
+          </w:tcPr>
+          <w:p>
+            <w:pPr>
+              <w:pStyle w:val="BodyText"/>
+            </w:pPr>
+            <w:r>
+              <w:t>Enter Key</w:t>
+            </w:r>
+          </w:p>
+        </w:tc>
+        <w:tc>
+          <w:tcPr>
+            <w:tcW w:w="4150" w:type="dxa"/>
+          </w:tcPr>
+          <w:p>
+            <w:pPr>
+              <w:pStyle w:val="BodyText"/>
+            </w:pPr>
+            <w:r>
+              <w:t>When in the Menu, Choice, and Load states, the system shall execute the selected option.</w:t>
+            </w:r>
+          </w:p>
+          <w:p>
+            <w:pPr>
+              <w:pStyle w:val="BodyText"/>
+            </w:pPr>
+            <w:r>
+              <w:t>When in the Save state, the system shall make a new file with the data of the current game along with the name entered by the player, and then return the game to its previous state</w:t>
+            </w:r>
+          </w:p>
+        </w:tc>
+      </w:tr>
+      <w:tr>
+        <w:tc>
+          <w:tcPr>
+            <w:tcW w:w="4149" w:type="dxa"/>
+          </w:tcPr>
+          <w:p>
+            <w:pPr>
+              <w:pStyle w:val="BodyText"/>
+            </w:pPr>
+            <w:r>
+              <w:t>Space Key</w:t>
+            </w:r>
+          </w:p>
+        </w:tc>
+        <w:tc>
+          <w:tcPr>
+            <w:tcW w:w="4150" w:type="dxa"/>
+          </w:tcPr>
+          <w:p>
+            <w:pPr>
+              <w:rPr>
+                <w:spacing w:val="10"/>
+              </w:rPr>
+            </w:pPr>
+            <w:r>
+              <w:rPr>
+                <w:spacing w:val="10"/>
+              </w:rPr>
+              <w:t>When in the Game state, the system shall fire the selected weapon and trigger the appropriate animations and sounds, calculate any updates, and display them to the screen (such as characters hurt/dying or terrain being destroyed).</w:t>
+            </w:r>
+          </w:p>
+          <w:p>
+            <w:pPr>
+              <w:pStyle w:val="BodyText"/>
+            </w:pPr>
+          </w:p>
+        </w:tc>
+      </w:tr>
+      <w:tr>
+        <w:tc>
+          <w:tcPr>
+            <w:tcW w:w="4149" w:type="dxa"/>
+          </w:tcPr>
+          <w:p>
+            <w:pPr>
+              <w:pStyle w:val="BodyText"/>
+            </w:pPr>
+            <w:r>
+              <w:t>Q Key</w:t>
+            </w:r>
+          </w:p>
+        </w:tc>
+        <w:tc>
+          <w:tcPr>
+            <w:tcW w:w="4150" w:type="dxa"/>
+          </w:tcPr>
+          <w:p>
+            <w:pPr>
+              <w:pStyle w:val="BodyText"/>
+            </w:pPr>
+            <w:r>
+              <w:t>When in the Game, Load, Pause, and Tutorial states, the system shall terminate.</w:t>
+            </w:r>
+          </w:p>
+          <w:p>
+            <w:pPr>
+              <w:pStyle w:val="BodyText"/>
+            </w:pPr>
+            <w:r>
+              <w:t xml:space="preserve">NOTE: we had this for the Save state as well but </w:t>
+            </w:r>
+            <w:r>
+              <w:t>that’s</w:t>
+            </w:r>
+            <w:r>
+              <w:t xml:space="preserve"> inappropriate... what if someone writes name including Q .... We cannot have letter keys and q keys used in same state.</w:t>
+            </w:r>
+          </w:p>
+        </w:tc>
+      </w:tr>
+      <w:tr>
+        <w:tc>
+          <w:tcPr>
+            <w:tcW w:w="4149" w:type="dxa"/>
+          </w:tcPr>
+          <w:p>
+            <w:pPr>
+              <w:pStyle w:val="BodyText"/>
+            </w:pPr>
+            <w:r>
+              <w:t>P Key</w:t>
+            </w:r>
+          </w:p>
+        </w:tc>
+        <w:tc>
+          <w:tcPr>
+            <w:tcW w:w="4150" w:type="dxa"/>
+          </w:tcPr>
+          <w:p>
+            <w:pPr>
+              <w:pStyle w:val="BodyText"/>
+            </w:pPr>
+            <w:r>
+              <w:t>When in the Game state, the system shall enter the Pause State.</w:t>
+            </w:r>
+          </w:p>
+          <w:p>
+            <w:pPr>
+              <w:pStyle w:val="BodyText"/>
+            </w:pPr>
+            <w:r>
+              <w:t>When in the Pause state, the system shall enter the Game State.</w:t>
+            </w:r>
+          </w:p>
+        </w:tc>
+      </w:tr>
+      <w:tr>
+        <w:tc>
+          <w:tcPr>
+            <w:tcW w:w="4149" w:type="dxa"/>
+          </w:tcPr>
+          <w:p>
+            <w:pPr>
+              <w:pStyle w:val="BodyText"/>
+            </w:pPr>
+            <w:r>
+              <w:t>R Key</w:t>
+            </w:r>
+          </w:p>
+        </w:tc>
+        <w:tc>
+          <w:tcPr>
+            <w:tcW w:w="4150" w:type="dxa"/>
+          </w:tcPr>
+          <w:p>
+            <w:pPr>
+              <w:pStyle w:val="BodyText"/>
+            </w:pPr>
+            <w:r>
+              <w:t>When in the Pause and Game states, the system shall quit the current state and the current game and move to the Menu state.</w:t>
+            </w:r>
+          </w:p>
+        </w:tc>
+      </w:tr>
+      <w:tr>
+        <w:tc>
+          <w:tcPr>
+            <w:tcW w:w="4149" w:type="dxa"/>
+          </w:tcPr>
+          <w:p>
+            <w:pPr>
+              <w:pStyle w:val="BodyText"/>
+            </w:pPr>
+            <w:r>
+              <w:lastRenderedPageBreak/>
+              <w:t>S Key</w:t>
+            </w:r>
+          </w:p>
+        </w:tc>
+        <w:tc>
+          <w:tcPr>
+            <w:tcW w:w="4150" w:type="dxa"/>
+          </w:tcPr>
+          <w:p>
+            <w:pPr>
+              <w:pStyle w:val="BodyText"/>
+            </w:pPr>
+            <w:r>
+              <w:t xml:space="preserve">When in the game state, the system shall enter the save state.  </w:t>
+            </w:r>
+          </w:p>
+        </w:tc>
+      </w:tr>
+      <w:tr>
+        <w:tc>
+          <w:tcPr>
+            <w:tcW w:w="4149" w:type="dxa"/>
+          </w:tcPr>
+          <w:p>
+            <w:pPr>
+              <w:pStyle w:val="BodyText"/>
+            </w:pPr>
+            <w:r>
+              <w:t>Backspace Key</w:t>
+            </w:r>
+          </w:p>
+        </w:tc>
+        <w:tc>
+          <w:tcPr>
+            <w:tcW w:w="4150" w:type="dxa"/>
+          </w:tcPr>
+          <w:p>
+            <w:pPr>
+              <w:pStyle w:val="BodyText"/>
+            </w:pPr>
+            <w:r>
+              <w:t>When in the Tutorial and Load states the system shall move back into the Menu state.</w:t>
+            </w:r>
+          </w:p>
+        </w:tc>
+      </w:tr>
+      <w:tr>
+        <w:tc>
+          <w:tcPr>
+            <w:tcW w:w="4149" w:type="dxa"/>
+          </w:tcPr>
+          <w:p>
+            <w:pPr>
+              <w:pStyle w:val="BodyText"/>
+            </w:pPr>
+            <w:r>
+              <w:t>WASD Keys</w:t>
+            </w:r>
+          </w:p>
+        </w:tc>
+        <w:tc>
+          <w:tcPr>
+            <w:tcW w:w="4150" w:type="dxa"/>
+          </w:tcPr>
+          <w:p>
+            <w:pPr>
+              <w:rPr>
+                <w:spacing w:val="10"/>
+              </w:rPr>
+            </w:pPr>
+            <w:r>
+              <w:rPr>
+                <w:spacing w:val="10"/>
+              </w:rPr>
+              <w:t>When in the Game state, the system updates the location of the active player on the map by a predetermined move amount for the character (this amount may change based on power</w:t>
+            </w:r>
+            <w:r>
+              <w:rPr>
+                <w:spacing w:val="10"/>
+              </w:rPr>
+              <w:t>-</w:t>
+            </w:r>
+            <w:r>
+              <w:rPr>
+                <w:spacing w:val="10"/>
+              </w:rPr>
+              <w:t>ups acquired by the character). The A key moves the character left on the map, the D key right, the S key down, and the W key up. If there is no space to move (e.g. if the character is against a wall to the left and presses the A key) nothing happens. The changes shall appear real</w:t>
+            </w:r>
+            <w:r>
+              <w:rPr>
+                <w:spacing w:val="10"/>
+              </w:rPr>
+              <w:t>-</w:t>
+            </w:r>
+            <w:r>
+              <w:rPr>
+                <w:spacing w:val="10"/>
+              </w:rPr>
+              <w:t>time on the screen. In addition to detecting collisions, the system shall also detect if the character moves off a cliff and will calculate and display the appropriate falling motion.</w:t>
+            </w:r>
+          </w:p>
+          <w:p>
+            <w:pPr>
+              <w:pStyle w:val="BodyText"/>
+            </w:pPr>
+          </w:p>
+        </w:tc>
+      </w:tr>
+      <w:tr>
+        <w:tc>
+          <w:tcPr>
+            <w:tcW w:w="4149" w:type="dxa"/>
+          </w:tcPr>
+          <w:p>
+            <w:pPr>
+              <w:pStyle w:val="BodyText"/>
+            </w:pPr>
+            <w:r>
+              <w:t>Letter and Number Keys</w:t>
+            </w:r>
+          </w:p>
+        </w:tc>
+        <w:tc>
+          <w:tcPr>
+            <w:tcW w:w="4150" w:type="dxa"/>
+          </w:tcPr>
+          <w:p>
+            <w:pPr>
+              <w:rPr>
+                <w:spacing w:val="10"/>
+              </w:rPr>
+            </w:pPr>
+            <w:r>
+              <w:rPr>
+                <w:spacing w:val="10"/>
+              </w:rPr>
+              <w:t>When in the Save state, the system shall store the input from the user with these keys and save the game in a file with the name.</w:t>
+            </w:r>
+          </w:p>
+          <w:p>
+            <w:pPr>
+              <w:rPr>
+                <w:spacing w:val="10"/>
+              </w:rPr>
+            </w:pPr>
+          </w:p>
+          <w:p>
+            <w:pPr>
+              <w:rPr>
+                <w:spacing w:val="10"/>
+              </w:rPr>
+            </w:pPr>
+            <w:r>
+              <w:rPr>
+                <w:spacing w:val="10"/>
+              </w:rPr>
+              <w:t>When in the Choice state (in the Emoji selection window), the system shall store the input from the user with these keys and save that user's character with the name.</w:t>
+            </w:r>
+          </w:p>
+          <w:p>
+            <w:pPr>
+              <w:rPr>
+                <w:spacing w:val="10"/>
+              </w:rPr>
+            </w:pPr>
+          </w:p>
+        </w:tc>
+      </w:tr>
+      <w:tr>
+        <w:tc>
+          <w:tcPr>
+            <w:tcW w:w="4149" w:type="dxa"/>
+          </w:tcPr>
+          <w:p>
+            <w:pPr>
+              <w:pStyle w:val="BodyText"/>
+            </w:pPr>
+            <w:r>
+              <w:t>Shift + Q Keys</w:t>
+            </w:r>
+          </w:p>
+        </w:tc>
+        <w:tc>
+          <w:tcPr>
+            <w:tcW w:w="4150" w:type="dxa"/>
+          </w:tcPr>
+          <w:p>
+            <w:pPr>
+              <w:rPr>
+                <w:spacing w:val="10"/>
+              </w:rPr>
+            </w:pPr>
+            <w:r>
+              <w:rPr>
+                <w:spacing w:val="10"/>
+              </w:rPr>
+              <w:t>When in the Game state, the system shall first open the Save state, then terminate itself directly.</w:t>
+            </w:r>
+          </w:p>
+        </w:tc>
+      </w:tr>
+    </w:tbl>
     <w:p>
       <w:pPr>
         <w:pStyle w:val="BodyText"/>
-        <w:numPr>
-          <w:ilvl w:val="0"/>
-          <w:numId w:val="7"/>
-        </w:numPr>
-      </w:pPr>
-      <w:r>
-        <w:t>N/A</w:t>
-      </w:r>
+      </w:pPr>
+    </w:p>
+    <w:p>
+      <w:pPr>
+        <w:pStyle w:val="Heading2"/>
+      </w:pPr>
+      <w:bookmarkStart w:id="28" w:name="_Toc475808151"/>
+      <w:r>
+        <w:t>Performance Requirements</w:t>
+      </w:r>
+      <w:bookmarkEnd w:id="28"/>
     </w:p>
     <w:p>
       <w:pPr>
         <w:pStyle w:val="BodyText"/>
-        <w:numPr>
-          <w:ilvl w:val="0"/>
-          <w:numId w:val="7"/>
-        </w:numPr>
-      </w:pPr>
-      <w:r>
-        <w:t>Real-time</w:t>
+      </w:pPr>
+      <w:r>
+        <w:t>The game consists of only one terminal. The game is played only on one computer, with no outside communication.</w:t>
       </w:r>
     </w:p>
     <w:p>
       <w:pPr>
         <w:pStyle w:val="BodyText"/>
-        <w:numPr>
-          <w:ilvl w:val="0"/>
-          <w:numId w:val="7"/>
-        </w:numPr>
-      </w:pPr>
-      <w:r>
-        <w:t>Changes will be made visible on the monitor screen and audible through the speakers</w:t>
+      </w:pPr>
+      <w:r>
+        <w:t>The game supports anywhere from one to ten simultaneous players.</w:t>
       </w:r>
     </w:p>
     <w:p>
       <w:pPr>
         <w:pStyle w:val="BodyText"/>
-        <w:numPr>
-          <w:ilvl w:val="0"/>
-          <w:numId w:val="7"/>
-        </w:numPr>
-      </w:pPr>
-      <w:r>
-        <w:t>N/A</w:t>
+      </w:pPr>
+      <w:r>
+        <w:t>Keyboard input will be used to alter the state of the game, which will be reflected via changes in monitor and speakers.</w:t>
       </w:r>
     </w:p>
     <w:p>
       <w:pPr>
         <w:pStyle w:val="BodyText"/>
-        <w:numPr>
-          <w:ilvl w:val="0"/>
-          <w:numId w:val="7"/>
-        </w:numPr>
-      </w:pPr>
-      <w:r>
-        <w:t>N/A</w:t>
-      </w:r>
+      </w:pPr>
+      <w:r>
+        <w:t>Data transactions will hopefully be handled in real-time since this system is rather light. The user should not have to wait for the game.</w:t>
+      </w:r>
+    </w:p>
+    <w:p>
+      <w:pPr>
+        <w:pStyle w:val="Heading2"/>
+      </w:pPr>
+      <w:bookmarkStart w:id="29" w:name="_Toc475808152"/>
+      <w:r>
+        <w:t>Design Constraints</w:t>
+      </w:r>
+      <w:bookmarkEnd w:id="29"/>
     </w:p>
     <w:p>
       <w:pPr>
         <w:pStyle w:val="BodyText"/>
-        <w:numPr>
-          <w:ilvl w:val="0"/>
-          <w:numId w:val="7"/>
-        </w:numPr>
-      </w:pPr>
-      <w:r>
-        <w:t>N/A</w:t>
+      </w:pPr>
+      <w:r>
+        <w:t xml:space="preserve"> Limitations imposed by Javax or Swing, for the GUI.</w:t>
       </w:r>
     </w:p>
     <w:p>
       <w:pPr>
         <w:pStyle w:val="BodyText"/>
-        <w:numPr>
-          <w:ilvl w:val="0"/>
-          <w:numId w:val="7"/>
-        </w:numPr>
-      </w:pPr>
-      <w:r>
-        <w:t>N/A</w:t>
+      </w:pPr>
+      <w:r>
+        <w:t xml:space="preserve"> Limitations imposed by the Java Sound API.</w:t>
       </w:r>
     </w:p>
     <w:p>
       <w:pPr>
         <w:pStyle w:val="BodyText"/>
-        <w:numPr>
-          <w:ilvl w:val="0"/>
-          <w:numId w:val="7"/>
-        </w:numPr>
-      </w:pPr>
-      <w:r>
-        <w:t>End messages.</w:t>
-      </w:r>
-    </w:p>
-    <w:p>
-      <w:pPr>
-        <w:pStyle w:val="BodyText"/>
-      </w:pPr>
-    </w:p>
-    <w:p>
-      <w:pPr>
-        <w:pStyle w:val="BodyText"/>
-      </w:pPr>
-    </w:p>
-    <w:p>
-      <w:pPr>
-        <w:pStyle w:val="BodyText"/>
-      </w:pPr>
-    </w:p>
-    <w:p>
-      <w:pPr>
-        <w:pStyle w:val="BodyText"/>
-        <w:numPr>
-          <w:ilvl w:val="0"/>
-          <w:numId w:val="8"/>
-        </w:numPr>
-      </w:pPr>
-      <w:r>
-        <w:t>Speakers</w:t>
-      </w:r>
-    </w:p>
-    <w:p>
-      <w:pPr>
-        <w:pStyle w:val="BodyText"/>
-        <w:numPr>
-          <w:ilvl w:val="0"/>
-          <w:numId w:val="8"/>
-        </w:numPr>
-      </w:pPr>
-      <w:r>
-        <w:t>To allow the user to hear sounds emitted by the game for a better user experience</w:t>
-      </w:r>
-    </w:p>
-    <w:p>
-      <w:pPr>
-        <w:pStyle w:val="BodyText"/>
-        <w:numPr>
-          <w:ilvl w:val="0"/>
-          <w:numId w:val="8"/>
-        </w:numPr>
-      </w:pPr>
-      <w:r>
-        <w:t>Source is game events</w:t>
-      </w:r>
-    </w:p>
-    <w:p>
-      <w:pPr>
-        <w:pStyle w:val="BodyText"/>
-        <w:numPr>
-          <w:ilvl w:val="0"/>
-          <w:numId w:val="8"/>
-        </w:numPr>
-      </w:pPr>
-      <w:r>
-        <w:t>N/A</w:t>
-      </w:r>
-    </w:p>
-    <w:p>
-      <w:pPr>
-        <w:pStyle w:val="BodyText"/>
-        <w:numPr>
-          <w:ilvl w:val="0"/>
-          <w:numId w:val="8"/>
-        </w:numPr>
-      </w:pPr>
-      <w:r>
-        <w:t>N/A</w:t>
-      </w:r>
-    </w:p>
-    <w:p>
-      <w:pPr>
-        <w:pStyle w:val="BodyText"/>
-        <w:numPr>
-          <w:ilvl w:val="0"/>
-          <w:numId w:val="8"/>
-        </w:numPr>
-      </w:pPr>
-      <w:r>
-        <w:t>Real-time</w:t>
-      </w:r>
-    </w:p>
-    <w:p>
-      <w:pPr>
-        <w:pStyle w:val="BodyText"/>
-        <w:numPr>
-          <w:ilvl w:val="0"/>
-          <w:numId w:val="8"/>
-        </w:numPr>
-      </w:pPr>
-      <w:r>
-        <w:t>Changes made by keyboard influence sounds produced</w:t>
-      </w:r>
-    </w:p>
-    <w:p>
-      <w:pPr>
-        <w:pStyle w:val="BodyText"/>
-        <w:numPr>
-          <w:ilvl w:val="0"/>
-          <w:numId w:val="8"/>
-        </w:numPr>
-      </w:pPr>
-      <w:r>
-        <w:t>N/A</w:t>
-      </w:r>
-    </w:p>
-    <w:p>
-      <w:pPr>
-        <w:pStyle w:val="BodyText"/>
-        <w:numPr>
-          <w:ilvl w:val="0"/>
-          <w:numId w:val="8"/>
-        </w:numPr>
-      </w:pPr>
-      <w:r>
-        <w:t>N/A</w:t>
-      </w:r>
-    </w:p>
-    <w:p>
-      <w:pPr>
-        <w:pStyle w:val="BodyText"/>
-        <w:numPr>
-          <w:ilvl w:val="0"/>
-          <w:numId w:val="8"/>
-        </w:numPr>
-      </w:pPr>
-      <w:r>
-        <w:t>.mp3, .wav</w:t>
-      </w:r>
-    </w:p>
-    <w:p>
-      <w:pPr>
-        <w:pStyle w:val="BodyText"/>
-        <w:numPr>
-          <w:ilvl w:val="0"/>
-          <w:numId w:val="8"/>
-        </w:numPr>
-      </w:pPr>
-      <w:r>
-        <w:t>N/A</w:t>
-      </w:r>
-    </w:p>
-    <w:p>
-      <w:pPr>
-        <w:pStyle w:val="BodyText"/>
-        <w:numPr>
-          <w:ilvl w:val="0"/>
-          <w:numId w:val="8"/>
-        </w:numPr>
-      </w:pPr>
-      <w:r>
-        <w:t>End messages.</w:t>
-      </w:r>
-    </w:p>
-    <w:p>
-      <w:pPr>
-        <w:pStyle w:val="BodyText"/>
-      </w:pPr>
-    </w:p>
-    <w:p>
-      <w:pPr>
-        <w:pStyle w:val="BodyText"/>
-        <w:numPr>
-          <w:ilvl w:val="0"/>
-          <w:numId w:val="9"/>
-        </w:numPr>
-      </w:pPr>
-      <w:r>
-        <w:t>Monitor</w:t>
-      </w:r>
-    </w:p>
-    <w:p>
-      <w:pPr>
-        <w:pStyle w:val="BodyText"/>
-        <w:numPr>
-          <w:ilvl w:val="0"/>
-          <w:numId w:val="9"/>
-        </w:numPr>
-      </w:pPr>
-      <w:r>
-        <w:t>To allow the user to view changes in the gameplay and to see the visualization of their commands.</w:t>
-      </w:r>
-    </w:p>
-    <w:p>
-      <w:pPr>
-        <w:pStyle w:val="BodyText"/>
-        <w:numPr>
-          <w:ilvl w:val="0"/>
-          <w:numId w:val="9"/>
-        </w:numPr>
-      </w:pPr>
-      <w:r>
-        <w:t>Source is game events</w:t>
-      </w:r>
-    </w:p>
-    <w:p>
-      <w:pPr>
-        <w:pStyle w:val="BodyText"/>
-        <w:numPr>
-          <w:ilvl w:val="0"/>
-          <w:numId w:val="9"/>
-        </w:numPr>
-      </w:pPr>
-      <w:r>
-        <w:t>Valid ra</w:t>
-      </w:r>
-      <w:r>
-        <w:t>nge, accuracy, and/or tolerance</w:t>
-      </w:r>
-    </w:p>
-    <w:p>
-      <w:pPr>
-        <w:pStyle w:val="BodyText"/>
-        <w:numPr>
-          <w:ilvl w:val="0"/>
-          <w:numId w:val="9"/>
-        </w:numPr>
-      </w:pPr>
-      <w:r>
-        <w:t>Units of measure</w:t>
-      </w:r>
-    </w:p>
-    <w:p>
-      <w:pPr>
-        <w:pStyle w:val="BodyText"/>
-        <w:numPr>
-          <w:ilvl w:val="0"/>
-          <w:numId w:val="9"/>
-        </w:numPr>
-      </w:pPr>
-      <w:r>
-        <w:t>Real time</w:t>
-      </w:r>
-    </w:p>
-    <w:p>
-      <w:pPr>
-        <w:pStyle w:val="BodyText"/>
-        <w:numPr>
-          <w:ilvl w:val="0"/>
-          <w:numId w:val="9"/>
-        </w:numPr>
-      </w:pPr>
-      <w:r>
-        <w:t>Changes will be made visible on the monitor screen and audible through the speakers</w:t>
-      </w:r>
-    </w:p>
-    <w:p>
-      <w:pPr>
-        <w:pStyle w:val="BodyText"/>
-        <w:numPr>
-          <w:ilvl w:val="0"/>
-          <w:numId w:val="9"/>
-        </w:numPr>
-      </w:pPr>
-      <w:r>
-        <w:t>N/A</w:t>
-      </w:r>
-    </w:p>
-    <w:p>
-      <w:pPr>
-        <w:pStyle w:val="BodyText"/>
-        <w:numPr>
-          <w:ilvl w:val="0"/>
-          <w:numId w:val="9"/>
-        </w:numPr>
-      </w:pPr>
-      <w:r>
-        <w:t>N/A</w:t>
-      </w:r>
-    </w:p>
-    <w:p>
-      <w:pPr>
-        <w:pStyle w:val="BodyText"/>
-        <w:numPr>
-          <w:ilvl w:val="0"/>
-          <w:numId w:val="9"/>
-        </w:numPr>
-      </w:pPr>
-      <w:r>
-        <w:t>.jpg, .</w:t>
-      </w:r>
-      <w:proofErr w:type="spellStart"/>
-      <w:r>
-        <w:t>png</w:t>
-      </w:r>
-      <w:proofErr w:type="spellEnd"/>
-      <w:r>
-        <w:t xml:space="preserve">, </w:t>
-      </w:r>
-      <w:proofErr w:type="spellStart"/>
-      <w:r>
-        <w:t>etc</w:t>
-      </w:r>
-      <w:proofErr w:type="spellEnd"/>
-    </w:p>
-    <w:p>
-      <w:pPr>
-        <w:pStyle w:val="BodyText"/>
-        <w:numPr>
-          <w:ilvl w:val="0"/>
-          <w:numId w:val="9"/>
-        </w:numPr>
-      </w:pPr>
-      <w:r>
-        <w:t>Command formats</w:t>
-      </w:r>
-    </w:p>
-    <w:p>
-      <w:pPr>
-        <w:pStyle w:val="BodyText"/>
-        <w:numPr>
-          <w:ilvl w:val="0"/>
-          <w:numId w:val="9"/>
-        </w:numPr>
-      </w:pPr>
-      <w:r>
-        <w:t>End messages.</w:t>
-      </w:r>
-    </w:p>
-    <w:p>
-      <w:pPr>
-        <w:pStyle w:val="BodyText"/>
-      </w:pPr>
-    </w:p>
-    <w:p>
-      <w:pPr>
-        <w:pStyle w:val="BodyText"/>
-      </w:pPr>
-    </w:p>
-    <w:p>
-      <w:pPr>
-        <w:pStyle w:val="BodyText"/>
-      </w:pPr>
-    </w:p>
-    <w:p>
-      <w:pPr>
-        <w:pStyle w:val="BodyText"/>
-      </w:pPr>
-    </w:p>
-    <w:p>
-      <w:pPr>
-        <w:pStyle w:val="BodyText"/>
-      </w:pPr>
+      </w:pPr>
+      <w:r>
+        <w:t xml:space="preserve"> Limitations imposed by the Java KeyboardListener used by the GUI component.</w:t>
+      </w:r>
+    </w:p>
+    <w:p>
+      <w:pPr>
+        <w:pStyle w:val="Heading2"/>
+      </w:pPr>
+      <w:bookmarkStart w:id="30" w:name="_Toc475808153"/>
+      <w:r>
+        <w:lastRenderedPageBreak/>
+        <w:t>Software Design Attributes</w:t>
+      </w:r>
+      <w:bookmarkEnd w:id="30"/>
     </w:p>
     <w:p>
       <w:pPr>
@@ -8635,18 +8730,18 @@
           <w:numId w:val="5"/>
         </w:numPr>
       </w:pPr>
-      <w:bookmarkStart w:id="26" w:name="_Toc475808117"/>
-      <w:r>
-        <w:t>Software Interfaces</w:t>
-      </w:r>
-      <w:bookmarkEnd w:id="26"/>
+      <w:bookmarkStart w:id="31" w:name="_Toc475808154"/>
+      <w:r>
+        <w:t>Reliability</w:t>
+      </w:r>
+      <w:bookmarkEnd w:id="31"/>
     </w:p>
     <w:p>
       <w:pPr>
         <w:pStyle w:val="BodyText"/>
       </w:pPr>
       <w:r>
-        <w:t>N/A</w:t>
+        <w:t>The client should have a Java Runtime Environment 8 installed since the system will run on that. The reliability of the system depends on the JVM, and so it should not crash or hang for any reason other than operating system failure.</w:t>
       </w:r>
     </w:p>
     <w:p>
@@ -8657,32 +8752,19 @@
           <w:numId w:val="5"/>
         </w:numPr>
       </w:pPr>
-      <w:bookmarkStart w:id="27" w:name="_Toc475808118"/>
-      <w:r>
-        <w:t>External Interface Requirements</w:t>
-      </w:r>
-      <w:bookmarkEnd w:id="27"/>
+      <w:bookmarkStart w:id="32" w:name="_Toc475808155"/>
+      <w:r>
+        <w:t>Availability</w:t>
+      </w:r>
+      <w:bookmarkEnd w:id="32"/>
     </w:p>
     <w:p>
       <w:pPr>
         <w:pStyle w:val="BodyText"/>
       </w:pPr>
       <w:r>
-        <w:t>N/A</w:t>
-      </w:r>
-    </w:p>
-    <w:p>
-      <w:pPr>
-        <w:pStyle w:val="Heading2"/>
-      </w:pPr>
-      <w:bookmarkStart w:id="28" w:name="_Toc475808119"/>
-      <w:r>
-        <w:t>Functional</w:t>
-      </w:r>
-      <w:r>
-        <w:t xml:space="preserve"> Requirements</w:t>
-      </w:r>
-      <w:bookmarkEnd w:id="28"/>
+        <w:t>The system is available to everyone with Java Runtime Environment.</w:t>
+      </w:r>
     </w:p>
     <w:p>
       <w:pPr>
@@ -8692,56 +8774,18 @@
           <w:numId w:val="5"/>
         </w:numPr>
       </w:pPr>
-      <w:bookmarkStart w:id="29" w:name="_Toc475808120"/>
-      <w:r>
-        <w:t>Menu State</w:t>
-      </w:r>
-      <w:bookmarkEnd w:id="29"/>
-    </w:p>
-    <w:p>
-      <w:pPr>
-        <w:pStyle w:val="Heading2"/>
-        <w:numPr>
-          <w:ilvl w:val="3"/>
-          <w:numId w:val="5"/>
-        </w:numPr>
-      </w:pPr>
-      <w:bookmarkStart w:id="30" w:name="_Toc475808121"/>
-      <w:r>
-        <w:t>Arrow Keys</w:t>
-      </w:r>
-      <w:bookmarkEnd w:id="30"/>
+      <w:bookmarkStart w:id="33" w:name="_Toc475808156"/>
+      <w:r>
+        <w:t>Security</w:t>
+      </w:r>
+      <w:bookmarkEnd w:id="33"/>
     </w:p>
     <w:p>
       <w:pPr>
         <w:pStyle w:val="BodyText"/>
-        <w:ind w:firstLine="360"/>
-      </w:pPr>
-      <w:r>
-        <w:t>The system shall highlight the available options depending on which keys are pressed. Up key moves the selection up, down key moves it down.</w:t>
-      </w:r>
-    </w:p>
-    <w:p>
-      <w:pPr>
-        <w:pStyle w:val="Heading2"/>
-        <w:numPr>
-          <w:ilvl w:val="3"/>
-          <w:numId w:val="5"/>
-        </w:numPr>
-      </w:pPr>
-      <w:bookmarkStart w:id="31" w:name="_Toc475808122"/>
-      <w:r>
-        <w:t>Enter Key</w:t>
-      </w:r>
-      <w:bookmarkEnd w:id="31"/>
-    </w:p>
-    <w:p>
-      <w:pPr>
-        <w:pStyle w:val="BodyText"/>
-        <w:ind w:firstLine="360"/>
-      </w:pPr>
-      <w:r>
-        <w:t>The system shall run the highlighted option.</w:t>
+      </w:pPr>
+      <w:r>
+        <w:t>No need for security.</w:t>
       </w:r>
     </w:p>
     <w:p>
@@ -8752,85 +8796,18 @@
           <w:numId w:val="5"/>
         </w:numPr>
       </w:pPr>
-      <w:bookmarkStart w:id="32" w:name="_Toc475808123"/>
-      <w:r>
-        <w:t>Choice</w:t>
-      </w:r>
-      <w:r>
-        <w:t xml:space="preserve"> </w:t>
-      </w:r>
-      <w:r>
-        <w:t>State</w:t>
-      </w:r>
-      <w:bookmarkEnd w:id="32"/>
-    </w:p>
-    <w:p>
-      <w:pPr>
-        <w:pStyle w:val="Heading2"/>
-        <w:numPr>
-          <w:ilvl w:val="3"/>
-          <w:numId w:val="5"/>
-        </w:numPr>
-      </w:pPr>
-      <w:bookmarkStart w:id="33" w:name="_Toc475808124"/>
-      <w:r>
-        <w:t>Arrow Keys</w:t>
-      </w:r>
-      <w:bookmarkEnd w:id="33"/>
+      <w:bookmarkStart w:id="34" w:name="_Toc475808157"/>
+      <w:r>
+        <w:t>Maintainability</w:t>
+      </w:r>
+      <w:bookmarkEnd w:id="34"/>
     </w:p>
     <w:p>
       <w:pPr>
         <w:pStyle w:val="BodyText"/>
-        <w:ind w:firstLine="360"/>
-      </w:pPr>
-      <w:r>
-        <w:t>The system shall highlight the available options depending on which keys are pressed. It will loop through the options.</w:t>
-      </w:r>
-    </w:p>
-    <w:p>
-      <w:pPr>
-        <w:pStyle w:val="Heading2"/>
-        <w:numPr>
-          <w:ilvl w:val="3"/>
-          <w:numId w:val="5"/>
-        </w:numPr>
-      </w:pPr>
-      <w:bookmarkStart w:id="34" w:name="_Toc475808125"/>
-      <w:r>
-        <w:t>Enter Key</w:t>
-      </w:r>
-      <w:bookmarkEnd w:id="34"/>
-    </w:p>
-    <w:p>
-      <w:pPr>
-        <w:pStyle w:val="BodyText"/>
-        <w:ind w:firstLine="360"/>
-      </w:pPr>
-      <w:r>
-        <w:t>The system shall run the highlighted option.</w:t>
-      </w:r>
-    </w:p>
-    <w:p>
-      <w:pPr>
-        <w:pStyle w:val="Heading2"/>
-        <w:numPr>
-          <w:ilvl w:val="3"/>
-          <w:numId w:val="5"/>
-        </w:numPr>
-      </w:pPr>
-      <w:bookmarkStart w:id="35" w:name="_Toc475808126"/>
-      <w:r>
-        <w:t>Letter and Number Keys</w:t>
-      </w:r>
-      <w:bookmarkEnd w:id="35"/>
-    </w:p>
-    <w:p>
-      <w:pPr>
-        <w:pStyle w:val="BodyText"/>
-        <w:ind w:firstLine="360"/>
-      </w:pPr>
-      <w:r>
-        <w:t>In the Emoji-selection window, the system shall take the textual input from the user and save it as the name of that player.</w:t>
+      </w:pPr>
+      <w:r>
+        <w:t>Software has no real maintainability requirements.</w:t>
       </w:r>
     </w:p>
     <w:p>
@@ -8841,894 +8818,114 @@
           <w:numId w:val="5"/>
         </w:numPr>
       </w:pPr>
-      <w:bookmarkStart w:id="36" w:name="_Toc475808127"/>
-      <w:r>
-        <w:t>Game State</w:t>
+      <w:bookmarkStart w:id="35" w:name="_Toc475808158"/>
+      <w:r>
+        <w:t>Portability</w:t>
+      </w:r>
+      <w:bookmarkEnd w:id="35"/>
+    </w:p>
+    <w:p>
+      <w:pPr>
+        <w:pStyle w:val="BodyText"/>
+      </w:pPr>
+      <w:r>
+        <w:t>Since it will run on the Java Virtual Machine, the system is highly portable. It has no other portability considerations.</w:t>
+      </w:r>
+    </w:p>
+    <w:p>
+      <w:pPr>
+        <w:pStyle w:val="Heading2"/>
+      </w:pPr>
+      <w:bookmarkStart w:id="36" w:name="_Toc475808159"/>
+      <w:r>
+        <w:t>Other Requirements</w:t>
       </w:r>
       <w:bookmarkEnd w:id="36"/>
     </w:p>
     <w:p>
       <w:pPr>
-        <w:pStyle w:val="Heading2"/>
-        <w:numPr>
-          <w:ilvl w:val="3"/>
-          <w:numId w:val="5"/>
-        </w:numPr>
-      </w:pPr>
-      <w:bookmarkStart w:id="37" w:name="_Toc475808128"/>
-      <w:r>
-        <w:t>Arrow</w:t>
-      </w:r>
-      <w:r>
-        <w:t xml:space="preserve"> Keys</w:t>
+        <w:pStyle w:val="BodyText"/>
+      </w:pPr>
+      <w:r>
+        <w:t>There are no other requirements.</w:t>
+      </w:r>
+    </w:p>
+    <w:p>
+      <w:pPr>
+        <w:pStyle w:val="BodyText"/>
+      </w:pPr>
+    </w:p>
+    <w:p>
+      <w:pPr>
+        <w:pStyle w:val="BodyText"/>
+      </w:pPr>
+    </w:p>
+    <w:p>
+      <w:pPr>
+        <w:pStyle w:val="BodyText"/>
+      </w:pPr>
+    </w:p>
+    <w:p>
+      <w:pPr>
+        <w:pStyle w:val="BodyText"/>
+      </w:pPr>
+    </w:p>
+    <w:p>
+      <w:pPr>
+        <w:pStyle w:val="BodyText"/>
+      </w:pPr>
+    </w:p>
+    <w:p>
+      <w:pPr>
+        <w:pStyle w:val="BodyText"/>
+      </w:pPr>
+    </w:p>
+    <w:p>
+      <w:pPr>
+        <w:pStyle w:val="Heading1"/>
+      </w:pPr>
+      <w:bookmarkStart w:id="37" w:name="_Toc475808160"/>
+      <w:r>
+        <w:t>Appendixes</w:t>
       </w:r>
       <w:bookmarkEnd w:id="37"/>
     </w:p>
     <w:p>
       <w:pPr>
         <w:pStyle w:val="BodyText"/>
-        <w:ind w:firstLine="360"/>
-      </w:pPr>
-      <w:r>
-        <w:t>The system shall calculate the direction where the weapon will be fired and represent an arrow in that direction.</w:t>
-      </w:r>
-    </w:p>
-    <w:p>
-      <w:pPr>
-        <w:pStyle w:val="Heading2"/>
-        <w:numPr>
-          <w:ilvl w:val="3"/>
-          <w:numId w:val="5"/>
-        </w:numPr>
-      </w:pPr>
-      <w:bookmarkStart w:id="38" w:name="_Toc475808129"/>
-      <w:r>
-        <w:t>Space Key</w:t>
+      </w:pPr>
+      <w:r>
+        <w:t>//We will update this part in future revisions</w:t>
+      </w:r>
+    </w:p>
+    <w:p>
+      <w:pPr>
+        <w:pStyle w:val="Heading1"/>
+        <w:rPr>
+          <w:b w:val="0"/>
+        </w:rPr>
+      </w:pPr>
+      <w:bookmarkStart w:id="38" w:name="_Toc475808161"/>
+      <w:r>
+        <w:rPr>
+          <w:b w:val="0"/>
+        </w:rPr>
+        <w:t>Index</w:t>
       </w:r>
       <w:bookmarkEnd w:id="38"/>
     </w:p>
     <w:p>
       <w:pPr>
         <w:pStyle w:val="BodyText"/>
-        <w:ind w:firstLine="360"/>
-      </w:pPr>
-      <w:r>
-        <w:t>The system shall fire the weapon and display the animations, and calculate all updates to display on the screen (characters hurt, terrain destroyed, remaining players, new spaces moved)</w:t>
-      </w:r>
-    </w:p>
-    <w:p>
-      <w:pPr>
-        <w:pStyle w:val="Heading2"/>
-        <w:numPr>
-          <w:ilvl w:val="3"/>
-          <w:numId w:val="5"/>
-        </w:numPr>
-      </w:pPr>
-      <w:bookmarkStart w:id="39" w:name="_Toc475808130"/>
-      <w:r>
-        <w:t>WASD Keys</w:t>
-      </w:r>
-      <w:bookmarkEnd w:id="39"/>
+      </w:pPr>
+      <w:r>
+        <w:t>//We will update this part in future revisions</w:t>
+      </w:r>
     </w:p>
     <w:p>
       <w:pPr>
         <w:pStyle w:val="BodyText"/>
-        <w:ind w:firstLine="360"/>
-      </w:pPr>
-      <w:r>
-        <w:t xml:space="preserve">Update the location of the player on the map by the predetermined move amount for the character.  The amount of location update may change by the </w:t>
-      </w:r>
-      <w:proofErr w:type="spellStart"/>
-      <w:r>
-        <w:t>powerups</w:t>
-      </w:r>
-      <w:proofErr w:type="spellEnd"/>
-      <w:r>
-        <w:t xml:space="preserve"> acquired by the character.  The character may strafe left, right, and jump. Strafing and jumping physics are calculated by the physics engine and will stop if a horizontal or vertical collision occurs.</w:t>
-      </w:r>
-    </w:p>
-    <w:p>
-      <w:pPr>
-        <w:pStyle w:val="BodyText"/>
-        <w:ind w:firstLine="360"/>
-      </w:pPr>
-      <w:r>
-        <w:t xml:space="preserve"> </w:t>
-      </w:r>
-      <w:r>
-        <w:t>Detect the collision on the map and use integrated physics to execute the necessary action.  No collision with terrain executes the falling action and continues until a collision is provided.</w:t>
-      </w:r>
-    </w:p>
-    <w:p>
-      <w:pPr>
-        <w:pStyle w:val="BodyText"/>
-        <w:ind w:firstLine="360"/>
-      </w:pPr>
-    </w:p>
-    <w:p>
-      <w:pPr>
-        <w:pStyle w:val="Heading2"/>
-        <w:numPr>
-          <w:ilvl w:val="3"/>
-          <w:numId w:val="5"/>
-        </w:numPr>
-      </w:pPr>
-      <w:bookmarkStart w:id="40" w:name="_Toc475808131"/>
-      <w:r>
-        <w:t>Q Key</w:t>
-      </w:r>
-      <w:bookmarkEnd w:id="40"/>
-    </w:p>
-    <w:p>
-      <w:pPr>
-        <w:pStyle w:val="BodyText"/>
-        <w:ind w:firstLine="360"/>
-      </w:pPr>
-      <w:r>
-        <w:t>The system shall terminate.</w:t>
-      </w:r>
-    </w:p>
-    <w:p>
-      <w:pPr>
-        <w:pStyle w:val="BodyText"/>
-        <w:ind w:firstLine="360"/>
-      </w:pPr>
-    </w:p>
-    <w:p>
-      <w:pPr>
-        <w:pStyle w:val="Heading2"/>
-        <w:numPr>
-          <w:ilvl w:val="3"/>
-          <w:numId w:val="5"/>
-        </w:numPr>
-      </w:pPr>
-      <w:bookmarkStart w:id="41" w:name="_Toc475808132"/>
-      <w:r>
-        <w:t>R</w:t>
-      </w:r>
-      <w:r>
-        <w:t xml:space="preserve"> Key</w:t>
-      </w:r>
-      <w:bookmarkEnd w:id="41"/>
-    </w:p>
-    <w:p>
-      <w:pPr>
-        <w:pStyle w:val="BodyText"/>
-        <w:ind w:firstLine="360"/>
-      </w:pPr>
-      <w:r>
-        <w:t>The system shall quit this instance of the game state and move to the menu state.</w:t>
-      </w:r>
-    </w:p>
-    <w:p>
-      <w:pPr>
-        <w:pStyle w:val="Heading2"/>
-        <w:numPr>
-          <w:ilvl w:val="3"/>
-          <w:numId w:val="5"/>
-        </w:numPr>
-      </w:pPr>
-      <w:bookmarkStart w:id="42" w:name="_Toc475808133"/>
-      <w:r>
-        <w:t>P</w:t>
-      </w:r>
-      <w:r>
-        <w:t xml:space="preserve"> Key</w:t>
-      </w:r>
-      <w:bookmarkEnd w:id="42"/>
-    </w:p>
-    <w:p>
-      <w:pPr>
-        <w:pStyle w:val="BodyText"/>
-        <w:ind w:firstLine="360"/>
-      </w:pPr>
-      <w:r>
-        <w:t>The system shall move from the Game state into the Pause state.</w:t>
-      </w:r>
-    </w:p>
-    <w:p>
-      <w:pPr>
-        <w:pStyle w:val="Heading2"/>
-        <w:numPr>
-          <w:ilvl w:val="3"/>
-          <w:numId w:val="5"/>
-        </w:numPr>
-      </w:pPr>
-      <w:bookmarkStart w:id="43" w:name="_Toc475808134"/>
-      <w:r>
-        <w:t>Shift + Q Keys</w:t>
-      </w:r>
-      <w:bookmarkEnd w:id="43"/>
-    </w:p>
-    <w:p>
-      <w:pPr>
-        <w:pStyle w:val="BodyText"/>
-        <w:ind w:firstLine="360"/>
-      </w:pPr>
-      <w:r>
-        <w:t>T</w:t>
-      </w:r>
-      <w:r>
-        <w:t>he system shall first open the Save State and then terminates.</w:t>
-      </w:r>
-    </w:p>
-    <w:p>
-      <w:pPr>
-        <w:pStyle w:val="Heading2"/>
-        <w:numPr>
-          <w:ilvl w:val="2"/>
-          <w:numId w:val="5"/>
-        </w:numPr>
-      </w:pPr>
-      <w:bookmarkStart w:id="44" w:name="_Toc475808135"/>
-      <w:r>
-        <w:t>Save State</w:t>
-      </w:r>
-      <w:bookmarkEnd w:id="44"/>
-    </w:p>
-    <w:p>
-      <w:pPr>
-        <w:pStyle w:val="Heading2"/>
-        <w:numPr>
-          <w:ilvl w:val="3"/>
-          <w:numId w:val="5"/>
-        </w:numPr>
-      </w:pPr>
-      <w:bookmarkStart w:id="45" w:name="_Toc475808136"/>
-      <w:r>
-        <w:t>Letter and Number Keys</w:t>
-      </w:r>
-      <w:bookmarkEnd w:id="45"/>
-    </w:p>
-    <w:p>
-      <w:pPr>
-        <w:pStyle w:val="BodyText"/>
-        <w:ind w:firstLine="360"/>
-      </w:pPr>
-      <w:r>
-        <w:t>The system shall store the input</w:t>
-      </w:r>
-      <w:r>
-        <w:t>.</w:t>
-      </w:r>
-    </w:p>
-    <w:p>
-      <w:pPr>
-        <w:pStyle w:val="Heading2"/>
-        <w:numPr>
-          <w:ilvl w:val="3"/>
-          <w:numId w:val="5"/>
-        </w:numPr>
-      </w:pPr>
-      <w:bookmarkStart w:id="46" w:name="_Toc475808137"/>
-      <w:r>
-        <w:t>Enter Keys</w:t>
-      </w:r>
-      <w:bookmarkEnd w:id="46"/>
-      <w:r>
-        <w:t xml:space="preserve"> </w:t>
-      </w:r>
-    </w:p>
-    <w:p>
-      <w:pPr>
-        <w:pStyle w:val="BodyText"/>
-        <w:ind w:firstLine="360"/>
-      </w:pPr>
-      <w:r>
-        <w:t>The system shall make a new file with the stored data of the current game, and the name of the and then return to the state it came from.</w:t>
-      </w:r>
-    </w:p>
-    <w:p>
-      <w:pPr>
-        <w:pStyle w:val="Heading2"/>
-        <w:numPr>
-          <w:ilvl w:val="3"/>
-          <w:numId w:val="5"/>
-        </w:numPr>
-      </w:pPr>
-      <w:bookmarkStart w:id="47" w:name="_Toc475808138"/>
-      <w:r>
-        <w:t>Q Keys</w:t>
-      </w:r>
-      <w:bookmarkEnd w:id="47"/>
-    </w:p>
-    <w:p>
-      <w:pPr>
-        <w:pStyle w:val="BodyText"/>
-        <w:ind w:firstLine="360"/>
-      </w:pPr>
-      <w:r>
-        <w:t xml:space="preserve"> </w:t>
-      </w:r>
-      <w:r>
-        <w:t>The system shall terminate.</w:t>
-      </w:r>
-    </w:p>
-    <w:p>
-      <w:pPr>
-        <w:pStyle w:val="Heading2"/>
-        <w:numPr>
-          <w:ilvl w:val="2"/>
-          <w:numId w:val="5"/>
-        </w:numPr>
-      </w:pPr>
-      <w:bookmarkStart w:id="48" w:name="_Toc475808139"/>
-      <w:r>
-        <w:t>Pause State</w:t>
-      </w:r>
-      <w:bookmarkEnd w:id="48"/>
-    </w:p>
-    <w:p>
-      <w:pPr>
-        <w:pStyle w:val="Heading2"/>
-        <w:numPr>
-          <w:ilvl w:val="3"/>
-          <w:numId w:val="5"/>
-        </w:numPr>
-      </w:pPr>
-      <w:bookmarkStart w:id="49" w:name="_Toc475808140"/>
-      <w:r>
-        <w:t>P Key</w:t>
-      </w:r>
-      <w:bookmarkEnd w:id="49"/>
-    </w:p>
-    <w:p>
-      <w:pPr>
-        <w:pStyle w:val="BodyText"/>
-        <w:ind w:firstLine="360"/>
-      </w:pPr>
-      <w:r>
-        <w:t>The system shall move from the Pause state into the Game state.</w:t>
-      </w:r>
-    </w:p>
-    <w:p>
-      <w:pPr>
-        <w:pStyle w:val="Heading2"/>
-        <w:numPr>
-          <w:ilvl w:val="3"/>
-          <w:numId w:val="5"/>
-        </w:numPr>
-      </w:pPr>
-      <w:bookmarkStart w:id="50" w:name="_Toc475808141"/>
-      <w:r>
-        <w:t>R</w:t>
-      </w:r>
-      <w:r>
-        <w:t xml:space="preserve"> Key</w:t>
-      </w:r>
-      <w:bookmarkEnd w:id="50"/>
-    </w:p>
-    <w:p>
-      <w:pPr>
-        <w:pStyle w:val="BodyText"/>
-        <w:ind w:firstLine="360"/>
-      </w:pPr>
-      <w:r>
-        <w:t>The system shall quit this instance of the game state and move into the menu state.</w:t>
-      </w:r>
-    </w:p>
-    <w:p>
-      <w:pPr>
-        <w:pStyle w:val="Heading2"/>
-        <w:numPr>
-          <w:ilvl w:val="3"/>
-          <w:numId w:val="5"/>
-        </w:numPr>
-      </w:pPr>
-      <w:bookmarkStart w:id="51" w:name="_Toc475808142"/>
-      <w:r>
-        <w:t>Q</w:t>
-      </w:r>
-      <w:r>
-        <w:t xml:space="preserve"> Key</w:t>
-      </w:r>
-      <w:bookmarkEnd w:id="51"/>
-    </w:p>
-    <w:p>
-      <w:pPr>
-        <w:pStyle w:val="BodyText"/>
-        <w:ind w:firstLine="360"/>
-      </w:pPr>
-      <w:r>
-        <w:t>The system shall terminate.</w:t>
-      </w:r>
-    </w:p>
-    <w:p>
-      <w:pPr>
-        <w:pStyle w:val="Heading2"/>
-        <w:numPr>
-          <w:ilvl w:val="2"/>
-          <w:numId w:val="5"/>
-        </w:numPr>
-      </w:pPr>
-      <w:bookmarkStart w:id="52" w:name="_Toc475808143"/>
-      <w:r>
-        <w:t>Load State</w:t>
-      </w:r>
-      <w:bookmarkEnd w:id="52"/>
-    </w:p>
-    <w:p>
-      <w:pPr>
-        <w:pStyle w:val="Heading2"/>
-        <w:numPr>
-          <w:ilvl w:val="3"/>
-          <w:numId w:val="5"/>
-        </w:numPr>
-      </w:pPr>
-      <w:bookmarkStart w:id="53" w:name="_Toc475808144"/>
-      <w:r>
-        <w:t>Arrow Keys</w:t>
-      </w:r>
-      <w:bookmarkEnd w:id="53"/>
-    </w:p>
-    <w:p>
-      <w:pPr>
-        <w:pStyle w:val="BodyText"/>
-        <w:ind w:firstLine="360"/>
-      </w:pPr>
-      <w:r>
-        <w:t>The system shall change the highlighted saved game on the load game screen. If there is no saved game, no action will be taken by the system.</w:t>
-      </w:r>
-    </w:p>
-    <w:p>
-      <w:pPr>
-        <w:pStyle w:val="Heading2"/>
-        <w:numPr>
-          <w:ilvl w:val="3"/>
-          <w:numId w:val="5"/>
-        </w:numPr>
-      </w:pPr>
-      <w:bookmarkStart w:id="54" w:name="_Toc475808145"/>
-      <w:r>
-        <w:t>Q Key</w:t>
-      </w:r>
-      <w:bookmarkEnd w:id="54"/>
-    </w:p>
-    <w:p>
-      <w:pPr>
-        <w:pStyle w:val="BodyText"/>
-        <w:ind w:firstLine="360"/>
-      </w:pPr>
-      <w:r>
-        <w:t>The system shall terminate.</w:t>
-      </w:r>
-    </w:p>
-    <w:p>
-      <w:pPr>
-        <w:pStyle w:val="Heading2"/>
-        <w:numPr>
-          <w:ilvl w:val="3"/>
-          <w:numId w:val="5"/>
-        </w:numPr>
-      </w:pPr>
-      <w:bookmarkStart w:id="55" w:name="_Toc475808146"/>
-      <w:r>
-        <w:t>Backspace</w:t>
-      </w:r>
-      <w:r>
-        <w:t xml:space="preserve"> Key</w:t>
-      </w:r>
-      <w:bookmarkEnd w:id="55"/>
-    </w:p>
-    <w:p>
-      <w:pPr>
-        <w:pStyle w:val="BodyText"/>
-        <w:ind w:firstLine="360"/>
-      </w:pPr>
-      <w:r>
-        <w:t>The system shall move back into the Menu State.</w:t>
-      </w:r>
-    </w:p>
-    <w:p>
-      <w:pPr>
-        <w:pStyle w:val="Heading2"/>
-        <w:numPr>
-          <w:ilvl w:val="2"/>
-          <w:numId w:val="5"/>
-        </w:numPr>
-      </w:pPr>
-      <w:bookmarkStart w:id="56" w:name="_Toc475808147"/>
-      <w:r>
-        <w:t>Tutorial State</w:t>
-      </w:r>
-      <w:bookmarkEnd w:id="56"/>
-    </w:p>
-    <w:p>
-      <w:pPr>
-        <w:pStyle w:val="Heading2"/>
-        <w:numPr>
-          <w:ilvl w:val="3"/>
-          <w:numId w:val="5"/>
-        </w:numPr>
-      </w:pPr>
-      <w:bookmarkStart w:id="57" w:name="_Toc475808148"/>
-      <w:r>
-        <w:t>Arrow Keys</w:t>
-      </w:r>
-      <w:bookmarkEnd w:id="57"/>
-    </w:p>
-    <w:p>
-      <w:pPr>
-        <w:pStyle w:val="BodyText"/>
-        <w:ind w:firstLine="360"/>
-      </w:pPr>
-      <w:r>
-        <w:t>The system shall scroll through the tutorial screen displayed to the user.</w:t>
-      </w:r>
-    </w:p>
-    <w:p>
-      <w:pPr>
-        <w:pStyle w:val="Heading2"/>
-        <w:numPr>
-          <w:ilvl w:val="3"/>
-          <w:numId w:val="5"/>
-        </w:numPr>
-      </w:pPr>
-      <w:bookmarkStart w:id="58" w:name="_Toc475808149"/>
-      <w:r>
-        <w:lastRenderedPageBreak/>
-        <w:t>Backspace Key</w:t>
-      </w:r>
-      <w:bookmarkEnd w:id="58"/>
-    </w:p>
-    <w:p>
-      <w:pPr>
-        <w:pStyle w:val="BodyText"/>
-        <w:ind w:firstLine="360"/>
-      </w:pPr>
-      <w:r>
-        <w:t>The system shall return to the Menu state.</w:t>
-      </w:r>
-    </w:p>
-    <w:p>
-      <w:pPr>
-        <w:pStyle w:val="Heading2"/>
-        <w:numPr>
-          <w:ilvl w:val="3"/>
-          <w:numId w:val="5"/>
-        </w:numPr>
-      </w:pPr>
-      <w:bookmarkStart w:id="59" w:name="_Toc475808150"/>
-      <w:r>
-        <w:t xml:space="preserve">Q </w:t>
-      </w:r>
-      <w:r>
-        <w:t>Key</w:t>
-      </w:r>
-      <w:bookmarkEnd w:id="59"/>
-    </w:p>
-    <w:p>
-      <w:pPr>
-        <w:pStyle w:val="BodyText"/>
-        <w:ind w:firstLine="360"/>
-      </w:pPr>
-      <w:r>
-        <w:t>The system shall terminate.</w:t>
-      </w:r>
-    </w:p>
-    <w:p>
-      <w:pPr>
-        <w:pStyle w:val="Heading2"/>
-      </w:pPr>
-      <w:bookmarkStart w:id="60" w:name="_Toc475808151"/>
-      <w:r>
-        <w:t>Performance Requirements</w:t>
-      </w:r>
-      <w:bookmarkEnd w:id="60"/>
-    </w:p>
-    <w:p>
-      <w:pPr>
-        <w:pStyle w:val="BodyText"/>
-        <w:ind w:firstLine="360"/>
-      </w:pPr>
-      <w:r>
-        <w:t>The game consists of only one terminal. The game is played only on one computer, with no outside communication.</w:t>
-      </w:r>
-    </w:p>
-    <w:p>
-      <w:pPr>
-        <w:pStyle w:val="BodyText"/>
-        <w:ind w:firstLine="360"/>
-      </w:pPr>
-      <w:r>
-        <w:t>The game supports anywhere from one to ten simultaneous players.</w:t>
-      </w:r>
-    </w:p>
-    <w:p>
-      <w:pPr>
-        <w:pStyle w:val="BodyText"/>
-        <w:ind w:firstLine="360"/>
-      </w:pPr>
-      <w:r>
-        <w:t>Keyboard input will be used to alter the state of the game, which will be reflected via changes in monitor and speakers.</w:t>
-      </w:r>
-    </w:p>
-    <w:p>
-      <w:pPr>
-        <w:pStyle w:val="BodyText"/>
-        <w:ind w:firstLine="360"/>
-      </w:pPr>
-      <w:r>
-        <w:t>Data transactions will hopefully be handled in real-time since this system is rather light. The user should not have to wait for the game.</w:t>
-      </w:r>
-    </w:p>
-    <w:p>
-      <w:pPr>
-        <w:pStyle w:val="Heading2"/>
-      </w:pPr>
-      <w:bookmarkStart w:id="61" w:name="_Toc475808152"/>
-      <w:r>
-        <w:t>Design Constraints</w:t>
-      </w:r>
-      <w:bookmarkEnd w:id="61"/>
-    </w:p>
-    <w:p>
-      <w:pPr>
-        <w:pStyle w:val="BodyText"/>
-      </w:pPr>
-      <w:r>
-        <w:t xml:space="preserve"> </w:t>
-      </w:r>
-      <w:r>
-        <w:t xml:space="preserve">Limitations imposed by </w:t>
-      </w:r>
-      <w:proofErr w:type="spellStart"/>
-      <w:r>
-        <w:t>Javax</w:t>
-      </w:r>
-      <w:proofErr w:type="spellEnd"/>
-      <w:r>
-        <w:t xml:space="preserve"> or Swing, for the GUI.</w:t>
-      </w:r>
-    </w:p>
-    <w:p>
-      <w:pPr>
-        <w:pStyle w:val="BodyText"/>
-      </w:pPr>
-      <w:r>
-        <w:t xml:space="preserve"> </w:t>
-      </w:r>
-      <w:r>
-        <w:t>Limitations imposed by the Java Sound API.</w:t>
-      </w:r>
-    </w:p>
-    <w:p>
-      <w:pPr>
-        <w:pStyle w:val="BodyText"/>
-      </w:pPr>
-      <w:r>
-        <w:t xml:space="preserve"> </w:t>
-      </w:r>
-      <w:r>
-        <w:t xml:space="preserve">Limitations imposed by the Java </w:t>
-      </w:r>
-      <w:proofErr w:type="spellStart"/>
-      <w:r>
-        <w:t>KeyboardListener</w:t>
-      </w:r>
-      <w:proofErr w:type="spellEnd"/>
-      <w:r>
-        <w:t xml:space="preserve"> used by the GUI component.</w:t>
-      </w:r>
-    </w:p>
-    <w:p>
-      <w:pPr>
-        <w:pStyle w:val="Heading2"/>
-      </w:pPr>
-      <w:bookmarkStart w:id="62" w:name="_Toc475808153"/>
-      <w:r>
-        <w:t>Software Design Attributes</w:t>
-      </w:r>
-      <w:bookmarkEnd w:id="62"/>
-    </w:p>
-    <w:p>
-      <w:pPr>
-        <w:pStyle w:val="Heading2"/>
-        <w:numPr>
-          <w:ilvl w:val="2"/>
-          <w:numId w:val="5"/>
-        </w:numPr>
-      </w:pPr>
-      <w:bookmarkStart w:id="63" w:name="_Toc475808154"/>
-      <w:r>
-        <w:t>Reliability</w:t>
-      </w:r>
-      <w:bookmarkEnd w:id="63"/>
-    </w:p>
-    <w:p>
-      <w:pPr>
-        <w:pStyle w:val="BodyText"/>
-        <w:ind w:firstLine="360"/>
-      </w:pPr>
-      <w:r>
-        <w:t>The client should have a Java Runtime Environment 8 installed since the system will run on that. The reliability of the system depends on the JVM, and so it should not crash or hang for any reason other than operating system failure.</w:t>
-      </w:r>
-    </w:p>
-    <w:p>
-      <w:pPr>
-        <w:pStyle w:val="Heading2"/>
-        <w:numPr>
-          <w:ilvl w:val="2"/>
-          <w:numId w:val="5"/>
-        </w:numPr>
-      </w:pPr>
-      <w:bookmarkStart w:id="64" w:name="_Toc475808155"/>
-      <w:r>
-        <w:t>Availability</w:t>
-      </w:r>
-      <w:bookmarkEnd w:id="64"/>
-    </w:p>
-    <w:p>
-      <w:pPr>
-        <w:pStyle w:val="BodyText"/>
-        <w:ind w:firstLine="360"/>
-      </w:pPr>
-      <w:r>
-        <w:t>The system is available to everyone with Java Runtime Environment.</w:t>
-      </w:r>
-    </w:p>
-    <w:p>
-      <w:pPr>
-        <w:pStyle w:val="Heading2"/>
-        <w:numPr>
-          <w:ilvl w:val="2"/>
-          <w:numId w:val="5"/>
-        </w:numPr>
-      </w:pPr>
-      <w:bookmarkStart w:id="65" w:name="_Toc475808156"/>
-      <w:r>
-        <w:t>Security</w:t>
-      </w:r>
-      <w:bookmarkEnd w:id="65"/>
-    </w:p>
-    <w:p>
-      <w:pPr>
-        <w:pStyle w:val="BodyText"/>
-        <w:ind w:firstLine="360"/>
-      </w:pPr>
-      <w:r>
-        <w:t>No need for security.</w:t>
-      </w:r>
-    </w:p>
-    <w:p>
-      <w:pPr>
-        <w:pStyle w:val="Heading2"/>
-        <w:numPr>
-          <w:ilvl w:val="2"/>
-          <w:numId w:val="5"/>
-        </w:numPr>
-      </w:pPr>
-      <w:bookmarkStart w:id="66" w:name="_Toc475808157"/>
-      <w:r>
-        <w:t>Maintainability</w:t>
-      </w:r>
-      <w:bookmarkEnd w:id="66"/>
-    </w:p>
-    <w:p>
-      <w:pPr>
-        <w:pStyle w:val="BodyText"/>
-        <w:ind w:firstLine="360"/>
-      </w:pPr>
-      <w:r>
-        <w:t>Software has no real maintainability requirements.</w:t>
-      </w:r>
-    </w:p>
-    <w:p>
-      <w:pPr>
-        <w:pStyle w:val="Heading2"/>
-        <w:numPr>
-          <w:ilvl w:val="2"/>
-          <w:numId w:val="5"/>
-        </w:numPr>
-      </w:pPr>
-      <w:bookmarkStart w:id="67" w:name="_Toc475808158"/>
-      <w:r>
-        <w:t>Portability</w:t>
-      </w:r>
-      <w:bookmarkEnd w:id="67"/>
-    </w:p>
-    <w:p>
-      <w:pPr>
-        <w:pStyle w:val="BodyText"/>
-        <w:ind w:firstLine="360"/>
-      </w:pPr>
-      <w:r>
-        <w:t>Since it will run on the Java Virtual Machine, the system is highly portable. It has no other portability considerations.</w:t>
-      </w:r>
-    </w:p>
-    <w:p>
-      <w:pPr>
-        <w:pStyle w:val="Heading2"/>
-      </w:pPr>
-      <w:bookmarkStart w:id="68" w:name="_Toc475808159"/>
-      <w:r>
-        <w:t>Other Requirements</w:t>
-      </w:r>
-      <w:bookmarkEnd w:id="68"/>
-    </w:p>
-    <w:p>
-      <w:pPr>
-        <w:pStyle w:val="BodyText"/>
-        <w:ind w:left="360"/>
-      </w:pPr>
-      <w:r>
-        <w:t>There are no other requirements.</w:t>
-      </w:r>
-    </w:p>
-    <w:p>
-      <w:pPr>
-        <w:pStyle w:val="BodyText"/>
-        <w:ind w:firstLine="360"/>
-      </w:pPr>
-    </w:p>
-    <w:p>
-      <w:pPr>
-        <w:pStyle w:val="BodyText"/>
-        <w:ind w:firstLine="360"/>
-      </w:pPr>
-    </w:p>
-    <w:p>
-      <w:pPr>
-        <w:pStyle w:val="BodyText"/>
-      </w:pPr>
-    </w:p>
-    <w:p>
-      <w:pPr>
-        <w:pStyle w:val="BodyText"/>
-      </w:pPr>
-    </w:p>
-    <w:p>
-      <w:pPr>
-        <w:pStyle w:val="BodyText"/>
-      </w:pPr>
-    </w:p>
-    <w:p>
-      <w:pPr>
-        <w:pStyle w:val="BodyText"/>
-      </w:pPr>
-    </w:p>
-    <w:p>
-      <w:pPr>
-        <w:pStyle w:val="Heading1"/>
-      </w:pPr>
-      <w:bookmarkStart w:id="69" w:name="_Toc475808160"/>
-      <w:r>
-        <w:t>Appendixes</w:t>
-      </w:r>
-      <w:bookmarkEnd w:id="69"/>
-    </w:p>
-    <w:p>
-      <w:pPr>
-        <w:pStyle w:val="BodyText"/>
-      </w:pPr>
-      <w:r>
-        <w:t>//We will update this part in future revisions</w:t>
-      </w:r>
-    </w:p>
-    <w:p>
-      <w:pPr>
-        <w:pStyle w:val="Heading1"/>
-      </w:pPr>
-      <w:bookmarkStart w:id="70" w:name="_Toc475808161"/>
-      <w:r>
-        <w:t>Index</w:t>
-      </w:r>
-      <w:bookmarkEnd w:id="70"/>
-    </w:p>
-    <w:p>
-      <w:pPr>
-        <w:pStyle w:val="BodyText"/>
-      </w:pPr>
-      <w:r>
-        <w:t>//We will update this part in future revisions</w:t>
-      </w:r>
-    </w:p>
-    <w:p>
-      <w:pPr>
-        <w:pStyle w:val="BodyText"/>
-      </w:pPr>
-      <w:bookmarkStart w:id="71" w:name="_GoBack"/>
-      <w:bookmarkEnd w:id="71"/>
+      </w:pPr>
     </w:p>
     <w:sectPr>
       <w:pgSz w:w="11909" w:h="16834" w:code="9"/>
@@ -9793,7 +8990,7 @@
         <w:rStyle w:val="PageNumber"/>
         <w:noProof/>
       </w:rPr>
-      <w:t>10</w:t>
+      <w:t>8</w:t>
     </w:r>
     <w:r>
       <w:rPr>
@@ -11342,7 +10539,7 @@
     <w:basedOn w:val="Normal"/>
     <w:link w:val="BodyTextChar"/>
     <w:autoRedefine/>
-    <w:rsid w:val="00A422F5"/>
+    <w:rsid w:val="00163C09"/>
     <w:pPr>
       <w:spacing w:after="200" w:line="240" w:lineRule="exact"/>
     </w:pPr>
@@ -11354,11 +10551,12 @@
     <w:name w:val="Body Text Char"/>
     <w:basedOn w:val="DefaultParagraphFont"/>
     <w:link w:val="BodyText"/>
-    <w:rsid w:val="00A422F5"/>
+    <w:rsid w:val="00163C09"/>
     <w:rPr>
       <w:rFonts w:ascii="Verdana" w:hAnsi="Verdana"/>
       <w:spacing w:val="10"/>
       <w:sz w:val="16"/>
+      <w:lang w:val="en-US" w:eastAsia="en-US"/>
     </w:rPr>
   </w:style>
   <w:style w:type="paragraph" w:customStyle="1" w:styleId="SubtitleSecondPage">

</xml_diff>